<commit_message>
add image to the html output
</commit_message>
<xml_diff>
--- a/main.docx
+++ b/main.docx
@@ -4092,7 +4092,7 @@
         <w:pStyle w:val="Corpsdetexte"/>
       </w:pPr>
       <w:r>
-        <w:t xml:space="preserve">Le pouvoir explicatif marginal d’une composante est négative. Les deux premières composantes arrivent à expliquer 29,5% de la variance des caractéristiques des maisons.</w:t>
+        <w:t xml:space="preserve">Le pouvoir explicatif marginal d’une composante est négative. Les deux premières composantes arrivent à expliquer 27,1% de la variance des caractéristiques des maisons.</w:t>
       </w:r>
     </w:p>
     <w:p>
@@ -4155,6 +4155,14 @@
         <w:pStyle w:val="Corpsdetexte"/>
       </w:pPr>
       <w:r>
+        <w:t xml:space="preserve">Le cercle des corrélations montre qu’une grande partie des variable est fortement corrélée avec l’axe 1. Ce qui signifie que ces variables évoluent dans le même sens.</w:t>
+      </w:r>
+    </w:p>
+    <w:p>
+      <w:pPr>
+        <w:pStyle w:val="Corpsdetexte"/>
+      </w:pPr>
+      <w:r>
         <w:t xml:space="preserve">Pour avoir une meilleure idée de ce que représente chacun des axes, nous pouvons lister les contributions respectives des variables à la définition des axes.</w:t>
       </w:r>
     </w:p>
@@ -4459,7 +4467,7 @@
         <w:pStyle w:val="Corpsdetexte"/>
       </w:pPr>
       <w:r>
-        <w:t xml:space="preserve">Les variables qui ont les plus fortes contributions sur le premier axe factoriel en dehors du prix sont principalement des variables qui touchent à la superficie de la maison ainsi que la superficie des pièces (Garages, salles de bain) que contient la maison.</w:t>
+        <w:t xml:space="preserve">Les variables qui ont les plus fortes contributions sur le premier axe factoriel sont principalement des variables qui touchent à la superficie de la maison ainsi que la superficie des pièces (Garages, salles de bain) que contient la maison.</w:t>
       </w:r>
       <w:r>
         <w:t xml:space="preserve"> </w:t>
@@ -4473,7 +4481,7 @@
         <w:pStyle w:val="TableCaption"/>
       </w:pPr>
       <w:r>
-        <w:t xml:space="preserve">Les dix premières contributions à la deuxièeme composante</w:t>
+        <w:t xml:space="preserve">Les dix premières contributions à la deuxième composante</w:t>
       </w:r>
     </w:p>
     <w:tbl>
@@ -4481,7 +4489,7 @@
         <w:tblStyle w:val="Table"/>
         <w:tblW w:type="pct" w:w="0.0"/>
         <w:tblLook w:firstRow="1"/>
-        <w:tblCaption w:val="Les dix premières contributions à la deuxièeme composante"/>
+        <w:tblCaption w:val="Les dix premières contributions à la deuxième composante"/>
       </w:tblPr>
       <w:tblGrid/>
       <w:tr>
@@ -4769,7 +4777,7 @@
         <w:pStyle w:val="Corpsdetexte"/>
       </w:pPr>
       <w:r>
-        <w:t xml:space="preserve">Sur la deuxième composante ce sont les caractéristiques relatives au nombre d’étages et de pièces situés</w:t>
+        <w:t xml:space="preserve">Sur la deuxième composante ce sont les caractéristiques relatives au nombre d’étages et de pièces situés dans les étages des maisons.</w:t>
       </w:r>
     </w:p>
     <w:p>

</xml_diff>

<commit_message>
Minor updates in the main file.
</commit_message>
<xml_diff>
--- a/main.docx
+++ b/main.docx
@@ -452,18 +452,18 @@
               <w:jc w:val="right"/>
             </w:pPr>
             <w:r>
-              <w:t xml:space="preserve">57.64778</w:t>
-            </w:r>
-          </w:p>
-        </w:tc>
-        <w:tc>
-          <w:p>
-            <w:pPr>
-              <w:pStyle w:val="Compact"/>
-              <w:jc w:val="right"/>
-            </w:pPr>
-            <w:r>
-              <w:t xml:space="preserve">33.49944</w:t>
+              <w:t xml:space="preserve">57.64778157</w:t>
+            </w:r>
+          </w:p>
+        </w:tc>
+        <w:tc>
+          <w:p>
+            <w:pPr>
+              <w:pStyle w:val="Compact"/>
+              <w:jc w:val="right"/>
+            </w:pPr>
+            <w:r>
+              <w:t xml:space="preserve">33.49944079</w:t>
             </w:r>
           </w:p>
         </w:tc>
@@ -520,18 +520,18 @@
               <w:jc w:val="right"/>
             </w:pPr>
             <w:r>
-              <w:t xml:space="preserve">10147.92184</w:t>
-            </w:r>
-          </w:p>
-        </w:tc>
-        <w:tc>
-          <w:p>
-            <w:pPr>
-              <w:pStyle w:val="Compact"/>
-              <w:jc w:val="right"/>
-            </w:pPr>
-            <w:r>
-              <w:t xml:space="preserve">7880.01776</w:t>
+              <w:t xml:space="preserve">10147.92184300</w:t>
+            </w:r>
+          </w:p>
+        </w:tc>
+        <w:tc>
+          <w:p>
+            <w:pPr>
+              <w:pStyle w:val="Compact"/>
+              <w:jc w:val="right"/>
+            </w:pPr>
+            <w:r>
+              <w:t xml:space="preserve">7880.01775944</w:t>
             </w:r>
           </w:p>
         </w:tc>
@@ -588,18 +588,18 @@
               <w:jc w:val="right"/>
             </w:pPr>
             <w:r>
-              <w:t xml:space="preserve">1971.35631</w:t>
-            </w:r>
-          </w:p>
-        </w:tc>
-        <w:tc>
-          <w:p>
-            <w:pPr>
-              <w:pStyle w:val="Compact"/>
-              <w:jc w:val="right"/>
-            </w:pPr>
-            <w:r>
-              <w:t xml:space="preserve">30.24536</w:t>
+              <w:t xml:space="preserve">1971.35631399</w:t>
+            </w:r>
+          </w:p>
+        </w:tc>
+        <w:tc>
+          <w:p>
+            <w:pPr>
+              <w:pStyle w:val="Compact"/>
+              <w:jc w:val="right"/>
+            </w:pPr>
+            <w:r>
+              <w:t xml:space="preserve">30.24536063</w:t>
             </w:r>
           </w:p>
         </w:tc>
@@ -656,18 +656,18 @@
               <w:jc w:val="right"/>
             </w:pPr>
             <w:r>
-              <w:t xml:space="preserve">1984.26655</w:t>
-            </w:r>
-          </w:p>
-        </w:tc>
-        <w:tc>
-          <w:p>
-            <w:pPr>
-              <w:pStyle w:val="Compact"/>
-              <w:jc w:val="right"/>
-            </w:pPr>
-            <w:r>
-              <w:t xml:space="preserve">20.86029</w:t>
+              <w:t xml:space="preserve">1984.26655290</w:t>
+            </w:r>
+          </w:p>
+        </w:tc>
+        <w:tc>
+          <w:p>
+            <w:pPr>
+              <w:pStyle w:val="Compact"/>
+              <w:jc w:val="right"/>
+            </w:pPr>
+            <w:r>
+              <w:t xml:space="preserve">20.86028588</w:t>
             </w:r>
           </w:p>
         </w:tc>
@@ -724,18 +724,18 @@
               <w:jc w:val="right"/>
             </w:pPr>
             <w:r>
-              <w:t xml:space="preserve">101.09693</w:t>
-            </w:r>
-          </w:p>
-        </w:tc>
-        <w:tc>
-          <w:p>
-            <w:pPr>
-              <w:pStyle w:val="Compact"/>
-              <w:jc w:val="right"/>
-            </w:pPr>
-            <w:r>
-              <w:t xml:space="preserve">178.63454</w:t>
+              <w:t xml:space="preserve">101.09692833</w:t>
+            </w:r>
+          </w:p>
+        </w:tc>
+        <w:tc>
+          <w:p>
+            <w:pPr>
+              <w:pStyle w:val="Compact"/>
+              <w:jc w:val="right"/>
+            </w:pPr>
+            <w:r>
+              <w:t xml:space="preserve">178.63454483</w:t>
             </w:r>
           </w:p>
         </w:tc>
@@ -792,18 +792,18 @@
               <w:jc w:val="right"/>
             </w:pPr>
             <w:r>
-              <w:t xml:space="preserve">4.17747</w:t>
-            </w:r>
-          </w:p>
-        </w:tc>
-        <w:tc>
-          <w:p>
-            <w:pPr>
-              <w:pStyle w:val="Compact"/>
-              <w:jc w:val="right"/>
-            </w:pPr>
-            <w:r>
-              <w:t xml:space="preserve">2.23337</w:t>
+              <w:t xml:space="preserve">4.17747440</w:t>
+            </w:r>
+          </w:p>
+        </w:tc>
+        <w:tc>
+          <w:p>
+            <w:pPr>
+              <w:pStyle w:val="Compact"/>
+              <w:jc w:val="right"/>
+            </w:pPr>
+            <w:r>
+              <w:t xml:space="preserve">2.23337248</w:t>
             </w:r>
           </w:p>
         </w:tc>
@@ -860,18 +860,18 @@
               <w:jc w:val="right"/>
             </w:pPr>
             <w:r>
-              <w:t xml:space="preserve">49.70546</w:t>
-            </w:r>
-          </w:p>
-        </w:tc>
-        <w:tc>
-          <w:p>
-            <w:pPr>
-              <w:pStyle w:val="Compact"/>
-              <w:jc w:val="right"/>
-            </w:pPr>
-            <w:r>
-              <w:t xml:space="preserve">169.14209</w:t>
+              <w:t xml:space="preserve">49.70546075</w:t>
+            </w:r>
+          </w:p>
+        </w:tc>
+        <w:tc>
+          <w:p>
+            <w:pPr>
+              <w:pStyle w:val="Compact"/>
+              <w:jc w:val="right"/>
+            </w:pPr>
+            <w:r>
+              <w:t xml:space="preserve">169.14208929</w:t>
             </w:r>
           </w:p>
         </w:tc>
@@ -928,18 +928,18 @@
               <w:jc w:val="right"/>
             </w:pPr>
             <w:r>
-              <w:t xml:space="preserve">559.07167</w:t>
-            </w:r>
-          </w:p>
-        </w:tc>
-        <w:tc>
-          <w:p>
-            <w:pPr>
-              <w:pStyle w:val="Compact"/>
-              <w:jc w:val="right"/>
-            </w:pPr>
-            <w:r>
-              <w:t xml:space="preserve">439.54057</w:t>
+              <w:t xml:space="preserve">559.07167235</w:t>
+            </w:r>
+          </w:p>
+        </w:tc>
+        <w:tc>
+          <w:p>
+            <w:pPr>
+              <w:pStyle w:val="Compact"/>
+              <w:jc w:val="right"/>
+            </w:pPr>
+            <w:r>
+              <w:t xml:space="preserve">439.54057106</w:t>
             </w:r>
           </w:p>
         </w:tc>
@@ -996,18 +996,18 @@
               <w:jc w:val="right"/>
             </w:pPr>
             <w:r>
-              <w:t xml:space="preserve">1051.25563</w:t>
-            </w:r>
-          </w:p>
-        </w:tc>
-        <w:tc>
-          <w:p>
-            <w:pPr>
-              <w:pStyle w:val="Compact"/>
-              <w:jc w:val="right"/>
-            </w:pPr>
-            <w:r>
-              <w:t xml:space="preserve">440.96802</w:t>
+              <w:t xml:space="preserve">1051.25563140</w:t>
+            </w:r>
+          </w:p>
+        </w:tc>
+        <w:tc>
+          <w:p>
+            <w:pPr>
+              <w:pStyle w:val="Compact"/>
+              <w:jc w:val="right"/>
+            </w:pPr>
+            <w:r>
+              <w:t xml:space="preserve">440.96801766</w:t>
             </w:r>
           </w:p>
         </w:tc>
@@ -1064,18 +1064,18 @@
               <w:jc w:val="right"/>
             </w:pPr>
             <w:r>
-              <w:t xml:space="preserve">1159.55768</w:t>
-            </w:r>
-          </w:p>
-        </w:tc>
-        <w:tc>
-          <w:p>
-            <w:pPr>
-              <w:pStyle w:val="Compact"/>
-              <w:jc w:val="right"/>
-            </w:pPr>
-            <w:r>
-              <w:t xml:space="preserve">391.89089</w:t>
+              <w:t xml:space="preserve">1159.55767918</w:t>
+            </w:r>
+          </w:p>
+        </w:tc>
+        <w:tc>
+          <w:p>
+            <w:pPr>
+              <w:pStyle w:val="Compact"/>
+              <w:jc w:val="right"/>
+            </w:pPr>
+            <w:r>
+              <w:t xml:space="preserve">391.89088525</w:t>
             </w:r>
           </w:p>
         </w:tc>
@@ -1132,18 +1132,18 @@
               <w:jc w:val="right"/>
             </w:pPr>
             <w:r>
-              <w:t xml:space="preserve">335.45597</w:t>
-            </w:r>
-          </w:p>
-        </w:tc>
-        <w:tc>
-          <w:p>
-            <w:pPr>
-              <w:pStyle w:val="Compact"/>
-              <w:jc w:val="right"/>
-            </w:pPr>
-            <w:r>
-              <w:t xml:space="preserve">428.39572</w:t>
+              <w:t xml:space="preserve">335.45597270</w:t>
+            </w:r>
+          </w:p>
+        </w:tc>
+        <w:tc>
+          <w:p>
+            <w:pPr>
+              <w:pStyle w:val="Compact"/>
+              <w:jc w:val="right"/>
+            </w:pPr>
+            <w:r>
+              <w:t xml:space="preserve">428.39571501</w:t>
             </w:r>
           </w:p>
         </w:tc>
@@ -1200,18 +1200,18 @@
               <w:jc w:val="right"/>
             </w:pPr>
             <w:r>
-              <w:t xml:space="preserve">4.67679</w:t>
-            </w:r>
-          </w:p>
-        </w:tc>
-        <w:tc>
-          <w:p>
-            <w:pPr>
-              <w:pStyle w:val="Compact"/>
-              <w:jc w:val="right"/>
-            </w:pPr>
-            <w:r>
-              <w:t xml:space="preserve">46.31051</w:t>
+              <w:t xml:space="preserve">4.67679181</w:t>
+            </w:r>
+          </w:p>
+        </w:tc>
+        <w:tc>
+          <w:p>
+            <w:pPr>
+              <w:pStyle w:val="Compact"/>
+              <w:jc w:val="right"/>
+            </w:pPr>
+            <w:r>
+              <w:t xml:space="preserve">46.31051003</w:t>
             </w:r>
           </w:p>
         </w:tc>
@@ -1268,18 +1268,18 @@
               <w:jc w:val="right"/>
             </w:pPr>
             <w:r>
-              <w:t xml:space="preserve">1499.69044</w:t>
-            </w:r>
-          </w:p>
-        </w:tc>
-        <w:tc>
-          <w:p>
-            <w:pPr>
-              <w:pStyle w:val="Compact"/>
-              <w:jc w:val="right"/>
-            </w:pPr>
-            <w:r>
-              <w:t xml:space="preserve">505.50889</w:t>
+              <w:t xml:space="preserve">1499.69044369</w:t>
+            </w:r>
+          </w:p>
+        </w:tc>
+        <w:tc>
+          <w:p>
+            <w:pPr>
+              <w:pStyle w:val="Compact"/>
+              <w:jc w:val="right"/>
+            </w:pPr>
+            <w:r>
+              <w:t xml:space="preserve">505.50888747</w:t>
             </w:r>
           </w:p>
         </w:tc>
@@ -1336,18 +1336,18 @@
               <w:jc w:val="right"/>
             </w:pPr>
             <w:r>
-              <w:t xml:space="preserve">0.43106</w:t>
-            </w:r>
-          </w:p>
-        </w:tc>
-        <w:tc>
-          <w:p>
-            <w:pPr>
-              <w:pStyle w:val="Compact"/>
-              <w:jc w:val="right"/>
-            </w:pPr>
-            <w:r>
-              <w:t xml:space="preserve">0.52476</w:t>
+              <w:t xml:space="preserve">0.43105802</w:t>
+            </w:r>
+          </w:p>
+        </w:tc>
+        <w:tc>
+          <w:p>
+            <w:pPr>
+              <w:pStyle w:val="Compact"/>
+              <w:jc w:val="right"/>
+            </w:pPr>
+            <w:r>
+              <w:t xml:space="preserve">0.52476196</w:t>
             </w:r>
           </w:p>
         </w:tc>
@@ -1404,18 +1404,18 @@
               <w:jc w:val="right"/>
             </w:pPr>
             <w:r>
-              <w:t xml:space="preserve">0.06109</w:t>
-            </w:r>
-          </w:p>
-        </w:tc>
-        <w:tc>
-          <w:p>
-            <w:pPr>
-              <w:pStyle w:val="Compact"/>
-              <w:jc w:val="right"/>
-            </w:pPr>
-            <w:r>
-              <w:t xml:space="preserve">0.24518</w:t>
+              <w:t xml:space="preserve">0.06109215</w:t>
+            </w:r>
+          </w:p>
+        </w:tc>
+        <w:tc>
+          <w:p>
+            <w:pPr>
+              <w:pStyle w:val="Compact"/>
+              <w:jc w:val="right"/>
+            </w:pPr>
+            <w:r>
+              <w:t xml:space="preserve">0.24517502</w:t>
             </w:r>
           </w:p>
         </w:tc>
@@ -1472,18 +1472,18 @@
               <w:jc w:val="right"/>
             </w:pPr>
             <w:r>
-              <w:t xml:space="preserve">1.56655</w:t>
-            </w:r>
-          </w:p>
-        </w:tc>
-        <w:tc>
-          <w:p>
-            <w:pPr>
-              <w:pStyle w:val="Compact"/>
-              <w:jc w:val="right"/>
-            </w:pPr>
-            <w:r>
-              <w:t xml:space="preserve">0.55294</w:t>
+              <w:t xml:space="preserve">1.56655290</w:t>
+            </w:r>
+          </w:p>
+        </w:tc>
+        <w:tc>
+          <w:p>
+            <w:pPr>
+              <w:pStyle w:val="Compact"/>
+              <w:jc w:val="right"/>
+            </w:pPr>
+            <w:r>
+              <w:t xml:space="preserve">0.55294061</w:t>
             </w:r>
           </w:p>
         </w:tc>
@@ -1540,18 +1540,18 @@
               <w:jc w:val="right"/>
             </w:pPr>
             <w:r>
-              <w:t xml:space="preserve">0.37952</w:t>
-            </w:r>
-          </w:p>
-        </w:tc>
-        <w:tc>
-          <w:p>
-            <w:pPr>
-              <w:pStyle w:val="Compact"/>
-              <w:jc w:val="right"/>
-            </w:pPr>
-            <w:r>
-              <w:t xml:space="preserve">0.50263</w:t>
+              <w:t xml:space="preserve">0.37952218</w:t>
+            </w:r>
+          </w:p>
+        </w:tc>
+        <w:tc>
+          <w:p>
+            <w:pPr>
+              <w:pStyle w:val="Compact"/>
+              <w:jc w:val="right"/>
+            </w:pPr>
+            <w:r>
+              <w:t xml:space="preserve">0.50262925</w:t>
             </w:r>
           </w:p>
         </w:tc>
@@ -1608,18 +1608,18 @@
               <w:jc w:val="right"/>
             </w:pPr>
             <w:r>
-              <w:t xml:space="preserve">2.85427</w:t>
-            </w:r>
-          </w:p>
-        </w:tc>
-        <w:tc>
-          <w:p>
-            <w:pPr>
-              <w:pStyle w:val="Compact"/>
-              <w:jc w:val="right"/>
-            </w:pPr>
-            <w:r>
-              <w:t xml:space="preserve">0.82773</w:t>
+              <w:t xml:space="preserve">2.85426621</w:t>
+            </w:r>
+          </w:p>
+        </w:tc>
+        <w:tc>
+          <w:p>
+            <w:pPr>
+              <w:pStyle w:val="Compact"/>
+              <w:jc w:val="right"/>
+            </w:pPr>
+            <w:r>
+              <w:t xml:space="preserve">0.82773114</w:t>
             </w:r>
           </w:p>
         </w:tc>
@@ -1676,18 +1676,18 @@
               <w:jc w:val="right"/>
             </w:pPr>
             <w:r>
-              <w:t xml:space="preserve">1.04437</w:t>
-            </w:r>
-          </w:p>
-        </w:tc>
-        <w:tc>
-          <w:p>
-            <w:pPr>
-              <w:pStyle w:val="Compact"/>
-              <w:jc w:val="right"/>
-            </w:pPr>
-            <w:r>
-              <w:t xml:space="preserve">0.21408</w:t>
+              <w:t xml:space="preserve">1.04436860</w:t>
+            </w:r>
+          </w:p>
+        </w:tc>
+        <w:tc>
+          <w:p>
+            <w:pPr>
+              <w:pStyle w:val="Compact"/>
+              <w:jc w:val="right"/>
+            </w:pPr>
+            <w:r>
+              <w:t xml:space="preserve">0.21407624</w:t>
             </w:r>
           </w:p>
         </w:tc>
@@ -1744,18 +1744,18 @@
               <w:jc w:val="right"/>
             </w:pPr>
             <w:r>
-              <w:t xml:space="preserve">6.44300</w:t>
-            </w:r>
-          </w:p>
-        </w:tc>
-        <w:tc>
-          <w:p>
-            <w:pPr>
-              <w:pStyle w:val="Compact"/>
-              <w:jc w:val="right"/>
-            </w:pPr>
-            <w:r>
-              <w:t xml:space="preserve">1.57296</w:t>
+              <w:t xml:space="preserve">6.44300341</w:t>
+            </w:r>
+          </w:p>
+        </w:tc>
+        <w:tc>
+          <w:p>
+            <w:pPr>
+              <w:pStyle w:val="Compact"/>
+              <w:jc w:val="right"/>
+            </w:pPr>
+            <w:r>
+              <w:t xml:space="preserve">1.57296440</w:t>
             </w:r>
           </w:p>
         </w:tc>
@@ -1812,18 +1812,18 @@
               <w:jc w:val="right"/>
             </w:pPr>
             <w:r>
-              <w:t xml:space="preserve">0.59932</w:t>
-            </w:r>
-          </w:p>
-        </w:tc>
-        <w:tc>
-          <w:p>
-            <w:pPr>
-              <w:pStyle w:val="Compact"/>
-              <w:jc w:val="right"/>
-            </w:pPr>
-            <w:r>
-              <w:t xml:space="preserve">0.64792</w:t>
+              <w:t xml:space="preserve">0.59931741</w:t>
+            </w:r>
+          </w:p>
+        </w:tc>
+        <w:tc>
+          <w:p>
+            <w:pPr>
+              <w:pStyle w:val="Compact"/>
+              <w:jc w:val="right"/>
+            </w:pPr>
+            <w:r>
+              <w:t xml:space="preserve">0.64792092</w:t>
             </w:r>
           </w:p>
         </w:tc>
@@ -1880,18 +1880,18 @@
               <w:jc w:val="right"/>
             </w:pPr>
             <w:r>
-              <w:t xml:space="preserve">1.76621</w:t>
-            </w:r>
-          </w:p>
-        </w:tc>
-        <w:tc>
-          <w:p>
-            <w:pPr>
-              <w:pStyle w:val="Compact"/>
-              <w:jc w:val="right"/>
-            </w:pPr>
-            <w:r>
-              <w:t xml:space="preserve">0.76114</w:t>
+              <w:t xml:space="preserve">1.76621160</w:t>
+            </w:r>
+          </w:p>
+        </w:tc>
+        <w:tc>
+          <w:p>
+            <w:pPr>
+              <w:pStyle w:val="Compact"/>
+              <w:jc w:val="right"/>
+            </w:pPr>
+            <w:r>
+              <w:t xml:space="preserve">0.76113672</w:t>
             </w:r>
           </w:p>
         </w:tc>
@@ -1948,18 +1948,18 @@
               <w:jc w:val="right"/>
             </w:pPr>
             <w:r>
-              <w:t xml:space="preserve">472.65836</w:t>
-            </w:r>
-          </w:p>
-        </w:tc>
-        <w:tc>
-          <w:p>
-            <w:pPr>
-              <w:pStyle w:val="Compact"/>
-              <w:jc w:val="right"/>
-            </w:pPr>
-            <w:r>
-              <w:t xml:space="preserve">215.18720</w:t>
+              <w:t xml:space="preserve">472.65836177</w:t>
+            </w:r>
+          </w:p>
+        </w:tc>
+        <w:tc>
+          <w:p>
+            <w:pPr>
+              <w:pStyle w:val="Compact"/>
+              <w:jc w:val="right"/>
+            </w:pPr>
+            <w:r>
+              <w:t xml:space="preserve">215.18719571</w:t>
             </w:r>
           </w:p>
         </w:tc>
@@ -2016,18 +2016,18 @@
               <w:jc w:val="right"/>
             </w:pPr>
             <w:r>
-              <w:t xml:space="preserve">93.75188</w:t>
-            </w:r>
-          </w:p>
-        </w:tc>
-        <w:tc>
-          <w:p>
-            <w:pPr>
-              <w:pStyle w:val="Compact"/>
-              <w:jc w:val="right"/>
-            </w:pPr>
-            <w:r>
-              <w:t xml:space="preserve">126.36156</w:t>
+              <w:t xml:space="preserve">93.75187713</w:t>
+            </w:r>
+          </w:p>
+        </w:tc>
+        <w:tc>
+          <w:p>
+            <w:pPr>
+              <w:pStyle w:val="Compact"/>
+              <w:jc w:val="right"/>
+            </w:pPr>
+            <w:r>
+              <w:t xml:space="preserve">126.36156188</w:t>
             </w:r>
           </w:p>
         </w:tc>
@@ -2084,18 +2084,18 @@
               <w:jc w:val="right"/>
             </w:pPr>
             <w:r>
-              <w:t xml:space="preserve">47.53345</w:t>
-            </w:r>
-          </w:p>
-        </w:tc>
-        <w:tc>
-          <w:p>
-            <w:pPr>
-              <w:pStyle w:val="Compact"/>
-              <w:jc w:val="right"/>
-            </w:pPr>
-            <w:r>
-              <w:t xml:space="preserve">67.48340</w:t>
+              <w:t xml:space="preserve">47.53344710</w:t>
+            </w:r>
+          </w:p>
+        </w:tc>
+        <w:tc>
+          <w:p>
+            <w:pPr>
+              <w:pStyle w:val="Compact"/>
+              <w:jc w:val="right"/>
+            </w:pPr>
+            <w:r>
+              <w:t xml:space="preserve">67.48340014</w:t>
             </w:r>
           </w:p>
         </w:tc>
@@ -2152,18 +2152,18 @@
               <w:jc w:val="right"/>
             </w:pPr>
             <w:r>
-              <w:t xml:space="preserve">23.01160</w:t>
-            </w:r>
-          </w:p>
-        </w:tc>
-        <w:tc>
-          <w:p>
-            <w:pPr>
-              <w:pStyle w:val="Compact"/>
-              <w:jc w:val="right"/>
-            </w:pPr>
-            <w:r>
-              <w:t xml:space="preserve">64.13906</w:t>
+              <w:t xml:space="preserve">23.01160410</w:t>
+            </w:r>
+          </w:p>
+        </w:tc>
+        <w:tc>
+          <w:p>
+            <w:pPr>
+              <w:pStyle w:val="Compact"/>
+              <w:jc w:val="right"/>
+            </w:pPr>
+            <w:r>
+              <w:t xml:space="preserve">64.13905921</w:t>
             </w:r>
           </w:p>
         </w:tc>
@@ -2220,18 +2220,18 @@
               <w:jc w:val="right"/>
             </w:pPr>
             <w:r>
-              <w:t xml:space="preserve">2.59249</w:t>
-            </w:r>
-          </w:p>
-        </w:tc>
-        <w:tc>
-          <w:p>
-            <w:pPr>
-              <w:pStyle w:val="Compact"/>
-              <w:jc w:val="right"/>
-            </w:pPr>
-            <w:r>
-              <w:t xml:space="preserve">25.14133</w:t>
+              <w:t xml:space="preserve">2.59249147</w:t>
+            </w:r>
+          </w:p>
+        </w:tc>
+        <w:tc>
+          <w:p>
+            <w:pPr>
+              <w:pStyle w:val="Compact"/>
+              <w:jc w:val="right"/>
+            </w:pPr>
+            <w:r>
+              <w:t xml:space="preserve">25.14133103</w:t>
             </w:r>
           </w:p>
         </w:tc>
@@ -2288,18 +2288,18 @@
               <w:jc w:val="right"/>
             </w:pPr>
             <w:r>
-              <w:t xml:space="preserve">16.00205</w:t>
-            </w:r>
-          </w:p>
-        </w:tc>
-        <w:tc>
-          <w:p>
-            <w:pPr>
-              <w:pStyle w:val="Compact"/>
-              <w:jc w:val="right"/>
-            </w:pPr>
-            <w:r>
-              <w:t xml:space="preserve">56.08737</w:t>
+              <w:t xml:space="preserve">16.00204778</w:t>
+            </w:r>
+          </w:p>
+        </w:tc>
+        <w:tc>
+          <w:p>
+            <w:pPr>
+              <w:pStyle w:val="Compact"/>
+              <w:jc w:val="right"/>
+            </w:pPr>
+            <w:r>
+              <w:t xml:space="preserve">56.08737023</w:t>
             </w:r>
           </w:p>
         </w:tc>
@@ -2356,18 +2356,18 @@
               <w:jc w:val="right"/>
             </w:pPr>
             <w:r>
-              <w:t xml:space="preserve">2.24334</w:t>
-            </w:r>
-          </w:p>
-        </w:tc>
-        <w:tc>
-          <w:p>
-            <w:pPr>
-              <w:pStyle w:val="Compact"/>
-              <w:jc w:val="right"/>
-            </w:pPr>
-            <w:r>
-              <w:t xml:space="preserve">35.59718</w:t>
+              <w:t xml:space="preserve">2.24334471</w:t>
+            </w:r>
+          </w:p>
+        </w:tc>
+        <w:tc>
+          <w:p>
+            <w:pPr>
+              <w:pStyle w:val="Compact"/>
+              <w:jc w:val="right"/>
+            </w:pPr>
+            <w:r>
+              <w:t xml:space="preserve">35.59718062</w:t>
             </w:r>
           </w:p>
         </w:tc>
@@ -2424,18 +2424,18 @@
               <w:jc w:val="right"/>
             </w:pPr>
             <w:r>
-              <w:t xml:space="preserve">50.63515</w:t>
-            </w:r>
-          </w:p>
-        </w:tc>
-        <w:tc>
-          <w:p>
-            <w:pPr>
-              <w:pStyle w:val="Compact"/>
-              <w:jc w:val="right"/>
-            </w:pPr>
-            <w:r>
-              <w:t xml:space="preserve">566.34429</w:t>
+              <w:t xml:space="preserve">50.63515358</w:t>
+            </w:r>
+          </w:p>
+        </w:tc>
+        <w:tc>
+          <w:p>
+            <w:pPr>
+              <w:pStyle w:val="Compact"/>
+              <w:jc w:val="right"/>
+            </w:pPr>
+            <w:r>
+              <w:t xml:space="preserve">566.34428826</w:t>
             </w:r>
           </w:p>
         </w:tc>
@@ -2492,18 +2492,18 @@
               <w:jc w:val="right"/>
             </w:pPr>
             <w:r>
-              <w:t xml:space="preserve">6.21604</w:t>
-            </w:r>
-          </w:p>
-        </w:tc>
-        <w:tc>
-          <w:p>
-            <w:pPr>
-              <w:pStyle w:val="Compact"/>
-              <w:jc w:val="right"/>
-            </w:pPr>
-            <w:r>
-              <w:t xml:space="preserve">2.71449</w:t>
+              <w:t xml:space="preserve">6.21604096</w:t>
+            </w:r>
+          </w:p>
+        </w:tc>
+        <w:tc>
+          <w:p>
+            <w:pPr>
+              <w:pStyle w:val="Compact"/>
+              <w:jc w:val="right"/>
+            </w:pPr>
+            <w:r>
+              <w:t xml:space="preserve">2.71449243</w:t>
             </w:r>
           </w:p>
         </w:tc>
@@ -2560,18 +2560,18 @@
               <w:jc w:val="right"/>
             </w:pPr>
             <w:r>
-              <w:t xml:space="preserve">2007.79044</w:t>
-            </w:r>
-          </w:p>
-        </w:tc>
-        <w:tc>
-          <w:p>
-            <w:pPr>
-              <w:pStyle w:val="Compact"/>
-              <w:jc w:val="right"/>
-            </w:pPr>
-            <w:r>
-              <w:t xml:space="preserve">1.31661</w:t>
+              <w:t xml:space="preserve">2007.79044369</w:t>
+            </w:r>
+          </w:p>
+        </w:tc>
+        <w:tc>
+          <w:p>
+            <w:pPr>
+              <w:pStyle w:val="Compact"/>
+              <w:jc w:val="right"/>
+            </w:pPr>
+            <w:r>
+              <w:t xml:space="preserve">1.31661292</w:t>
             </w:r>
           </w:p>
         </w:tc>
@@ -2628,18 +2628,18 @@
               <w:jc w:val="right"/>
             </w:pPr>
             <w:r>
-              <w:t xml:space="preserve">180796.06007</w:t>
-            </w:r>
-          </w:p>
-        </w:tc>
-        <w:tc>
-          <w:p>
-            <w:pPr>
-              <w:pStyle w:val="Compact"/>
-              <w:jc w:val="right"/>
-            </w:pPr>
-            <w:r>
-              <w:t xml:space="preserve">79886.69236</w:t>
+              <w:t xml:space="preserve">180796.06006826</w:t>
+            </w:r>
+          </w:p>
+        </w:tc>
+        <w:tc>
+          <w:p>
+            <w:pPr>
+              <w:pStyle w:val="Compact"/>
+              <w:jc w:val="right"/>
+            </w:pPr>
+            <w:r>
+              <w:t xml:space="preserve">79886.69235666</w:t>
             </w:r>
           </w:p>
         </w:tc>
@@ -3004,7 +3004,7 @@
               <w:jc w:val="right"/>
             </w:pPr>
             <w:r>
-              <w:t xml:space="preserve">0.88987</w:t>
+              <w:t xml:space="preserve">0.88986599</w:t>
             </w:r>
           </w:p>
         </w:tc>
@@ -3050,7 +3050,7 @@
               <w:jc w:val="right"/>
             </w:pPr>
             <w:r>
-              <w:t xml:space="preserve">0.80043</w:t>
+              <w:t xml:space="preserve">0.80042869</w:t>
             </w:r>
           </w:p>
         </w:tc>
@@ -3096,7 +3096,7 @@
               <w:jc w:val="right"/>
             </w:pPr>
             <w:r>
-              <w:t xml:space="preserve">0.70678</w:t>
+              <w:t xml:space="preserve">0.70677992</w:t>
             </w:r>
           </w:p>
         </w:tc>
@@ -3142,7 +3142,7 @@
               <w:jc w:val="right"/>
             </w:pPr>
             <w:r>
-              <w:t xml:space="preserve">0.65525</w:t>
+              <w:t xml:space="preserve">0.65525118</w:t>
             </w:r>
           </w:p>
         </w:tc>
@@ -3188,7 +3188,7 @@
               <w:jc w:val="right"/>
             </w:pPr>
             <w:r>
-              <w:t xml:space="preserve">0.64756</w:t>
+              <w:t xml:space="preserve">0.64756161</w:t>
             </w:r>
           </w:p>
         </w:tc>
@@ -3234,7 +3234,7 @@
               <w:jc w:val="right"/>
             </w:pPr>
             <w:r>
-              <w:t xml:space="preserve">0.63253</w:t>
+              <w:t xml:space="preserve">0.63252885</w:t>
             </w:r>
           </w:p>
         </w:tc>
@@ -3280,7 +3280,7 @@
               <w:jc w:val="right"/>
             </w:pPr>
             <w:r>
-              <w:t xml:space="preserve">0.63032</w:t>
+              <w:t xml:space="preserve">0.63032081</w:t>
             </w:r>
           </w:p>
         </w:tc>
@@ -3326,7 +3326,7 @@
               <w:jc w:val="right"/>
             </w:pPr>
             <w:r>
-              <w:t xml:space="preserve">0.61210</w:t>
+              <w:t xml:space="preserve">0.61209525</w:t>
             </w:r>
           </w:p>
         </w:tc>
@@ -3372,7 +3372,7 @@
               <w:jc w:val="right"/>
             </w:pPr>
             <w:r>
-              <w:t xml:space="preserve">0.61163</w:t>
+              <w:t xml:space="preserve">0.61163367</w:t>
             </w:r>
           </w:p>
         </w:tc>
@@ -3418,7 +3418,7 @@
               <w:jc w:val="right"/>
             </w:pPr>
             <w:r>
-              <w:t xml:space="preserve">0.56217</w:t>
+              <w:t xml:space="preserve">0.56216584</w:t>
             </w:r>
           </w:p>
         </w:tc>
@@ -3576,7 +3576,7 @@
               <w:jc w:val="right"/>
             </w:pPr>
             <w:r>
-              <w:t xml:space="preserve">-0.47342</w:t>
+              <w:t xml:space="preserve">-0.47342438</w:t>
             </w:r>
           </w:p>
         </w:tc>
@@ -3622,7 +3622,7 @@
               <w:jc w:val="right"/>
             </w:pPr>
             <w:r>
-              <w:t xml:space="preserve">-0.39863</w:t>
+              <w:t xml:space="preserve">-0.39862948</w:t>
             </w:r>
           </w:p>
         </w:tc>
@@ -3668,7 +3668,7 @@
               <w:jc w:val="right"/>
             </w:pPr>
             <w:r>
-              <w:t xml:space="preserve">-0.37436</w:t>
+              <w:t xml:space="preserve">-0.37436441</w:t>
             </w:r>
           </w:p>
         </w:tc>
@@ -3714,7 +3714,7 @@
               <w:jc w:val="right"/>
             </w:pPr>
             <w:r>
-              <w:t xml:space="preserve">-0.25140</w:t>
+              <w:t xml:space="preserve">-0.25139725</w:t>
             </w:r>
           </w:p>
         </w:tc>
@@ -3760,7 +3760,7 @@
               <w:jc w:val="right"/>
             </w:pPr>
             <w:r>
-              <w:t xml:space="preserve">-0.25006</w:t>
+              <w:t xml:space="preserve">-0.25005720</w:t>
             </w:r>
           </w:p>
         </w:tc>
@@ -3806,7 +3806,7 @@
               <w:jc w:val="right"/>
             </w:pPr>
             <w:r>
-              <w:t xml:space="preserve">-0.22877</w:t>
+              <w:t xml:space="preserve">-0.22877349</w:t>
             </w:r>
           </w:p>
         </w:tc>
@@ -3852,7 +3852,7 @@
               <w:jc w:val="right"/>
             </w:pPr>
             <w:r>
-              <w:t xml:space="preserve">-0.22038</w:t>
+              <w:t xml:space="preserve">-0.22038327</w:t>
             </w:r>
           </w:p>
         </w:tc>
@@ -3898,7 +3898,7 @@
               <w:jc w:val="right"/>
             </w:pPr>
             <w:r>
-              <w:t xml:space="preserve">-0.20820</w:t>
+              <w:t xml:space="preserve">-0.20820322</w:t>
             </w:r>
           </w:p>
         </w:tc>
@@ -3944,7 +3944,7 @@
               <w:jc w:val="right"/>
             </w:pPr>
             <w:r>
-              <w:t xml:space="preserve">-0.20449</w:t>
+              <w:t xml:space="preserve">-0.20448703</w:t>
             </w:r>
           </w:p>
         </w:tc>
@@ -3990,7 +3990,7 @@
               <w:jc w:val="right"/>
             </w:pPr>
             <w:r>
-              <w:t xml:space="preserve">-0.16331</w:t>
+              <w:t xml:space="preserve">-0.16331128</w:t>
             </w:r>
           </w:p>
         </w:tc>
@@ -4240,7 +4240,7 @@
               <w:jc w:val="right"/>
             </w:pPr>
             <w:r>
-              <w:t xml:space="preserve">11.4213</w:t>
+              <w:t xml:space="preserve">11.4212735</w:t>
             </w:r>
           </w:p>
         </w:tc>
@@ -4264,7 +4264,7 @@
               <w:jc w:val="right"/>
             </w:pPr>
             <w:r>
-              <w:t xml:space="preserve">9.2884</w:t>
+              <w:t xml:space="preserve">9.2884089</w:t>
             </w:r>
           </w:p>
         </w:tc>
@@ -4288,7 +4288,7 @@
               <w:jc w:val="right"/>
             </w:pPr>
             <w:r>
-              <w:t xml:space="preserve">8.8031</w:t>
+              <w:t xml:space="preserve">8.8030918</w:t>
             </w:r>
           </w:p>
         </w:tc>
@@ -4312,7 +4312,7 @@
               <w:jc w:val="right"/>
             </w:pPr>
             <w:r>
-              <w:t xml:space="preserve">8.1581</w:t>
+              <w:t xml:space="preserve">8.1580769</w:t>
             </w:r>
           </w:p>
         </w:tc>
@@ -4336,7 +4336,7 @@
               <w:jc w:val="right"/>
             </w:pPr>
             <w:r>
-              <w:t xml:space="preserve">7.3976</w:t>
+              <w:t xml:space="preserve">7.3976080</w:t>
             </w:r>
           </w:p>
         </w:tc>
@@ -4360,7 +4360,7 @@
               <w:jc w:val="right"/>
             </w:pPr>
             <w:r>
-              <w:t xml:space="preserve">7.3825</w:t>
+              <w:t xml:space="preserve">7.3824529</w:t>
             </w:r>
           </w:p>
         </w:tc>
@@ -4384,7 +4384,7 @@
               <w:jc w:val="right"/>
             </w:pPr>
             <w:r>
-              <w:t xml:space="preserve">7.0687</w:t>
+              <w:t xml:space="preserve">7.0686579</w:t>
             </w:r>
           </w:p>
         </w:tc>
@@ -4408,7 +4408,7 @@
               <w:jc w:val="right"/>
             </w:pPr>
             <w:r>
-              <w:t xml:space="preserve">6.0077</w:t>
+              <w:t xml:space="preserve">6.0076902</w:t>
             </w:r>
           </w:p>
         </w:tc>
@@ -4432,7 +4432,7 @@
               <w:jc w:val="right"/>
             </w:pPr>
             <w:r>
-              <w:t xml:space="preserve">4.9472</w:t>
+              <w:t xml:space="preserve">4.9471814</w:t>
             </w:r>
           </w:p>
         </w:tc>
@@ -4456,7 +4456,7 @@
               <w:jc w:val="right"/>
             </w:pPr>
             <w:r>
-              <w:t xml:space="preserve">4.5411</w:t>
+              <w:t xml:space="preserve">4.5410862</w:t>
             </w:r>
           </w:p>
         </w:tc>
@@ -4550,7 +4550,7 @@
               <w:jc w:val="right"/>
             </w:pPr>
             <w:r>
-              <w:t xml:space="preserve">16.2427</w:t>
+              <w:t xml:space="preserve">16.2427384</w:t>
             </w:r>
           </w:p>
         </w:tc>
@@ -4574,7 +4574,7 @@
               <w:jc w:val="right"/>
             </w:pPr>
             <w:r>
-              <w:t xml:space="preserve">13.6544</w:t>
+              <w:t xml:space="preserve">13.6543823</w:t>
             </w:r>
           </w:p>
         </w:tc>
@@ -4598,7 +4598,7 @@
               <w:jc w:val="right"/>
             </w:pPr>
             <w:r>
-              <w:t xml:space="preserve">10.0511</w:t>
+              <w:t xml:space="preserve">10.0511123</w:t>
             </w:r>
           </w:p>
         </w:tc>
@@ -4622,7 +4622,7 @@
               <w:jc w:val="right"/>
             </w:pPr>
             <w:r>
-              <w:t xml:space="preserve">9.7775</w:t>
+              <w:t xml:space="preserve">9.7774602</w:t>
             </w:r>
           </w:p>
         </w:tc>
@@ -4646,7 +4646,7 @@
               <w:jc w:val="right"/>
             </w:pPr>
             <w:r>
-              <w:t xml:space="preserve">8.9509</w:t>
+              <w:t xml:space="preserve">8.9508482</w:t>
             </w:r>
           </w:p>
         </w:tc>
@@ -4670,7 +4670,7 @@
               <w:jc w:val="right"/>
             </w:pPr>
             <w:r>
-              <w:t xml:space="preserve">4.9721</w:t>
+              <w:t xml:space="preserve">4.9721088</w:t>
             </w:r>
           </w:p>
         </w:tc>
@@ -4694,7 +4694,7 @@
               <w:jc w:val="right"/>
             </w:pPr>
             <w:r>
-              <w:t xml:space="preserve">4.7762</w:t>
+              <w:t xml:space="preserve">4.7761850</w:t>
             </w:r>
           </w:p>
         </w:tc>
@@ -4718,7 +4718,7 @@
               <w:jc w:val="right"/>
             </w:pPr>
             <w:r>
-              <w:t xml:space="preserve">4.7257</w:t>
+              <w:t xml:space="preserve">4.7257344</w:t>
             </w:r>
           </w:p>
         </w:tc>
@@ -4742,7 +4742,7 @@
               <w:jc w:val="right"/>
             </w:pPr>
             <w:r>
-              <w:t xml:space="preserve">3.9566</w:t>
+              <w:t xml:space="preserve">3.9566234</w:t>
             </w:r>
           </w:p>
         </w:tc>
@@ -4766,7 +4766,7 @@
               <w:jc w:val="right"/>
             </w:pPr>
             <w:r>
-              <w:t xml:space="preserve">3.5546</w:t>
+              <w:t xml:space="preserve">3.5545581</w:t>
             </w:r>
           </w:p>
         </w:tc>
@@ -4906,7 +4906,7 @@
         <w:rPr>
           <w:rStyle w:val="VerbatimChar"/>
         </w:rPr>
-        <w:t xml:space="preserve">                       Estimate   Std. Error t value Pr(&gt;|t|)    </w:t>
+        <w:t xml:space="preserve">                         Estimate     Std. Error t value  Pr(&gt;|t|)    </w:t>
       </w:r>
       <w:r>
         <w:br w:type="textWrapping"/>
@@ -4915,7 +4915,7 @@
         <w:rPr>
           <w:rStyle w:val="VerbatimChar"/>
         </w:rPr>
-        <w:t xml:space="preserve">(Intercept)         173248.3794 1034265.8314    0.17  0.86698    </w:t>
+        <w:t xml:space="preserve">(Intercept)         173248.379363 1034265.831414  0.1675 0.8669816    </w:t>
       </w:r>
       <w:r>
         <w:br w:type="textWrapping"/>
@@ -4924,7 +4924,7 @@
         <w:rPr>
           <w:rStyle w:val="VerbatimChar"/>
         </w:rPr>
-        <w:t xml:space="preserve">Lot_Frontage            87.8031      21.0713    4.17  3.2e-05 ***</w:t>
+        <w:t xml:space="preserve">Lot_Frontage            87.803069      21.071267  4.1670 3.177e-05 ***</w:t>
       </w:r>
       <w:r>
         <w:br w:type="textWrapping"/>
@@ -4933,7 +4933,7 @@
         <w:rPr>
           <w:rStyle w:val="VerbatimChar"/>
         </w:rPr>
-        <w:t xml:space="preserve">Lot_Area                 0.2765       0.0926    2.98  0.00286 ** </w:t>
+        <w:t xml:space="preserve">Lot_Area                 0.276464       0.092621  2.9849 0.0028603 ** </w:t>
       </w:r>
       <w:r>
         <w:br w:type="textWrapping"/>
@@ -4942,7 +4942,7 @@
         <w:rPr>
           <w:rStyle w:val="VerbatimChar"/>
         </w:rPr>
-        <w:t xml:space="preserve">Year_Built             366.0522      40.8997    8.95  &lt; 2e-16 ***</w:t>
+        <w:t xml:space="preserve">Year_Built             366.052233      40.899707  8.9500 &lt; 2.2e-16 ***</w:t>
       </w:r>
       <w:r>
         <w:br w:type="textWrapping"/>
@@ -4951,7 +4951,7 @@
         <w:rPr>
           <w:rStyle w:val="VerbatimChar"/>
         </w:rPr>
-        <w:t xml:space="preserve">Year_Remod_Add         520.8040      43.8314   11.88  &lt; 2e-16 ***</w:t>
+        <w:t xml:space="preserve">Year_Remod_Add         520.804027      43.831432 11.8820 &lt; 2.2e-16 ***</w:t>
       </w:r>
       <w:r>
         <w:br w:type="textWrapping"/>
@@ -4960,7 +4960,7 @@
         <w:rPr>
           <w:rStyle w:val="VerbatimChar"/>
         </w:rPr>
-        <w:t xml:space="preserve">Mas_Vnr_Area            39.2747       4.3907    8.94  &lt; 2e-16 ***</w:t>
+        <w:t xml:space="preserve">Mas_Vnr_Area            39.274696       4.390740  8.9449 &lt; 2.2e-16 ***</w:t>
       </w:r>
       <w:r>
         <w:br w:type="textWrapping"/>
@@ -4969,7 +4969,7 @@
         <w:rPr>
           <w:rStyle w:val="VerbatimChar"/>
         </w:rPr>
-        <w:t xml:space="preserve">BsmtFin_SF_1           120.5512     399.7987    0.30  0.76303    </w:t>
+        <w:t xml:space="preserve">BsmtFin_SF_1           120.551239     399.798684  0.3015 0.7630321    </w:t>
       </w:r>
       <w:r>
         <w:br w:type="textWrapping"/>
@@ -4978,7 +4978,7 @@
         <w:rPr>
           <w:rStyle w:val="VerbatimChar"/>
         </w:rPr>
-        <w:t xml:space="preserve">BsmtFin_SF_2           -11.0815       4.2313   -2.62  0.00887 ** </w:t>
+        <w:t xml:space="preserve">BsmtFin_SF_2           -11.081489       4.231329 -2.6189 0.0088670 ** </w:t>
       </w:r>
       <w:r>
         <w:br w:type="textWrapping"/>
@@ -4987,7 +4987,7 @@
         <w:rPr>
           <w:rStyle w:val="VerbatimChar"/>
         </w:rPr>
-        <w:t xml:space="preserve">Bsmt_Unf_SF            -12.3113       2.6685   -4.61  4.1e-06 ***</w:t>
+        <w:t xml:space="preserve">Bsmt_Unf_SF            -12.311265       2.668471 -4.6136 4.129e-06 ***</w:t>
       </w:r>
       <w:r>
         <w:br w:type="textWrapping"/>
@@ -4996,7 +4996,7 @@
         <w:rPr>
           <w:rStyle w:val="VerbatimChar"/>
         </w:rPr>
-        <w:t xml:space="preserve">Total_Bsmt_SF           37.9704       3.3100   11.47  &lt; 2e-16 ***</w:t>
+        <w:t xml:space="preserve">Total_Bsmt_SF           37.970421       3.310015 11.4714 &lt; 2.2e-16 ***</w:t>
       </w:r>
       <w:r>
         <w:br w:type="textWrapping"/>
@@ -5005,7 +5005,7 @@
         <w:rPr>
           <w:rStyle w:val="VerbatimChar"/>
         </w:rPr>
-        <w:t xml:space="preserve">First_Flr_SF            61.3303       4.0088   15.30  &lt; 2e-16 ***</w:t>
+        <w:t xml:space="preserve">First_Flr_SF            61.330334       4.008845 15.2988 &lt; 2.2e-16 ***</w:t>
       </w:r>
       <w:r>
         <w:br w:type="textWrapping"/>
@@ -5014,7 +5014,7 @@
         <w:rPr>
           <w:rStyle w:val="VerbatimChar"/>
         </w:rPr>
-        <w:t xml:space="preserve">Second_Flr_SF           60.4504       3.5406   17.07  &lt; 2e-16 ***</w:t>
+        <w:t xml:space="preserve">Second_Flr_SF           60.450368       3.540552 17.0737 &lt; 2.2e-16 ***</w:t>
       </w:r>
       <w:r>
         <w:br w:type="textWrapping"/>
@@ -5023,7 +5023,7 @@
         <w:rPr>
           <w:rStyle w:val="VerbatimChar"/>
         </w:rPr>
-        <w:t xml:space="preserve">Low_Qual_Fin_SF         12.8328      14.7913    0.87  0.38569    </w:t>
+        <w:t xml:space="preserve">Low_Qual_Fin_SF         12.832757      14.791305  0.8676 0.3856919    </w:t>
       </w:r>
       <w:r>
         <w:br w:type="textWrapping"/>
@@ -5032,7 +5032,7 @@
         <w:rPr>
           <w:rStyle w:val="VerbatimChar"/>
         </w:rPr>
-        <w:t xml:space="preserve">Gr_Liv_Area                  NA           NA      NA       NA    </w:t>
+        <w:t xml:space="preserve">Gr_Liv_Area                    NA             NA      NA        NA    </w:t>
       </w:r>
       <w:r>
         <w:br w:type="textWrapping"/>
@@ -5041,7 +5041,7 @@
         <w:rPr>
           <w:rStyle w:val="VerbatimChar"/>
         </w:rPr>
-        <w:t xml:space="preserve">Bsmt_Full_Bath        6293.2883    1856.1886    3.39  0.00071 ***</w:t>
+        <w:t xml:space="preserve">Bsmt_Full_Bath        6293.288284    1856.188624  3.3904 0.0007072 ***</w:t>
       </w:r>
       <w:r>
         <w:br w:type="textWrapping"/>
@@ -5050,7 +5050,7 @@
         <w:rPr>
           <w:rStyle w:val="VerbatimChar"/>
         </w:rPr>
-        <w:t xml:space="preserve">Bsmt_Half_Bath       -1858.6131    2914.0839   -0.64  0.52365    </w:t>
+        <w:t xml:space="preserve">Bsmt_Half_Bath       -1858.613118    2914.083872 -0.6378 0.5236520    </w:t>
       </w:r>
       <w:r>
         <w:br w:type="textWrapping"/>
@@ -5059,7 +5059,7 @@
         <w:rPr>
           <w:rStyle w:val="VerbatimChar"/>
         </w:rPr>
-        <w:t xml:space="preserve">Full_Bath             1920.7409    1998.4969    0.96  0.33659    </w:t>
+        <w:t xml:space="preserve">Full_Bath             1920.740936    1998.496886  0.9611 0.3365858    </w:t>
       </w:r>
       <w:r>
         <w:br w:type="textWrapping"/>
@@ -5068,7 +5068,7 @@
         <w:rPr>
           <w:rStyle w:val="VerbatimChar"/>
         </w:rPr>
-        <w:t xml:space="preserve">Half_Bath            -2438.2657    1935.2284   -1.26  0.20779    </w:t>
+        <w:t xml:space="preserve">Half_Bath            -2438.265685    1935.228354 -1.2599 0.2077936    </w:t>
       </w:r>
       <w:r>
         <w:br w:type="textWrapping"/>
@@ -5077,7 +5077,7 @@
         <w:rPr>
           <w:rStyle w:val="VerbatimChar"/>
         </w:rPr>
-        <w:t xml:space="preserve">Bedroom_AbvGr        -9685.3490    1216.2710   -7.96  2.4e-15 ***</w:t>
+        <w:t xml:space="preserve">Bedroom_AbvGr        -9685.349040    1216.270979 -7.9632 2.387e-15 ***</w:t>
       </w:r>
       <w:r>
         <w:br w:type="textWrapping"/>
@@ -5086,7 +5086,7 @@
         <w:rPr>
           <w:rStyle w:val="VerbatimChar"/>
         </w:rPr>
-        <w:t xml:space="preserve">Kitchen_AbvGr       -34847.2817    3621.0884   -9.62  &lt; 2e-16 ***</w:t>
+        <w:t xml:space="preserve">Kitchen_AbvGr       -34847.281701    3621.088385 -9.6234 &lt; 2.2e-16 ***</w:t>
       </w:r>
       <w:r>
         <w:br w:type="textWrapping"/>
@@ -5095,7 +5095,7 @@
         <w:rPr>
           <w:rStyle w:val="VerbatimChar"/>
         </w:rPr>
-        <w:t xml:space="preserve">TotRms_AbvGrd         4500.6690     881.1315    5.11  3.5e-07 ***</w:t>
+        <w:t xml:space="preserve">TotRms_AbvGrd         4500.668956     881.131470  5.1078 3.470e-07 ***</w:t>
       </w:r>
       <w:r>
         <w:br w:type="textWrapping"/>
@@ -5104,7 +5104,7 @@
         <w:rPr>
           <w:rStyle w:val="VerbatimChar"/>
         </w:rPr>
-        <w:t xml:space="preserve">Fireplaces            7560.9687    1265.2644    5.98  2.6e-09 ***</w:t>
+        <w:t xml:space="preserve">Fireplaces            7560.968660    1265.264411  5.9758 2.569e-09 ***</w:t>
       </w:r>
       <w:r>
         <w:br w:type="textWrapping"/>
@@ -5113,7 +5113,7 @@
         <w:rPr>
           <w:rStyle w:val="VerbatimChar"/>
         </w:rPr>
-        <w:t xml:space="preserve">Garage_Cars           8144.4884    2093.4707    3.89  0.00010 ***</w:t>
+        <w:t xml:space="preserve">Garage_Cars           8144.488352    2093.470742  3.8904 0.0001023 ***</w:t>
       </w:r>
       <w:r>
         <w:br w:type="textWrapping"/>
@@ -5122,7 +5122,7 @@
         <w:rPr>
           <w:rStyle w:val="VerbatimChar"/>
         </w:rPr>
-        <w:t xml:space="preserve">Garage_Area             20.9141       7.2152    2.90  0.00378 ** </w:t>
+        <w:t xml:space="preserve">Garage_Area             20.914087       7.215244  2.8986 0.0037765 ** </w:t>
       </w:r>
       <w:r>
         <w:br w:type="textWrapping"/>
@@ -5131,7 +5131,7 @@
         <w:rPr>
           <w:rStyle w:val="VerbatimChar"/>
         </w:rPr>
-        <w:t xml:space="preserve">Wood_Deck_SF            23.0064       5.7959    3.97  7.4e-05 ***</w:t>
+        <w:t xml:space="preserve">Wood_Deck_SF            23.006374       5.795860  3.9694 7.379e-05 ***</w:t>
       </w:r>
       <w:r>
         <w:br w:type="textWrapping"/>
@@ -5140,7 +5140,7 @@
         <w:rPr>
           <w:rStyle w:val="VerbatimChar"/>
         </w:rPr>
-        <w:t xml:space="preserve">Open_Porch_SF           -6.8497      10.8546   -0.63  0.52806    </w:t>
+        <w:t xml:space="preserve">Open_Porch_SF           -6.849731      10.854623 -0.6310 0.5280624    </w:t>
       </w:r>
       <w:r>
         <w:br w:type="textWrapping"/>
@@ -5149,7 +5149,7 @@
         <w:rPr>
           <w:rStyle w:val="VerbatimChar"/>
         </w:rPr>
-        <w:t xml:space="preserve">Enclosed_Porch          27.8903      11.4544    2.43  0.01496 *  </w:t>
+        <w:t xml:space="preserve">Enclosed_Porch          27.890298      11.454418  2.4349 0.0149561 *  </w:t>
       </w:r>
       <w:r>
         <w:br w:type="textWrapping"/>
@@ -5158,7 +5158,7 @@
         <w:rPr>
           <w:rStyle w:val="VerbatimChar"/>
         </w:rPr>
-        <w:t xml:space="preserve">Three_season_porch      10.0811      26.5688    0.38  0.70439    </w:t>
+        <w:t xml:space="preserve">Three_season_porch      10.081139      26.568812  0.3794 0.7043926    </w:t>
       </w:r>
       <w:r>
         <w:br w:type="textWrapping"/>
@@ -5167,7 +5167,7 @@
         <w:rPr>
           <w:rStyle w:val="VerbatimChar"/>
         </w:rPr>
-        <w:t xml:space="preserve">Screen_Porch            62.8680      12.2964    5.11  3.4e-07 ***</w:t>
+        <w:t xml:space="preserve">Screen_Porch            62.867980      12.296415  5.1127 3.382e-07 ***</w:t>
       </w:r>
       <w:r>
         <w:br w:type="textWrapping"/>
@@ -5176,7 +5176,7 @@
         <w:rPr>
           <w:rStyle w:val="VerbatimChar"/>
         </w:rPr>
-        <w:t xml:space="preserve">Pool_Area              -67.5348      19.3964   -3.48  0.00051 ***</w:t>
+        <w:t xml:space="preserve">Pool_Area              -67.534786      19.396372 -3.4818 0.0005054 ***</w:t>
       </w:r>
       <w:r>
         <w:br w:type="textWrapping"/>
@@ -5185,7 +5185,7 @@
         <w:rPr>
           <w:rStyle w:val="VerbatimChar"/>
         </w:rPr>
-        <w:t xml:space="preserve">Misc_Val                -9.6839       1.1967   -8.09  8.5e-16 ***</w:t>
+        <w:t xml:space="preserve">Misc_Val                -9.683926       1.196666 -8.0924 8.517e-16 ***</w:t>
       </w:r>
       <w:r>
         <w:br w:type="textWrapping"/>
@@ -5194,7 +5194,7 @@
         <w:rPr>
           <w:rStyle w:val="VerbatimChar"/>
         </w:rPr>
-        <w:t xml:space="preserve">Mo_Sold                 87.9764     249.1791    0.35  0.72407    </w:t>
+        <w:t xml:space="preserve">Mo_Sold                 87.976438     249.179130  0.3531 0.7240654    </w:t>
       </w:r>
       <w:r>
         <w:br w:type="textWrapping"/>
@@ -5203,7 +5203,7 @@
         <w:rPr>
           <w:rStyle w:val="VerbatimChar"/>
         </w:rPr>
-        <w:t xml:space="preserve">Year_Sold             -941.5430     514.1045   -1.83  0.06714 .  </w:t>
+        <w:t xml:space="preserve">Year_Sold             -941.543008     514.104536 -1.8314 0.0671401 .  </w:t>
       </w:r>
       <w:r>
         <w:br w:type="textWrapping"/>
@@ -5212,7 +5212,7 @@
         <w:rPr>
           <w:rStyle w:val="VerbatimChar"/>
         </w:rPr>
-        <w:t xml:space="preserve">Overall_Qual          4832.1477    1133.1679    4.26  2.1e-05 ***</w:t>
+        <w:t xml:space="preserve">Overall_Qual          4832.147729    1133.167888  4.2643 2.070e-05 ***</w:t>
       </w:r>
       <w:r>
         <w:br w:type="textWrapping"/>
@@ -5221,7 +5221,7 @@
         <w:rPr>
           <w:rStyle w:val="VerbatimChar"/>
         </w:rPr>
-        <w:t xml:space="preserve">Overall_Cond         -2726.7366    1385.2232   -1.97  0.04911 *  </w:t>
+        <w:t xml:space="preserve">Overall_Cond         -2726.736579    1385.223170 -1.9684 0.0491120 *  </w:t>
       </w:r>
       <w:r>
         <w:br w:type="textWrapping"/>
@@ -5251,7 +5251,7 @@
         <w:rPr>
           <w:rStyle w:val="VerbatimChar"/>
         </w:rPr>
-        <w:t xml:space="preserve">Residual standard error: 35900 on 2896 degrees of freedom</w:t>
+        <w:t xml:space="preserve">Residual standard error: 35862 on 2896 degrees of freedom</w:t>
       </w:r>
       <w:r>
         <w:br w:type="textWrapping"/>
@@ -5260,7 +5260,7 @@
         <w:rPr>
           <w:rStyle w:val="VerbatimChar"/>
         </w:rPr>
-        <w:t xml:space="preserve">Multiple R-squared:  0.801, Adjusted R-squared:  0.798 </w:t>
+        <w:t xml:space="preserve">Multiple R-squared:  0.80075,   Adjusted R-squared:  0.79848 </w:t>
       </w:r>
       <w:r>
         <w:br w:type="textWrapping"/>
@@ -5269,7 +5269,7 @@
         <w:rPr>
           <w:rStyle w:val="VerbatimChar"/>
         </w:rPr>
-        <w:t xml:space="preserve">F-statistic:  353 on 33 and 2896 DF,  p-value: &lt;2e-16</w:t>
+        <w:t xml:space="preserve">F-statistic: 352.68 on 33 and 2896 DF,  p-value: &lt; 2.22e-16</w:t>
       </w:r>
     </w:p>
     <w:p>
@@ -5470,7 +5470,7 @@
               <w:jc w:val="right"/>
             </w:pPr>
             <w:r>
-              <w:t xml:space="preserve">5.7824</w:t>
+              <w:t xml:space="preserve">5.7824481</w:t>
             </w:r>
           </w:p>
         </w:tc>
@@ -5494,7 +5494,7 @@
               <w:jc w:val="right"/>
             </w:pPr>
             <w:r>
-              <w:t xml:space="preserve">5.6211</w:t>
+              <w:t xml:space="preserve">5.6211017</w:t>
             </w:r>
           </w:p>
         </w:tc>
@@ -5518,7 +5518,7 @@
               <w:jc w:val="right"/>
             </w:pPr>
             <w:r>
-              <w:t xml:space="preserve">5.4902</w:t>
+              <w:t xml:space="preserve">5.4901912</w:t>
             </w:r>
           </w:p>
         </w:tc>
@@ -5542,7 +5542,7 @@
               <w:jc w:val="right"/>
             </w:pPr>
             <w:r>
-              <w:t xml:space="preserve">5.2394</w:t>
+              <w:t xml:space="preserve">5.2394381</w:t>
             </w:r>
           </w:p>
         </w:tc>
@@ -5566,7 +5566,7 @@
               <w:jc w:val="right"/>
             </w:pPr>
             <w:r>
-              <w:t xml:space="preserve">4.8521</w:t>
+              <w:t xml:space="preserve">4.8520670</w:t>
             </w:r>
           </w:p>
         </w:tc>
@@ -5590,7 +5590,7 @@
               <w:jc w:val="right"/>
             </w:pPr>
             <w:r>
-              <w:t xml:space="preserve">4.3749</w:t>
+              <w:t xml:space="preserve">4.3749371</w:t>
             </w:r>
           </w:p>
         </w:tc>
@@ -5614,7 +5614,7 @@
               <w:jc w:val="right"/>
             </w:pPr>
             <w:r>
-              <w:t xml:space="preserve">3.4851</w:t>
+              <w:t xml:space="preserve">3.4850622</w:t>
             </w:r>
           </w:p>
         </w:tc>
@@ -5638,7 +5638,7 @@
               <w:jc w:val="right"/>
             </w:pPr>
             <w:r>
-              <w:t xml:space="preserve">3.1331</w:t>
+              <w:t xml:space="preserve">3.1331090</w:t>
             </w:r>
           </w:p>
         </w:tc>
@@ -5662,7 +5662,7 @@
               <w:jc w:val="right"/>
             </w:pPr>
             <w:r>
-              <w:t xml:space="preserve">2.7811</w:t>
+              <w:t xml:space="preserve">2.7810995</w:t>
             </w:r>
           </w:p>
         </w:tc>
@@ -5686,7 +5686,7 @@
               <w:jc w:val="right"/>
             </w:pPr>
             <w:r>
-              <w:t xml:space="preserve">2.3083</w:t>
+              <w:t xml:space="preserve">2.3082980</w:t>
             </w:r>
           </w:p>
         </w:tc>
@@ -5710,7 +5710,7 @@
               <w:jc w:val="right"/>
             </w:pPr>
             <w:r>
-              <w:t xml:space="preserve">2.1608</w:t>
+              <w:t xml:space="preserve">2.1608346</w:t>
             </w:r>
           </w:p>
         </w:tc>
@@ -5734,7 +5734,7 @@
               <w:jc w:val="right"/>
             </w:pPr>
             <w:r>
-              <w:t xml:space="preserve">2.1548</w:t>
+              <w:t xml:space="preserve">2.1548278</w:t>
             </w:r>
           </w:p>
         </w:tc>
@@ -5758,7 +5758,7 @@
               <w:jc w:val="right"/>
             </w:pPr>
             <w:r>
-              <w:t xml:space="preserve">1.9040</w:t>
+              <w:t xml:space="preserve">1.9039890</w:t>
             </w:r>
           </w:p>
         </w:tc>
@@ -5782,7 +5782,7 @@
               <w:jc w:val="right"/>
             </w:pPr>
             <w:r>
-              <w:t xml:space="preserve">1.8158</w:t>
+              <w:t xml:space="preserve">1.8157567</w:t>
             </w:r>
           </w:p>
         </w:tc>
@@ -5806,7 +5806,7 @@
               <w:jc w:val="right"/>
             </w:pPr>
             <w:r>
-              <w:t xml:space="preserve">1.5940</w:t>
+              <w:t xml:space="preserve">1.5939918</w:t>
             </w:r>
           </w:p>
         </w:tc>
@@ -5830,7 +5830,7 @@
               <w:jc w:val="right"/>
             </w:pPr>
             <w:r>
-              <w:t xml:space="preserve">1.5306</w:t>
+              <w:t xml:space="preserve">1.5305911</w:t>
             </w:r>
           </w:p>
         </w:tc>
@@ -5854,7 +5854,7 @@
               <w:jc w:val="right"/>
             </w:pPr>
             <w:r>
-              <w:t xml:space="preserve">1.4011</w:t>
+              <w:t xml:space="preserve">1.4010673</w:t>
             </w:r>
           </w:p>
         </w:tc>
@@ -5878,7 +5878,7 @@
               <w:jc w:val="right"/>
             </w:pPr>
             <w:r>
-              <w:t xml:space="preserve">1.3686</w:t>
+              <w:t xml:space="preserve">1.3685725</w:t>
             </w:r>
           </w:p>
         </w:tc>
@@ -5902,7 +5902,7 @@
               <w:jc w:val="right"/>
             </w:pPr>
             <w:r>
-              <w:t xml:space="preserve">1.2293</w:t>
+              <w:t xml:space="preserve">1.2292602</w:t>
             </w:r>
           </w:p>
         </w:tc>
@@ -5926,7 +5926,7 @@
               <w:jc w:val="right"/>
             </w:pPr>
             <w:r>
-              <w:t xml:space="preserve">1.2220</w:t>
+              <w:t xml:space="preserve">1.2220136</w:t>
             </w:r>
           </w:p>
         </w:tc>
@@ -5950,7 +5950,7 @@
               <w:jc w:val="right"/>
             </w:pPr>
             <w:r>
-              <w:t xml:space="preserve">1.2216</w:t>
+              <w:t xml:space="preserve">1.2215701</w:t>
             </w:r>
           </w:p>
         </w:tc>
@@ -5974,7 +5974,7 @@
               <w:jc w:val="right"/>
             </w:pPr>
             <w:r>
-              <w:t xml:space="preserve">1.2132</w:t>
+              <w:t xml:space="preserve">1.2131699</w:t>
             </w:r>
           </w:p>
         </w:tc>
@@ -5998,7 +5998,7 @@
               <w:jc w:val="right"/>
             </w:pPr>
             <w:r>
-              <w:t xml:space="preserve">1.1666</w:t>
+              <w:t xml:space="preserve">1.1665670</w:t>
             </w:r>
           </w:p>
         </w:tc>
@@ -6022,7 +6022,7 @@
               <w:jc w:val="right"/>
             </w:pPr>
             <w:r>
-              <w:t xml:space="preserve">1.1625</w:t>
+              <w:t xml:space="preserve">1.1625433</w:t>
             </w:r>
           </w:p>
         </w:tc>
@@ -6046,7 +6046,7 @@
               <w:jc w:val="right"/>
             </w:pPr>
             <w:r>
-              <w:t xml:space="preserve">1.1516</w:t>
+              <w:t xml:space="preserve">1.1515654</w:t>
             </w:r>
           </w:p>
         </w:tc>
@@ -6070,7 +6070,7 @@
               <w:jc w:val="right"/>
             </w:pPr>
             <w:r>
-              <w:t xml:space="preserve">1.1348</w:t>
+              <w:t xml:space="preserve">1.1347730</w:t>
             </w:r>
           </w:p>
         </w:tc>
@@ -6094,7 +6094,7 @@
               <w:jc w:val="right"/>
             </w:pPr>
             <w:r>
-              <w:t xml:space="preserve">1.0857</w:t>
+              <w:t xml:space="preserve">1.0857374</w:t>
             </w:r>
           </w:p>
         </w:tc>
@@ -6118,7 +6118,7 @@
               <w:jc w:val="right"/>
             </w:pPr>
             <w:r>
-              <w:t xml:space="preserve">1.0833</w:t>
+              <w:t xml:space="preserve">1.0832776</w:t>
             </w:r>
           </w:p>
         </w:tc>
@@ -6142,7 +6142,7 @@
               <w:jc w:val="right"/>
             </w:pPr>
             <w:r>
-              <w:t xml:space="preserve">1.0686</w:t>
+              <w:t xml:space="preserve">1.0686235</w:t>
             </w:r>
           </w:p>
         </w:tc>
@@ -6166,7 +6166,7 @@
               <w:jc w:val="right"/>
             </w:pPr>
             <w:r>
-              <w:t xml:space="preserve">1.0461</w:t>
+              <w:t xml:space="preserve">1.0460663</w:t>
             </w:r>
           </w:p>
         </w:tc>
@@ -6190,7 +6190,7 @@
               <w:jc w:val="right"/>
             </w:pPr>
             <w:r>
-              <w:t xml:space="preserve">1.0434</w:t>
+              <w:t xml:space="preserve">1.0434501</w:t>
             </w:r>
           </w:p>
         </w:tc>
@@ -6214,7 +6214,7 @@
               <w:jc w:val="right"/>
             </w:pPr>
             <w:r>
-              <w:t xml:space="preserve">1.0420</w:t>
+              <w:t xml:space="preserve">1.0419652</w:t>
             </w:r>
           </w:p>
         </w:tc>
@@ -6238,7 +6238,7 @@
               <w:jc w:val="right"/>
             </w:pPr>
             <w:r>
-              <w:t xml:space="preserve">1.0162</w:t>
+              <w:t xml:space="preserve">1.0161864</w:t>
             </w:r>
           </w:p>
         </w:tc>
@@ -6369,7 +6369,7 @@
         <w:rPr>
           <w:rStyle w:val="VerbatimChar"/>
         </w:rPr>
-        <w:t xml:space="preserve">W = 0.812, p-value &lt;2e-16</w:t>
+        <w:t xml:space="preserve">W = 0.811785, p-value &lt; 2.22e-16</w:t>
       </w:r>
     </w:p>
     <w:p>
@@ -6413,7 +6413,7 @@
         <w:pStyle w:val="FirstParagraph"/>
       </w:pPr>
       <w:r>
-        <w:t xml:space="preserve">Les méthodes de régressions sur les latentes nous permettent d’adresser certaines limites que posent les méthodes de régression sur les moindres carrés. En effet pour qu’une régression par les OLS soit sans biais il faut que les hypothèses posées par les OLS soit vérifiées. Parmi ces hypothèses nous pouvons citer l’absence de corrélations entre les variables et l’absence de multicolinéarité entre les variables.</w:t>
+        <w:t xml:space="preserve">Les méthodes de régressions sur les latentes nous permettent d’adresser certaines limites que posent les méthodes de régression sur les moindres carrés. En effet pour qu’une régression par les OLS soit sans biais il faut que toutes les hypothèses posées par les OLS soient vérifiées. Parmi ces hypothèses nous pouvons citer l’hypothèse de l’absence de corrélations entre les variables ou encore l’hypothèse d’absence de colinéarité entre les variables.</w:t>
       </w:r>
     </w:p>
     <w:p>
@@ -6421,19 +6421,13 @@
         <w:pStyle w:val="Corpsdetexte"/>
       </w:pPr>
       <w:r>
-        <w:t xml:space="preserve">Or en général les phénomènes que nous cherchons à expliquer, ici le prix de vente du bien immobilier, ne vérifient pas toujours ces hypothèses à cause entre autres de la non indépendance des phénomènes. Cette situation nous amène à des résultats potentiellement biasés et non généralisables pour expliquer le phénomène.</w:t>
+        <w:t xml:space="preserve">Or en général les phénomènes que nous cherchons à expliquer, dans notre travail nous cherchons à expliquer le prix de vente d’un bien immobilier, ne vérifient pas toujours ces hypothèses à cause entre autres de l’interdépendance entre les variables.</w:t>
       </w:r>
       <w:r>
         <w:t xml:space="preserve"> </w:t>
       </w:r>
       <w:r>
-        <w:t xml:space="preserve">La méthode de régression sur les variables nous permettent donc de corriger ces limites des régression standards en créant des variables synthétiques sur lesquelles nous allons faire les estimations.</w:t>
-      </w:r>
-      <w:r>
-        <w:t xml:space="preserve"> </w:t>
-      </w:r>
-      <w:r>
-        <w:t xml:space="preserve">Les variables synthétiques créées lors de l’estimation présentent une propriété très intéressante qui est celle de l’orthogonalité. En effet les variables synthétiques ou les composantes ne sont pas corrélées entre elles-mêmes, ce faisant nous pouvons entièrement faire des régressions en vérifiant les hypothèses des OLS standards.</w:t>
+        <w:t xml:space="preserve">Dans le cas d’un bien immobilier, la taille des pièces du bien dépend de la superficie totale de la maison. Cette situation nous amène à des résultats potentiellement biasés et non généralisables pour expliquer le phénomène.</w:t>
       </w:r>
     </w:p>
     <w:p>
@@ -6441,7 +6435,21 @@
         <w:pStyle w:val="Corpsdetexte"/>
       </w:pPr>
       <w:r>
-        <w:t xml:space="preserve">Pour mettre en place ces méthodes, nous allons utiliser la procédure PLS implémentée dans le logiciel SAS.</w:t>
+        <w:t xml:space="preserve">Les méthodes de régression sur les variables nous permettent donc de corriger ces limites des régression standards en créant des variables synthétiques sur lesquelles nous allons faire les estimations.</w:t>
+      </w:r>
+      <w:r>
+        <w:t xml:space="preserve"> </w:t>
+      </w:r>
+      <w:r>
+        <w:t xml:space="preserve">Les variables synthétiques créées lors de l’estimation présentent une propriété très intéressante qui est celle de l’orthogonalité. En effet les variables synthétiques (ou les composantes) ne sont pas corrélées entre elles-mêmes, ce faisant nous pouvons donc estimer les paramètres du modèle que nous construisons sans courir le risque de violer les hypothèses posées par les moindres carrés ordinaires.</w:t>
+      </w:r>
+    </w:p>
+    <w:p>
+      <w:pPr>
+        <w:pStyle w:val="Corpsdetexte"/>
+      </w:pPr>
+      <w:r>
+        <w:t xml:space="preserve">Pour mettre en place ces méthodes, nous allons utiliser la procédure PLS (Partial Least Squares) implémentée dans le logiciel SAS.</w:t>
       </w:r>
     </w:p>
     <w:p>
@@ -6471,7 +6479,7 @@
         </w:numPr>
       </w:pPr>
       <w:r>
-        <w:t xml:space="preserve">La régression de rang réduit, qui extrait des facteurs qui expliquent le plus la variation de la variable réponse (y). Cette technique, également appelée analyse de redondance (maximale), diffère de la régression linéaire multivariée uniquement lorsqu’il y a plusieurs réponses.</w:t>
+        <w:t xml:space="preserve">La régression de rang réduit, qui extrait des facteurs qui expliquent le plus la variation de la variable réponse (y). Cette technique, également appelée analyse de redondance (maximale), diffère de la régression linéaire multiple uniquement lorsqu’il y a plusieurs variables endogènes.</w:t>
       </w:r>
     </w:p>
     <w:p>
@@ -6482,7 +6490,7 @@
         </w:numPr>
       </w:pPr>
       <w:r>
-        <w:t xml:space="preserve">La régression sur les moindres carrés partiels, qui équilibre les deux objectifs d’explication de la variation de la réponse et expliquant la variation des prédicteurs. Deux formulations différentes pour les moindres carrés partiels sont disponibles:</w:t>
+        <w:t xml:space="preserve">La régression sur les moindres carrés partiels, qui équilibre les deux objectifs d’explication de la variation de l’a réponse’endogène et expliquant la variation des prédicteurs. Deux formulations différentes pour les moindres carrés partiels sont disponibles:</w:t>
       </w:r>
       <w:r>
         <w:t xml:space="preserve"> </w:t>
@@ -6496,7 +6504,7 @@
         <w:pStyle w:val="FirstParagraph"/>
       </w:pPr>
       <w:r>
-        <w:t xml:space="preserve">En raison du fait que nous ne cherchons ici qu’à expliquer une seule variable (y), à savoir le prix des maisons, nous n’utiliserons pas la régression sur rang réduit.</w:t>
+        <w:t xml:space="preserve">En raison du fait que nous ne cherchons ici qu’à expliquer une seule variable (y), à savoir le prix des maisons, nous n’utiliserons pas la régression sur rang réduit car cela revient à faire une régression multiple, ce que nous avons déjà fait dans la section 3.2.</w:t>
       </w:r>
     </w:p>
     <w:p>
@@ -6522,7 +6530,7 @@
         <w:pStyle w:val="Corpsdetexte"/>
       </w:pPr>
       <w:r>
-        <w:t xml:space="preserve">Pour cette méthode, nous allons utiliser conjointement SAS et R.</w:t>
+        <w:t xml:space="preserve">Pour cette méthode, nous allons utiliser conjointement SAS et R afin de ressortir le maximum d’informations utiles à l’interprétation des résultats.</w:t>
       </w:r>
     </w:p>
     <w:p>
@@ -6538,6 +6546,38 @@
     <w:p>
       <w:pPr>
         <w:pStyle w:val="FirstParagraph"/>
+      </w:pPr>
+      <w:r>
+        <w:t xml:space="preserve">Nous avons spécifié la méthode</w:t>
+      </w:r>
+      <w:r>
+        <w:t xml:space="preserve"> </w:t>
+      </w:r>
+      <w:r>
+        <w:t xml:space="preserve">“</w:t>
+      </w:r>
+      <w:r>
+        <w:t xml:space="preserve">PCR</w:t>
+      </w:r>
+      <w:r>
+        <w:t xml:space="preserve">”</w:t>
+      </w:r>
+      <w:r>
+        <w:t xml:space="preserve"> </w:t>
+      </w:r>
+      <w:r>
+        <w:t xml:space="preserve">dans le procédure PLS afin de réaliser une régression sur les composantes principales. Il y a en total 34 variables explicatives pour 2930 observations.</w:t>
+      </w:r>
+      <w:r>
+        <w:br w:type="textWrapping"/>
+      </w:r>
+      <w:r>
+        <w:t xml:space="preserve">Nous choisissons également de faire une validation croisée sur le jeu de données.</w:t>
+      </w:r>
+    </w:p>
+    <w:p>
+      <w:pPr>
+        <w:pStyle w:val="Corpsdetexte"/>
       </w:pPr>
       <w:r>
         <w:drawing>
@@ -6762,13 +6802,7 @@
         <w:pStyle w:val="Corpsdetexte"/>
       </w:pPr>
       <w:r>
-        <w:t xml:space="preserve">Le tableau affiche deux catégories de résultats : la variation de pourcentage expliquée par composantes principales sur les effets du modèle et sur la variable dépendante.</w:t>
-      </w:r>
-      <w:r>
-        <w:t xml:space="preserve"> </w:t>
-      </w:r>
-      <w:r>
-        <w:t xml:space="preserve">Les effets du modèle représentent les variables explicatives tandis que la variable dépendante est le prix de la maison que nous cherchons à expliquer.</w:t>
+        <w:t xml:space="preserve">Le tableau affiche deux catégories de résultats : la variation de pourcentage expliquée par composantes principales sur les effets du modèle (les variables explicatives) et la variation de pourcentage expliquée de la variable dépendante pour chaque facteur (ou composante) ajouté.</w:t>
       </w:r>
     </w:p>
     <w:p>
@@ -6776,7 +6810,7 @@
         <w:pStyle w:val="Corpsdetexte"/>
       </w:pPr>
       <w:r>
-        <w:t xml:space="preserve">Nous voyons donc que pour les 5 composantes retenues, la régression sur les composantes principales explique près de 76% de la variable dépendante et environ 43% des variables explicatives.</w:t>
+        <w:t xml:space="preserve">Nous voyons donc que pour les 5 composantes retenues, la régression sur les composantes principales explique 75.93% de la variable dépendante et environ 43% des variables explicatives.</w:t>
       </w:r>
     </w:p>
     <w:p>
@@ -6784,7 +6818,15 @@
         <w:pStyle w:val="Corpsdetexte"/>
       </w:pPr>
       <w:r>
-        <w:t xml:space="preserve">Nous pouvons à partir d’ici utiliser R pour trouver les coefficients associés à chaque facteur extrait.</w:t>
+        <w:t xml:space="preserve">Cela signifie que les 5 composantes retenues qui arrivent à expliquer 43% de la variance des variables explicatives sont capables d’expliquer 75.93% de la variance des prix.</w:t>
+      </w:r>
+    </w:p>
+    <w:p>
+      <w:pPr>
+        <w:pStyle w:val="Corpsdetexte"/>
+      </w:pPr>
+      <w:r>
+        <w:t xml:space="preserve">Les résultats de SAS ne nous donnent pas les coefficients associés à chaque composante. Nous pouvons donc les estimer avec R en utilisant le même nombre de composantes que la validation croisée avec SAS a indiqué.</w:t>
       </w:r>
     </w:p>
     <w:p>
@@ -6858,7 +6900,7 @@
         <w:rPr>
           <w:rStyle w:val="VerbatimChar"/>
         </w:rPr>
-        <w:t xml:space="preserve">            Estimate Std. Error t value    Pr(&gt;|t|)    </w:t>
+        <w:t xml:space="preserve">             Estimate Std. Error  t value      Pr(&gt;|t|)    </w:t>
       </w:r>
       <w:r>
         <w:br w:type="textWrapping"/>
@@ -6867,7 +6909,7 @@
         <w:rPr>
           <w:rStyle w:val="VerbatimChar"/>
         </w:rPr>
-        <w:t xml:space="preserve">(Intercept)   180796        725  249.50     &lt; 2e-16 ***</w:t>
+        <w:t xml:space="preserve">(Intercept) 180796.06     724.62 249.5033     &lt; 2.2e-16 ***</w:t>
       </w:r>
       <w:r>
         <w:br w:type="textWrapping"/>
@@ -6876,7 +6918,7 @@
         <w:rPr>
           <w:rStyle w:val="VerbatimChar"/>
         </w:rPr>
-        <w:t xml:space="preserve">Dim.1          27396        292   93.94     &lt; 2e-16 ***</w:t>
+        <w:t xml:space="preserve">Dim.1        27395.65     291.64  93.9374     &lt; 2.2e-16 ***</w:t>
       </w:r>
       <w:r>
         <w:br w:type="textWrapping"/>
@@ -6885,7 +6927,7 @@
         <w:rPr>
           <w:rStyle w:val="VerbatimChar"/>
         </w:rPr>
-        <w:t xml:space="preserve">Dim.2          -7046        416  -16.95     &lt; 2e-16 ***</w:t>
+        <w:t xml:space="preserve">Dim.2        -7046.03     415.69 -16.9502     &lt; 2.2e-16 ***</w:t>
       </w:r>
       <w:r>
         <w:br w:type="textWrapping"/>
@@ -6894,7 +6936,7 @@
         <w:rPr>
           <w:rStyle w:val="VerbatimChar"/>
         </w:rPr>
-        <w:t xml:space="preserve">Dim.3            479        498    0.96        0.34    </w:t>
+        <w:t xml:space="preserve">Dim.3          478.57     497.63   0.9617        0.3363    </w:t>
       </w:r>
       <w:r>
         <w:br w:type="textWrapping"/>
@@ -6903,7 +6945,7 @@
         <w:rPr>
           <w:rStyle w:val="VerbatimChar"/>
         </w:rPr>
-        <w:t xml:space="preserve">Dim.4           2779        513    5.41 0.000000066 ***</w:t>
+        <w:t xml:space="preserve">Dim.4         2778.86     513.24   5.4144 0.00000006649 ***</w:t>
       </w:r>
       <w:r>
         <w:br w:type="textWrapping"/>
@@ -6912,7 +6954,7 @@
         <w:rPr>
           <w:rStyle w:val="VerbatimChar"/>
         </w:rPr>
-        <w:t xml:space="preserve">Dim.5           5770        629    9.17     &lt; 2e-16 ***</w:t>
+        <w:t xml:space="preserve">Dim.5         5769.77     628.86   9.1750     &lt; 2.2e-16 ***</w:t>
       </w:r>
       <w:r>
         <w:br w:type="textWrapping"/>
@@ -6942,7 +6984,7 @@
         <w:rPr>
           <w:rStyle w:val="VerbatimChar"/>
         </w:rPr>
-        <w:t xml:space="preserve">Residual standard error: 39200 on 2924 degrees of freedom</w:t>
+        <w:t xml:space="preserve">Residual standard error: 39224 on 2924 degrees of freedom</w:t>
       </w:r>
       <w:r>
         <w:br w:type="textWrapping"/>
@@ -6951,7 +6993,7 @@
         <w:rPr>
           <w:rStyle w:val="VerbatimChar"/>
         </w:rPr>
-        <w:t xml:space="preserve">Multiple R-squared:  0.759, Adjusted R-squared:  0.759 </w:t>
+        <w:t xml:space="preserve">Multiple R-squared:  0.75934,   Adjusted R-squared:  0.75893 </w:t>
       </w:r>
       <w:r>
         <w:br w:type="textWrapping"/>
@@ -6960,7 +7002,7 @@
         <w:rPr>
           <w:rStyle w:val="VerbatimChar"/>
         </w:rPr>
-        <w:t xml:space="preserve">F-statistic: 1.85e+03 on 5 and 2924 DF,  p-value: &lt;2e-16</w:t>
+        <w:t xml:space="preserve">F-statistic: 1845.2 on 5 and 2924 DF,  p-value: &lt; 2.22e-16</w:t>
       </w:r>
     </w:p>
     <w:p>
@@ -6973,41 +7015,1235 @@
     </w:p>
     <w:p>
       <w:pPr>
+        <w:pStyle w:val="Corpsdetexte"/>
+      </w:pPr>
+      <w:r>
+        <w:t xml:space="preserve">Pour pouvoir interpréter les coefficients, il importe de savoir ce que mesure chaque composante. A l’aide de R nous pouvons, comme nous l’avons fait dans la section 2.3, afficher ce que mesure chaque composante en affichant les 10 premières contributions à chaque composante.</w:t>
+      </w:r>
+    </w:p>
+    <w:p>
+      <w:pPr>
+        <w:pStyle w:val="Corpsdetexte"/>
+      </w:pPr>
+      <w:r>
+        <w:t xml:space="preserve">Les contributions des variables aux différents axes factoriels sont :</w:t>
+      </w:r>
+    </w:p>
+    <w:p>
+      <w:pPr>
+        <w:pStyle w:val="TableCaption"/>
+      </w:pPr>
+      <w:r>
+        <w:t xml:space="preserve">Les contributions des variables aux différents axes factoriels</w:t>
+      </w:r>
+    </w:p>
+    <w:tbl>
+      <w:tblPr>
+        <w:tblStyle w:val="Table"/>
+        <w:tblW w:type="pct" w:w="0.0"/>
+        <w:tblLook w:firstRow="1"/>
+        <w:tblCaption w:val="Les contributions des variables aux différents axes factoriels"/>
+      </w:tblPr>
+      <w:tblGrid/>
+      <w:tr>
+        <w:trPr>
+          <w:cnfStyle w:firstRow="1"/>
+        </w:trPr>
+        <w:tc>
+          <w:tcPr>
+            <w:tcBorders>
+              <w:bottom w:val="single"/>
+            </w:tcBorders>
+            <w:vAlign w:val="bottom"/>
+          </w:tcPr>
+          <w:p>
+            <w:pPr>
+              <w:pStyle w:val="Compact"/>
+            </w:pPr>
+          </w:p>
+        </w:tc>
+        <w:tc>
+          <w:tcPr>
+            <w:tcBorders>
+              <w:bottom w:val="single"/>
+            </w:tcBorders>
+            <w:vAlign w:val="bottom"/>
+          </w:tcPr>
+          <w:p>
+            <w:pPr>
+              <w:pStyle w:val="Compact"/>
+              <w:jc w:val="right"/>
+            </w:pPr>
+            <w:r>
+              <w:t xml:space="preserve">Dim.1</w:t>
+            </w:r>
+          </w:p>
+        </w:tc>
+      </w:tr>
+      <w:tr>
+        <w:tc>
+          <w:p>
+            <w:pPr>
+              <w:pStyle w:val="Compact"/>
+              <w:jc w:val="left"/>
+            </w:pPr>
+            <w:r>
+              <w:t xml:space="preserve">Gr_Liv_Area</w:t>
+            </w:r>
+          </w:p>
+        </w:tc>
+        <w:tc>
+          <w:p>
+            <w:pPr>
+              <w:pStyle w:val="Compact"/>
+              <w:jc w:val="right"/>
+            </w:pPr>
+            <w:r>
+              <w:t xml:space="preserve">11.4212735</w:t>
+            </w:r>
+          </w:p>
+        </w:tc>
+      </w:tr>
+      <w:tr>
+        <w:tc>
+          <w:p>
+            <w:pPr>
+              <w:pStyle w:val="Compact"/>
+              <w:jc w:val="left"/>
+            </w:pPr>
+            <w:r>
+              <w:t xml:space="preserve">Garage_Cars</w:t>
+            </w:r>
+          </w:p>
+        </w:tc>
+        <w:tc>
+          <w:p>
+            <w:pPr>
+              <w:pStyle w:val="Compact"/>
+              <w:jc w:val="right"/>
+            </w:pPr>
+            <w:r>
+              <w:t xml:space="preserve">9.2884089</w:t>
+            </w:r>
+          </w:p>
+        </w:tc>
+      </w:tr>
+      <w:tr>
+        <w:tc>
+          <w:p>
+            <w:pPr>
+              <w:pStyle w:val="Compact"/>
+              <w:jc w:val="left"/>
+            </w:pPr>
+            <w:r>
+              <w:t xml:space="preserve">Garage_Area</w:t>
+            </w:r>
+          </w:p>
+        </w:tc>
+        <w:tc>
+          <w:p>
+            <w:pPr>
+              <w:pStyle w:val="Compact"/>
+              <w:jc w:val="right"/>
+            </w:pPr>
+            <w:r>
+              <w:t xml:space="preserve">8.8030918</w:t>
+            </w:r>
+          </w:p>
+        </w:tc>
+      </w:tr>
+      <w:tr>
+        <w:tc>
+          <w:p>
+            <w:pPr>
+              <w:pStyle w:val="Compact"/>
+              <w:jc w:val="left"/>
+            </w:pPr>
+            <w:r>
+              <w:t xml:space="preserve">Full_Bath</w:t>
+            </w:r>
+          </w:p>
+        </w:tc>
+        <w:tc>
+          <w:p>
+            <w:pPr>
+              <w:pStyle w:val="Compact"/>
+              <w:jc w:val="right"/>
+            </w:pPr>
+            <w:r>
+              <w:t xml:space="preserve">8.1580769</w:t>
+            </w:r>
+          </w:p>
+        </w:tc>
+      </w:tr>
+      <w:tr>
+        <w:tc>
+          <w:p>
+            <w:pPr>
+              <w:pStyle w:val="Compact"/>
+              <w:jc w:val="left"/>
+            </w:pPr>
+            <w:r>
+              <w:t xml:space="preserve">First_Flr_SF</w:t>
+            </w:r>
+          </w:p>
+        </w:tc>
+        <w:tc>
+          <w:p>
+            <w:pPr>
+              <w:pStyle w:val="Compact"/>
+              <w:jc w:val="right"/>
+            </w:pPr>
+            <w:r>
+              <w:t xml:space="preserve">7.3976080</w:t>
+            </w:r>
+          </w:p>
+        </w:tc>
+      </w:tr>
+      <w:tr>
+        <w:tc>
+          <w:p>
+            <w:pPr>
+              <w:pStyle w:val="Compact"/>
+              <w:jc w:val="left"/>
+            </w:pPr>
+            <w:r>
+              <w:t xml:space="preserve">TotRms_AbvGrd</w:t>
+            </w:r>
+          </w:p>
+        </w:tc>
+        <w:tc>
+          <w:p>
+            <w:pPr>
+              <w:pStyle w:val="Compact"/>
+              <w:jc w:val="right"/>
+            </w:pPr>
+            <w:r>
+              <w:t xml:space="preserve">7.3824529</w:t>
+            </w:r>
+          </w:p>
+        </w:tc>
+      </w:tr>
+      <w:tr>
+        <w:tc>
+          <w:p>
+            <w:pPr>
+              <w:pStyle w:val="Compact"/>
+              <w:jc w:val="left"/>
+            </w:pPr>
+            <w:r>
+              <w:t xml:space="preserve">Total_Bsmt_SF</w:t>
+            </w:r>
+          </w:p>
+        </w:tc>
+        <w:tc>
+          <w:p>
+            <w:pPr>
+              <w:pStyle w:val="Compact"/>
+              <w:jc w:val="right"/>
+            </w:pPr>
+            <w:r>
+              <w:t xml:space="preserve">7.0686579</w:t>
+            </w:r>
+          </w:p>
+        </w:tc>
+      </w:tr>
+      <w:tr>
+        <w:tc>
+          <w:p>
+            <w:pPr>
+              <w:pStyle w:val="Compact"/>
+              <w:jc w:val="left"/>
+            </w:pPr>
+            <w:r>
+              <w:t xml:space="preserve">Year_Built</w:t>
+            </w:r>
+          </w:p>
+        </w:tc>
+        <w:tc>
+          <w:p>
+            <w:pPr>
+              <w:pStyle w:val="Compact"/>
+              <w:jc w:val="right"/>
+            </w:pPr>
+            <w:r>
+              <w:t xml:space="preserve">6.0076902</w:t>
+            </w:r>
+          </w:p>
+        </w:tc>
+      </w:tr>
+      <w:tr>
+        <w:tc>
+          <w:p>
+            <w:pPr>
+              <w:pStyle w:val="Compact"/>
+              <w:jc w:val="left"/>
+            </w:pPr>
+            <w:r>
+              <w:t xml:space="preserve">Year_Remod_Add</w:t>
+            </w:r>
+          </w:p>
+        </w:tc>
+        <w:tc>
+          <w:p>
+            <w:pPr>
+              <w:pStyle w:val="Compact"/>
+              <w:jc w:val="right"/>
+            </w:pPr>
+            <w:r>
+              <w:t xml:space="preserve">4.9471814</w:t>
+            </w:r>
+          </w:p>
+        </w:tc>
+      </w:tr>
+      <w:tr>
+        <w:tc>
+          <w:p>
+            <w:pPr>
+              <w:pStyle w:val="Compact"/>
+              <w:jc w:val="left"/>
+            </w:pPr>
+            <w:r>
+              <w:t xml:space="preserve">Mas_Vnr_Area</w:t>
+            </w:r>
+          </w:p>
+        </w:tc>
+        <w:tc>
+          <w:p>
+            <w:pPr>
+              <w:pStyle w:val="Compact"/>
+              <w:jc w:val="right"/>
+            </w:pPr>
+            <w:r>
+              <w:t xml:space="preserve">4.5410862</w:t>
+            </w:r>
+          </w:p>
+        </w:tc>
+      </w:tr>
+    </w:tbl>
+    <w:p>
+      <w:pPr>
+        <w:pStyle w:val="TableCaption"/>
+      </w:pPr>
+      <w:r>
+        <w:t xml:space="preserve">Les contributions des variables aux différents axes factoriels</w:t>
+      </w:r>
+    </w:p>
+    <w:tbl>
+      <w:tblPr>
+        <w:tblStyle w:val="Table"/>
+        <w:tblW w:type="pct" w:w="0.0"/>
+        <w:tblLook w:firstRow="1"/>
+        <w:tblCaption w:val="Les contributions des variables aux différents axes factoriels"/>
+      </w:tblPr>
+      <w:tblGrid/>
+      <w:tr>
+        <w:trPr>
+          <w:cnfStyle w:firstRow="1"/>
+        </w:trPr>
+        <w:tc>
+          <w:tcPr>
+            <w:tcBorders>
+              <w:bottom w:val="single"/>
+            </w:tcBorders>
+            <w:vAlign w:val="bottom"/>
+          </w:tcPr>
+          <w:p>
+            <w:pPr>
+              <w:pStyle w:val="Compact"/>
+            </w:pPr>
+          </w:p>
+        </w:tc>
+        <w:tc>
+          <w:tcPr>
+            <w:tcBorders>
+              <w:bottom w:val="single"/>
+            </w:tcBorders>
+            <w:vAlign w:val="bottom"/>
+          </w:tcPr>
+          <w:p>
+            <w:pPr>
+              <w:pStyle w:val="Compact"/>
+              <w:jc w:val="right"/>
+            </w:pPr>
+            <w:r>
+              <w:t xml:space="preserve">Dim.2</w:t>
+            </w:r>
+          </w:p>
+        </w:tc>
+      </w:tr>
+      <w:tr>
+        <w:tc>
+          <w:p>
+            <w:pPr>
+              <w:pStyle w:val="Compact"/>
+              <w:jc w:val="left"/>
+            </w:pPr>
+            <w:r>
+              <w:t xml:space="preserve">Second_Flr_SF</w:t>
+            </w:r>
+          </w:p>
+        </w:tc>
+        <w:tc>
+          <w:p>
+            <w:pPr>
+              <w:pStyle w:val="Compact"/>
+              <w:jc w:val="right"/>
+            </w:pPr>
+            <w:r>
+              <w:t xml:space="preserve">16.2427384</w:t>
+            </w:r>
+          </w:p>
+        </w:tc>
+      </w:tr>
+      <w:tr>
+        <w:tc>
+          <w:p>
+            <w:pPr>
+              <w:pStyle w:val="Compact"/>
+              <w:jc w:val="left"/>
+            </w:pPr>
+            <w:r>
+              <w:t xml:space="preserve">Bedroom_AbvGr</w:t>
+            </w:r>
+          </w:p>
+        </w:tc>
+        <w:tc>
+          <w:p>
+            <w:pPr>
+              <w:pStyle w:val="Compact"/>
+              <w:jc w:val="right"/>
+            </w:pPr>
+            <w:r>
+              <w:t xml:space="preserve">13.6543823</w:t>
+            </w:r>
+          </w:p>
+        </w:tc>
+      </w:tr>
+      <w:tr>
+        <w:tc>
+          <w:p>
+            <w:pPr>
+              <w:pStyle w:val="Compact"/>
+              <w:jc w:val="left"/>
+            </w:pPr>
+            <w:r>
+              <w:t xml:space="preserve">Bsmt_Full_Bath</w:t>
+            </w:r>
+          </w:p>
+        </w:tc>
+        <w:tc>
+          <w:p>
+            <w:pPr>
+              <w:pStyle w:val="Compact"/>
+              <w:jc w:val="right"/>
+            </w:pPr>
+            <w:r>
+              <w:t xml:space="preserve">10.0511123</w:t>
+            </w:r>
+          </w:p>
+        </w:tc>
+      </w:tr>
+      <w:tr>
+        <w:tc>
+          <w:p>
+            <w:pPr>
+              <w:pStyle w:val="Compact"/>
+              <w:jc w:val="left"/>
+            </w:pPr>
+            <w:r>
+              <w:t xml:space="preserve">TotRms_AbvGrd</w:t>
+            </w:r>
+          </w:p>
+        </w:tc>
+        <w:tc>
+          <w:p>
+            <w:pPr>
+              <w:pStyle w:val="Compact"/>
+              <w:jc w:val="right"/>
+            </w:pPr>
+            <w:r>
+              <w:t xml:space="preserve">9.7774602</w:t>
+            </w:r>
+          </w:p>
+        </w:tc>
+      </w:tr>
+      <w:tr>
+        <w:tc>
+          <w:p>
+            <w:pPr>
+              <w:pStyle w:val="Compact"/>
+              <w:jc w:val="left"/>
+            </w:pPr>
+            <w:r>
+              <w:t xml:space="preserve">BsmtFin_SF_1</w:t>
+            </w:r>
+          </w:p>
+        </w:tc>
+        <w:tc>
+          <w:p>
+            <w:pPr>
+              <w:pStyle w:val="Compact"/>
+              <w:jc w:val="right"/>
+            </w:pPr>
+            <w:r>
+              <w:t xml:space="preserve">8.9508482</w:t>
+            </w:r>
+          </w:p>
+        </w:tc>
+      </w:tr>
+      <w:tr>
+        <w:tc>
+          <w:p>
+            <w:pPr>
+              <w:pStyle w:val="Compact"/>
+              <w:jc w:val="left"/>
+            </w:pPr>
+            <w:r>
+              <w:t xml:space="preserve">Year_Built</w:t>
+            </w:r>
+          </w:p>
+        </w:tc>
+        <w:tc>
+          <w:p>
+            <w:pPr>
+              <w:pStyle w:val="Compact"/>
+              <w:jc w:val="right"/>
+            </w:pPr>
+            <w:r>
+              <w:t xml:space="preserve">4.9721088</w:t>
+            </w:r>
+          </w:p>
+        </w:tc>
+      </w:tr>
+      <w:tr>
+        <w:tc>
+          <w:p>
+            <w:pPr>
+              <w:pStyle w:val="Compact"/>
+              <w:jc w:val="left"/>
+            </w:pPr>
+            <w:r>
+              <w:t xml:space="preserve">Total_Bsmt_SF</w:t>
+            </w:r>
+          </w:p>
+        </w:tc>
+        <w:tc>
+          <w:p>
+            <w:pPr>
+              <w:pStyle w:val="Compact"/>
+              <w:jc w:val="right"/>
+            </w:pPr>
+            <w:r>
+              <w:t xml:space="preserve">4.7761850</w:t>
+            </w:r>
+          </w:p>
+        </w:tc>
+      </w:tr>
+      <w:tr>
+        <w:tc>
+          <w:p>
+            <w:pPr>
+              <w:pStyle w:val="Compact"/>
+              <w:jc w:val="left"/>
+            </w:pPr>
+            <w:r>
+              <w:t xml:space="preserve">Gr_Liv_Area</w:t>
+            </w:r>
+          </w:p>
+        </w:tc>
+        <w:tc>
+          <w:p>
+            <w:pPr>
+              <w:pStyle w:val="Compact"/>
+              <w:jc w:val="right"/>
+            </w:pPr>
+            <w:r>
+              <w:t xml:space="preserve">4.7257344</w:t>
+            </w:r>
+          </w:p>
+        </w:tc>
+      </w:tr>
+      <w:tr>
+        <w:tc>
+          <w:p>
+            <w:pPr>
+              <w:pStyle w:val="Compact"/>
+              <w:jc w:val="left"/>
+            </w:pPr>
+            <w:r>
+              <w:t xml:space="preserve">Half_Bath</w:t>
+            </w:r>
+          </w:p>
+        </w:tc>
+        <w:tc>
+          <w:p>
+            <w:pPr>
+              <w:pStyle w:val="Compact"/>
+              <w:jc w:val="right"/>
+            </w:pPr>
+            <w:r>
+              <w:t xml:space="preserve">3.9566234</w:t>
+            </w:r>
+          </w:p>
+        </w:tc>
+      </w:tr>
+      <w:tr>
+        <w:tc>
+          <w:p>
+            <w:pPr>
+              <w:pStyle w:val="Compact"/>
+              <w:jc w:val="left"/>
+            </w:pPr>
+            <w:r>
+              <w:t xml:space="preserve">Kitchen_AbvGr</w:t>
+            </w:r>
+          </w:p>
+        </w:tc>
+        <w:tc>
+          <w:p>
+            <w:pPr>
+              <w:pStyle w:val="Compact"/>
+              <w:jc w:val="right"/>
+            </w:pPr>
+            <w:r>
+              <w:t xml:space="preserve">3.5545581</w:t>
+            </w:r>
+          </w:p>
+        </w:tc>
+      </w:tr>
+    </w:tbl>
+    <w:p>
+      <w:pPr>
+        <w:pStyle w:val="TableCaption"/>
+      </w:pPr>
+      <w:r>
+        <w:t xml:space="preserve">Les contributions des variables aux différents axes factoriels</w:t>
+      </w:r>
+    </w:p>
+    <w:tbl>
+      <w:tblPr>
+        <w:tblStyle w:val="Table"/>
+        <w:tblW w:type="pct" w:w="0.0"/>
+        <w:tblLook w:firstRow="1"/>
+        <w:tblCaption w:val="Les contributions des variables aux différents axes factoriels"/>
+      </w:tblPr>
+      <w:tblGrid/>
+      <w:tr>
+        <w:trPr>
+          <w:cnfStyle w:firstRow="1"/>
+        </w:trPr>
+        <w:tc>
+          <w:tcPr>
+            <w:tcBorders>
+              <w:bottom w:val="single"/>
+            </w:tcBorders>
+            <w:vAlign w:val="bottom"/>
+          </w:tcPr>
+          <w:p>
+            <w:pPr>
+              <w:pStyle w:val="Compact"/>
+            </w:pPr>
+          </w:p>
+        </w:tc>
+        <w:tc>
+          <w:tcPr>
+            <w:tcBorders>
+              <w:bottom w:val="single"/>
+            </w:tcBorders>
+            <w:vAlign w:val="bottom"/>
+          </w:tcPr>
+          <w:p>
+            <w:pPr>
+              <w:pStyle w:val="Compact"/>
+              <w:jc w:val="right"/>
+            </w:pPr>
+            <w:r>
+              <w:t xml:space="preserve">Dim.3</w:t>
+            </w:r>
+          </w:p>
+        </w:tc>
+      </w:tr>
+      <w:tr>
+        <w:tc>
+          <w:p>
+            <w:pPr>
+              <w:pStyle w:val="Compact"/>
+              <w:jc w:val="left"/>
+            </w:pPr>
+            <w:r>
+              <w:t xml:space="preserve">Year_Built</w:t>
+            </w:r>
+          </w:p>
+        </w:tc>
+        <w:tc>
+          <w:p>
+            <w:pPr>
+              <w:pStyle w:val="Compact"/>
+              <w:jc w:val="right"/>
+            </w:pPr>
+            <w:r>
+              <w:t xml:space="preserve">11.5713592</w:t>
+            </w:r>
+          </w:p>
+        </w:tc>
+      </w:tr>
+      <w:tr>
+        <w:tc>
+          <w:p>
+            <w:pPr>
+              <w:pStyle w:val="Compact"/>
+              <w:jc w:val="left"/>
+            </w:pPr>
+            <w:r>
+              <w:t xml:space="preserve">Year_Remod_Add</w:t>
+            </w:r>
+          </w:p>
+        </w:tc>
+        <w:tc>
+          <w:p>
+            <w:pPr>
+              <w:pStyle w:val="Compact"/>
+              <w:jc w:val="right"/>
+            </w:pPr>
+            <w:r>
+              <w:t xml:space="preserve">9.3095942</w:t>
+            </w:r>
+          </w:p>
+        </w:tc>
+      </w:tr>
+      <w:tr>
+        <w:tc>
+          <w:p>
+            <w:pPr>
+              <w:pStyle w:val="Compact"/>
+              <w:jc w:val="left"/>
+            </w:pPr>
+            <w:r>
+              <w:t xml:space="preserve">First_Flr_SF</w:t>
+            </w:r>
+          </w:p>
+        </w:tc>
+        <w:tc>
+          <w:p>
+            <w:pPr>
+              <w:pStyle w:val="Compact"/>
+              <w:jc w:val="right"/>
+            </w:pPr>
+            <w:r>
+              <w:t xml:space="preserve">9.2357056</w:t>
+            </w:r>
+          </w:p>
+        </w:tc>
+      </w:tr>
+      <w:tr>
+        <w:tc>
+          <w:p>
+            <w:pPr>
+              <w:pStyle w:val="Compact"/>
+              <w:jc w:val="left"/>
+            </w:pPr>
+            <w:r>
+              <w:t xml:space="preserve">Overall_Cond</w:t>
+            </w:r>
+          </w:p>
+        </w:tc>
+        <w:tc>
+          <w:p>
+            <w:pPr>
+              <w:pStyle w:val="Compact"/>
+              <w:jc w:val="right"/>
+            </w:pPr>
+            <w:r>
+              <w:t xml:space="preserve">9.1567808</w:t>
+            </w:r>
+          </w:p>
+        </w:tc>
+      </w:tr>
+      <w:tr>
+        <w:tc>
+          <w:p>
+            <w:pPr>
+              <w:pStyle w:val="Compact"/>
+              <w:jc w:val="left"/>
+            </w:pPr>
+            <w:r>
+              <w:t xml:space="preserve">Lot_Area</w:t>
+            </w:r>
+          </w:p>
+        </w:tc>
+        <w:tc>
+          <w:p>
+            <w:pPr>
+              <w:pStyle w:val="Compact"/>
+              <w:jc w:val="right"/>
+            </w:pPr>
+            <w:r>
+              <w:t xml:space="preserve">8.5945321</w:t>
+            </w:r>
+          </w:p>
+        </w:tc>
+      </w:tr>
+      <w:tr>
+        <w:tc>
+          <w:p>
+            <w:pPr>
+              <w:pStyle w:val="Compact"/>
+              <w:jc w:val="left"/>
+            </w:pPr>
+            <w:r>
+              <w:t xml:space="preserve">Enclosed_Porch</w:t>
+            </w:r>
+          </w:p>
+        </w:tc>
+        <w:tc>
+          <w:p>
+            <w:pPr>
+              <w:pStyle w:val="Compact"/>
+              <w:jc w:val="right"/>
+            </w:pPr>
+            <w:r>
+              <w:t xml:space="preserve">6.0276576</w:t>
+            </w:r>
+          </w:p>
+        </w:tc>
+      </w:tr>
+      <w:tr>
+        <w:tc>
+          <w:p>
+            <w:pPr>
+              <w:pStyle w:val="Compact"/>
+              <w:jc w:val="left"/>
+            </w:pPr>
+            <w:r>
+              <w:t xml:space="preserve">BsmtFin_SF_2</w:t>
+            </w:r>
+          </w:p>
+        </w:tc>
+        <w:tc>
+          <w:p>
+            <w:pPr>
+              <w:pStyle w:val="Compact"/>
+              <w:jc w:val="right"/>
+            </w:pPr>
+            <w:r>
+              <w:t xml:space="preserve">4.6352760</w:t>
+            </w:r>
+          </w:p>
+        </w:tc>
+      </w:tr>
+      <w:tr>
+        <w:tc>
+          <w:p>
+            <w:pPr>
+              <w:pStyle w:val="Compact"/>
+              <w:jc w:val="left"/>
+            </w:pPr>
+            <w:r>
+              <w:t xml:space="preserve">Half_Bath</w:t>
+            </w:r>
+          </w:p>
+        </w:tc>
+        <w:tc>
+          <w:p>
+            <w:pPr>
+              <w:pStyle w:val="Compact"/>
+              <w:jc w:val="right"/>
+            </w:pPr>
+            <w:r>
+              <w:t xml:space="preserve">4.5528214</w:t>
+            </w:r>
+          </w:p>
+        </w:tc>
+      </w:tr>
+      <w:tr>
+        <w:tc>
+          <w:p>
+            <w:pPr>
+              <w:pStyle w:val="Compact"/>
+              <w:jc w:val="left"/>
+            </w:pPr>
+            <w:r>
+              <w:t xml:space="preserve">Total_Bsmt_SF</w:t>
+            </w:r>
+          </w:p>
+        </w:tc>
+        <w:tc>
+          <w:p>
+            <w:pPr>
+              <w:pStyle w:val="Compact"/>
+              <w:jc w:val="right"/>
+            </w:pPr>
+            <w:r>
+              <w:t xml:space="preserve">4.1803448</w:t>
+            </w:r>
+          </w:p>
+        </w:tc>
+      </w:tr>
+      <w:tr>
+        <w:tc>
+          <w:p>
+            <w:pPr>
+              <w:pStyle w:val="Compact"/>
+              <w:jc w:val="left"/>
+            </w:pPr>
+            <w:r>
+              <w:t xml:space="preserve">Fireplaces</w:t>
+            </w:r>
+          </w:p>
+        </w:tc>
+        <w:tc>
+          <w:p>
+            <w:pPr>
+              <w:pStyle w:val="Compact"/>
+              <w:jc w:val="right"/>
+            </w:pPr>
+            <w:r>
+              <w:t xml:space="preserve">3.7958139</w:t>
+            </w:r>
+          </w:p>
+        </w:tc>
+      </w:tr>
+    </w:tbl>
+    <w:p>
+      <w:pPr>
+        <w:pStyle w:val="TableCaption"/>
+      </w:pPr>
+      <w:r>
+        <w:t xml:space="preserve">Les contributions des variables aux différents axes factoriels</w:t>
+      </w:r>
+    </w:p>
+    <w:tbl>
+      <w:tblPr>
+        <w:tblStyle w:val="Table"/>
+        <w:tblW w:type="pct" w:w="0.0"/>
+        <w:tblLook w:firstRow="1"/>
+        <w:tblCaption w:val="Les contributions des variables aux différents axes factoriels"/>
+      </w:tblPr>
+      <w:tblGrid/>
+      <w:tr>
+        <w:trPr>
+          <w:cnfStyle w:firstRow="1"/>
+        </w:trPr>
+        <w:tc>
+          <w:tcPr>
+            <w:tcBorders>
+              <w:bottom w:val="single"/>
+            </w:tcBorders>
+            <w:vAlign w:val="bottom"/>
+          </w:tcPr>
+          <w:p>
+            <w:pPr>
+              <w:pStyle w:val="Compact"/>
+            </w:pPr>
+          </w:p>
+        </w:tc>
+        <w:tc>
+          <w:tcPr>
+            <w:tcBorders>
+              <w:bottom w:val="single"/>
+            </w:tcBorders>
+            <w:vAlign w:val="bottom"/>
+          </w:tcPr>
+          <w:p>
+            <w:pPr>
+              <w:pStyle w:val="Compact"/>
+              <w:jc w:val="right"/>
+            </w:pPr>
+            <w:r>
+              <w:t xml:space="preserve">Dim.4</w:t>
+            </w:r>
+          </w:p>
+        </w:tc>
+      </w:tr>
+      <w:tr>
+        <w:tc>
+          <w:p>
+            <w:pPr>
+              <w:pStyle w:val="Compact"/>
+              <w:jc w:val="left"/>
+            </w:pPr>
+            <w:r>
+              <w:t xml:space="preserve">Bsmt_Unf_SF</w:t>
+            </w:r>
+          </w:p>
+        </w:tc>
+        <w:tc>
+          <w:p>
+            <w:pPr>
+              <w:pStyle w:val="Compact"/>
+              <w:jc w:val="right"/>
+            </w:pPr>
+            <w:r>
+              <w:t xml:space="preserve">29.3001369</w:t>
+            </w:r>
+          </w:p>
+        </w:tc>
+      </w:tr>
+      <w:tr>
+        <w:tc>
+          <w:p>
+            <w:pPr>
+              <w:pStyle w:val="Compact"/>
+              <w:jc w:val="left"/>
+            </w:pPr>
+            <w:r>
+              <w:t xml:space="preserve">BsmtFin_SF_1</w:t>
+            </w:r>
+          </w:p>
+        </w:tc>
+        <w:tc>
+          <w:p>
+            <w:pPr>
+              <w:pStyle w:val="Compact"/>
+              <w:jc w:val="right"/>
+            </w:pPr>
+            <w:r>
+              <w:t xml:space="preserve">12.8099064</w:t>
+            </w:r>
+          </w:p>
+        </w:tc>
+      </w:tr>
+      <w:tr>
+        <w:tc>
+          <w:p>
+            <w:pPr>
+              <w:pStyle w:val="Compact"/>
+              <w:jc w:val="left"/>
+            </w:pPr>
+            <w:r>
+              <w:t xml:space="preserve">Half_Bath</w:t>
+            </w:r>
+          </w:p>
+        </w:tc>
+        <w:tc>
+          <w:p>
+            <w:pPr>
+              <w:pStyle w:val="Compact"/>
+              <w:jc w:val="right"/>
+            </w:pPr>
+            <w:r>
+              <w:t xml:space="preserve">11.9676896</w:t>
+            </w:r>
+          </w:p>
+        </w:tc>
+      </w:tr>
+      <w:tr>
+        <w:tc>
+          <w:p>
+            <w:pPr>
+              <w:pStyle w:val="Compact"/>
+              <w:jc w:val="left"/>
+            </w:pPr>
+            <w:r>
+              <w:t xml:space="preserve">Second_Flr_SF</w:t>
+            </w:r>
+          </w:p>
+        </w:tc>
+        <w:tc>
+          <w:p>
+            <w:pPr>
+              <w:pStyle w:val="Compact"/>
+              <w:jc w:val="right"/>
+            </w:pPr>
+            <w:r>
+              <w:t xml:space="preserve">10.6218374</w:t>
+            </w:r>
+          </w:p>
+        </w:tc>
+      </w:tr>
+      <w:tr>
+        <w:tc>
+          <w:p>
+            <w:pPr>
+              <w:pStyle w:val="Compact"/>
+              <w:jc w:val="left"/>
+            </w:pPr>
+            <w:r>
+              <w:t xml:space="preserve">Bsmt_Full_Bath</w:t>
+            </w:r>
+          </w:p>
+        </w:tc>
+        <w:tc>
+          <w:p>
+            <w:pPr>
+              <w:pStyle w:val="Compact"/>
+              <w:jc w:val="right"/>
+            </w:pPr>
+            <w:r>
+              <w:t xml:space="preserve">6.7941885</w:t>
+            </w:r>
+          </w:p>
+        </w:tc>
+      </w:tr>
+      <w:tr>
+        <w:tc>
+          <w:p>
+            <w:pPr>
+              <w:pStyle w:val="Compact"/>
+              <w:jc w:val="left"/>
+            </w:pPr>
+            <w:r>
+              <w:t xml:space="preserve">Total_Bsmt_SF</w:t>
+            </w:r>
+          </w:p>
+        </w:tc>
+        <w:tc>
+          <w:p>
+            <w:pPr>
+              <w:pStyle w:val="Compact"/>
+              <w:jc w:val="right"/>
+            </w:pPr>
+            <w:r>
+              <w:t xml:space="preserve">5.7256193</w:t>
+            </w:r>
+          </w:p>
+        </w:tc>
+      </w:tr>
+      <w:tr>
+        <w:tc>
+          <w:p>
+            <w:pPr>
+              <w:pStyle w:val="Compact"/>
+              <w:jc w:val="left"/>
+            </w:pPr>
+            <w:r>
+              <w:t xml:space="preserve">First_Flr_SF</w:t>
+            </w:r>
+          </w:p>
+        </w:tc>
+        <w:tc>
+          <w:p>
+            <w:pPr>
+              <w:pStyle w:val="Compact"/>
+              <w:jc w:val="right"/>
+            </w:pPr>
+            <w:r>
+              <w:t xml:space="preserve">5.2596958</w:t>
+            </w:r>
+          </w:p>
+        </w:tc>
+      </w:tr>
+      <w:tr>
+        <w:tc>
+          <w:p>
+            <w:pPr>
+              <w:pStyle w:val="Compact"/>
+              <w:jc w:val="left"/>
+            </w:pPr>
+            <w:r>
+              <w:t xml:space="preserve">BsmtFin_SF_2</w:t>
+            </w:r>
+          </w:p>
+        </w:tc>
+        <w:tc>
+          <w:p>
+            <w:pPr>
+              <w:pStyle w:val="Compact"/>
+              <w:jc w:val="right"/>
+            </w:pPr>
+            <w:r>
+              <w:t xml:space="preserve">3.4095346</w:t>
+            </w:r>
+          </w:p>
+        </w:tc>
+      </w:tr>
+      <w:tr>
+        <w:tc>
+          <w:p>
+            <w:pPr>
+              <w:pStyle w:val="Compact"/>
+              <w:jc w:val="left"/>
+            </w:pPr>
+            <w:r>
+              <w:t xml:space="preserve">Lot_Frontage</w:t>
+            </w:r>
+          </w:p>
+        </w:tc>
+        <w:tc>
+          <w:p>
+            <w:pPr>
+              <w:pStyle w:val="Compact"/>
+              <w:jc w:val="right"/>
+            </w:pPr>
+            <w:r>
+              <w:t xml:space="preserve">3.0972212</w:t>
+            </w:r>
+          </w:p>
+        </w:tc>
+      </w:tr>
+      <w:tr>
+        <w:tc>
+          <w:p>
+            <w:pPr>
+              <w:pStyle w:val="Compact"/>
+              <w:jc w:val="left"/>
+            </w:pPr>
+            <w:r>
+              <w:t xml:space="preserve">Wood_Deck_SF</w:t>
+            </w:r>
+          </w:p>
+        </w:tc>
+        <w:tc>
+          <w:p>
+            <w:pPr>
+              <w:pStyle w:val="Compact"/>
+              <w:jc w:val="right"/>
+            </w:pPr>
+            <w:r>
+              <w:t xml:space="preserve">2.8888347</w:t>
+            </w:r>
+          </w:p>
+        </w:tc>
+      </w:tr>
+    </w:tbl>
+    <w:p>
+      <w:pPr>
         <w:pStyle w:val="Titre3"/>
       </w:pPr>
-      <w:bookmarkStart w:id="47" w:name="régéressions-sur-les-moindres-carrés-partiels"/>
-      <w:r>
-        <w:t xml:space="preserve">Régéressions sur les moindres carrés partiels</w:t>
+      <w:bookmarkStart w:id="47" w:name="les-loadings-et-les-weights"/>
+      <w:r>
+        <w:t xml:space="preserve">Les loadings et les weights</w:t>
       </w:r>
       <w:bookmarkEnd w:id="47"/>
     </w:p>
     <w:p>
-      <w:r>
-        <w:br w:type="page"/>
-      </w:r>
-    </w:p>
-    <w:p>
-      <w:pPr>
-        <w:pStyle w:val="Titre1"/>
-      </w:pPr>
-      <w:bookmarkStart w:id="48" w:name="comparaison-des-performances-des-différentes-méthodes-destimation"/>
-      <w:r>
-        <w:t xml:space="preserve">Comparaison des performances des différentes méthodes d’estimation</w:t>
+      <w:pPr>
+        <w:pStyle w:val="Titre3"/>
+      </w:pPr>
+      <w:bookmarkStart w:id="48" w:name="régéressions-sur-les-moindres-carrés-partiels"/>
+      <w:r>
+        <w:t xml:space="preserve">Régéressions sur les moindres carrés partiels</w:t>
       </w:r>
       <w:bookmarkEnd w:id="48"/>
     </w:p>
     <w:p>
+      <w:r>
+        <w:br w:type="page"/>
+      </w:r>
+    </w:p>
+    <w:p>
       <w:pPr>
         <w:pStyle w:val="Titre1"/>
       </w:pPr>
-      <w:bookmarkStart w:id="49" w:name="bibliographie"/>
-      <w:r>
-        <w:t xml:space="preserve">Bibliographie</w:t>
+      <w:bookmarkStart w:id="49" w:name="comparaison-des-performances-des-différentes-méthodes-destimation"/>
+      <w:r>
+        <w:t xml:space="preserve">Comparaison des performances des différentes méthodes d’estimation</w:t>
       </w:r>
       <w:bookmarkEnd w:id="49"/>
     </w:p>
     <w:p>
       <w:pPr>
+        <w:pStyle w:val="Titre1"/>
+      </w:pPr>
+      <w:bookmarkStart w:id="50" w:name="bibliographie"/>
+      <w:r>
+        <w:t xml:space="preserve">Bibliographie</w:t>
+      </w:r>
+      <w:bookmarkEnd w:id="50"/>
+    </w:p>
+    <w:p>
+      <w:pPr>
         <w:pStyle w:val="FirstParagraph"/>
       </w:pPr>
       <w:r>
@@ -7028,7 +8264,7 @@
       <w:r>
         <w:t xml:space="preserve"> </w:t>
       </w:r>
-      <w:hyperlink r:id="rId50">
+      <w:hyperlink r:id="rId51">
         <w:r>
           <w:rPr>
             <w:rStyle w:val="Lienhypertexte"/>
@@ -7053,7 +8289,7 @@
       <w:r>
         <w:t xml:space="preserve"> </w:t>
       </w:r>
-      <w:hyperlink r:id="rId51">
+      <w:hyperlink r:id="rId52">
         <w:r>
           <w:rPr>
             <w:rStyle w:val="Lienhypertexte"/>
@@ -7067,7 +8303,7 @@
       <w:r>
         <w:t xml:space="preserve"> </w:t>
       </w:r>
-      <w:hyperlink r:id="rId52">
+      <w:hyperlink r:id="rId53">
         <w:r>
           <w:rPr>
             <w:rStyle w:val="Lienhypertexte"/>
@@ -7144,7 +8380,7 @@
       <w:r>
         <w:t xml:space="preserve"> </w:t>
       </w:r>
-      <w:hyperlink r:id="rId53">
+      <w:hyperlink r:id="rId54">
         <w:r>
           <w:rPr>
             <w:rStyle w:val="Lienhypertexte"/>
@@ -7162,21 +8398,21 @@
       <w:pPr>
         <w:pStyle w:val="Titre1"/>
       </w:pPr>
-      <w:bookmarkStart w:id="54" w:name="annexes"/>
+      <w:bookmarkStart w:id="55" w:name="annexes"/>
       <w:r>
         <w:t xml:space="preserve">Annexes</w:t>
       </w:r>
-      <w:bookmarkEnd w:id="54"/>
+      <w:bookmarkEnd w:id="55"/>
     </w:p>
     <w:p>
       <w:pPr>
         <w:pStyle w:val="Titre2"/>
       </w:pPr>
-      <w:bookmarkStart w:id="55" w:name="annexe-1-liste-exhaustive-des-colonnes"/>
+      <w:bookmarkStart w:id="56" w:name="annexe-1-liste-exhaustive-des-colonnes"/>
       <w:r>
         <w:t xml:space="preserve">Annexe 1 : Liste exhaustive des colonnes</w:t>
       </w:r>
-      <w:bookmarkEnd w:id="55"/>
+      <w:bookmarkEnd w:id="56"/>
     </w:p>
     <w:p>
       <w:pPr>

</xml_diff>

<commit_message>
J'ai commencé à faire la régression sur les moindres carrés partiels avec R.
</commit_message>
<xml_diff>
--- a/main.docx
+++ b/main.docx
@@ -6641,7 +6641,35 @@
         <w:br w:type="textWrapping"/>
       </w:r>
       <w:r>
-        <w:t xml:space="preserve">Une régression multiple est ensuite appliquée avec T à la place de X :</w:t>
+        <w:t xml:space="preserve">Une régression multiple est ensuite appliquée avec</w:t>
+      </w:r>
+      <w:r>
+        <w:t xml:space="preserve"> </w:t>
+      </w:r>
+      <m:oMath>
+        <m:r>
+          <m:t>T</m:t>
+        </m:r>
+      </m:oMath>
+      <w:r>
+        <w:t xml:space="preserve"> </w:t>
+      </w:r>
+      <w:r>
+        <w:t xml:space="preserve">à la place de</w:t>
+      </w:r>
+      <w:r>
+        <w:t xml:space="preserve"> </w:t>
+      </w:r>
+      <m:oMath>
+        <m:r>
+          <m:t>X</m:t>
+        </m:r>
+      </m:oMath>
+      <w:r>
+        <w:t xml:space="preserve"> </w:t>
+      </w:r>
+      <w:r>
+        <w:t xml:space="preserve">:</w:t>
       </w:r>
     </w:p>
     <w:p>
@@ -6704,31 +6732,21 @@
         <w:pStyle w:val="Corpsdetexte"/>
       </w:pPr>
       <w:r>
-        <w:t xml:space="preserve">Deux méthodes pour construire T (et donc W) : RCP et RPLS</w:t>
-      </w:r>
-    </w:p>
-    <w:p>
-      <w:pPr>
-        <w:pStyle w:val="Titre2"/>
-      </w:pPr>
-      <w:bookmarkStart w:id="42" w:name="régression-sur-composantes-principales-rcp-ou-pcr"/>
-      <w:r>
-        <w:t xml:space="preserve">Régression sur composantes principales (RCP ou PCR)</w:t>
-      </w:r>
-      <w:bookmarkEnd w:id="42"/>
-    </w:p>
-    <w:p>
-      <w:pPr>
-        <w:pStyle w:val="FirstParagraph"/>
-      </w:pPr>
-      <w:r>
-        <w:t xml:space="preserve">ACP puis régression multiple. L’ACP nécessite des variables quantitatives. A partir des variables X centrées, l’ACP normée donne la matrice T dont les colonnes sont les composantes principales.</w:t>
-      </w:r>
-      <w:r>
-        <w:br w:type="textWrapping"/>
-      </w:r>
-      <w:r>
-        <w:t xml:space="preserve">Elles sont orthogonales entre elles (plus de problème de colinéarité). La matrice</w:t>
+        <w:t xml:space="preserve">Deux méthodes pour construire</w:t>
+      </w:r>
+      <w:r>
+        <w:t xml:space="preserve"> </w:t>
+      </w:r>
+      <m:oMath>
+        <m:r>
+          <m:t>T</m:t>
+        </m:r>
+      </m:oMath>
+      <w:r>
+        <w:t xml:space="preserve"> </w:t>
+      </w:r>
+      <w:r>
+        <w:t xml:space="preserve">(et donc</w:t>
       </w:r>
       <w:r>
         <w:t xml:space="preserve"> </w:t>
@@ -6739,8 +6757,59 @@
         </m:r>
       </m:oMath>
       <w:r>
+        <w:t xml:space="preserve">) : RCP et RPLS</w:t>
+      </w:r>
+    </w:p>
+    <w:p>
+      <w:pPr>
+        <w:pStyle w:val="Titre2"/>
+      </w:pPr>
+      <w:bookmarkStart w:id="42" w:name="régression-sur-composantes-principales-rcp-ou-pcr"/>
+      <w:r>
+        <w:t xml:space="preserve">Régression sur composantes principales (RCP ou PCR)</w:t>
+      </w:r>
+      <w:bookmarkEnd w:id="42"/>
+    </w:p>
+    <w:p>
+      <w:pPr>
+        <w:pStyle w:val="FirstParagraph"/>
+      </w:pPr>
+      <w:r>
+        <w:t xml:space="preserve">ACP puis régression multiple. L’ACP nécessite des variables quantitatives. A partir des variables</w:t>
+      </w:r>
+      <w:r>
         <w:t xml:space="preserve"> </w:t>
       </w:r>
+      <m:oMath>
+        <m:r>
+          <m:t>X</m:t>
+        </m:r>
+      </m:oMath>
+      <w:r>
+        <w:t xml:space="preserve"> </w:t>
+      </w:r>
+      <w:r>
+        <w:t xml:space="preserve">centrées, l’ACP normée donne la matrice T dont les colonnes sont les composantes principales.</w:t>
+      </w:r>
+    </w:p>
+    <w:p>
+      <w:pPr>
+        <w:pStyle w:val="Corpsdetexte"/>
+      </w:pPr>
+      <w:r>
+        <w:t xml:space="preserve">Elles sont orthogonales entre elles (plus de problème de colinéarité). La matrice</w:t>
+      </w:r>
+      <w:r>
+        <w:t xml:space="preserve"> </w:t>
+      </w:r>
+      <m:oMath>
+        <m:r>
+          <m:t>W</m:t>
+        </m:r>
+      </m:oMath>
+      <w:r>
+        <w:t xml:space="preserve"> </w:t>
+      </w:r>
       <w:r>
         <w:t xml:space="preserve">est la matrice des coefficients des combinaisons linéaires (coordonnées sur les composantes principales).</w:t>
       </w:r>
@@ -6793,6 +6862,478 @@
       </w:r>
       <w:r>
         <w:t xml:space="preserve">Nous choisissons également de faire une validation croisée sur le jeu de données.</w:t>
+      </w:r>
+    </w:p>
+    <w:p>
+      <w:pPr>
+        <w:pStyle w:val="Corpsdetexte"/>
+      </w:pPr>
+    </w:p>
+    <w:p>
+      <w:pPr>
+        <w:pStyle w:val="Corpsdetexte"/>
+      </w:pPr>
+    </w:p>
+    <w:p>
+      <w:pPr>
+        <w:pStyle w:val="Corpsdetexte"/>
+      </w:pPr>
+      <w:r>
+        <w:t xml:space="preserve">Pour pouvoir déterminer avec confiance le nombre de composantes principales (ou facteurs) à retenir dans la PCR, l’algorithme utilise une technique de validation croisée. Une technique de validation croisée consiste à diviser l’échantillon en plusieurs groupes sur lesquels des ajustements successifs sont effectués. L’ajustement du modèle est effectué sur le groupe d’apprentissage et les résultats sont comparés aux observations du groupe test. L’efficaité prédictive est évaluée à l’aide l’indicateur PRESS (Predicted REsidual Sum of Squares).</w:t>
+      </w:r>
+    </w:p>
+    <w:p>
+      <w:pPr>
+        <w:pStyle w:val="Corpsdetexte"/>
+      </w:pPr>
+      <w:r>
+        <w:t xml:space="preserve">Le tableau suivant nous montre que la valeur minimale de la validation croisée est atteinte si le nombre de composantes principales est 8. Toutefois il est préférable de se fier au test qui indique si oui ou non il existe une différence significative entre les 8 composantes.</w:t>
+      </w:r>
+    </w:p>
+    <w:p>
+      <w:pPr>
+        <w:pStyle w:val="Corpsdetexte"/>
+      </w:pPr>
+      <w:r>
+        <w:t xml:space="preserve">Le test nous indique qu’à partir de la 4e composante il n’existe plus de différences significatives entre les composantes. Nous allons donc retenir 5 composantes pour la suite de l’analyse.</w:t>
+      </w:r>
+    </w:p>
+    <w:p>
+      <w:pPr>
+        <w:pStyle w:val="Corpsdetexte"/>
+      </w:pPr>
+    </w:p>
+    <w:p>
+      <w:pPr>
+        <w:pStyle w:val="Corpsdetexte"/>
+      </w:pPr>
+      <w:r>
+        <w:t xml:space="preserve">Il convient maintenant d’interpréter les résultats du modèle construit.</w:t>
+      </w:r>
+      <w:r>
+        <w:br w:type="textWrapping"/>
+      </w:r>
+      <w:r>
+        <w:t xml:space="preserve">Le tableau suivant affiche la variation de pourcentage expliquée par composantes principales.</w:t>
+      </w:r>
+    </w:p>
+    <w:p>
+      <w:pPr>
+        <w:pStyle w:val="Corpsdetexte"/>
+      </w:pPr>
+    </w:p>
+    <w:p>
+      <w:pPr>
+        <w:pStyle w:val="Corpsdetexte"/>
+      </w:pPr>
+      <w:r>
+        <w:t xml:space="preserve">Le tableau affiche deux catégories de résultats : la variation de pourcentage expliquée par composantes principales sur les effets du modèle (les variables explicatives) et la variation de pourcentage expliquée de la variable dépendante pour chaque facteur (ou composante) ajouté.</w:t>
+      </w:r>
+    </w:p>
+    <w:p>
+      <w:pPr>
+        <w:pStyle w:val="Corpsdetexte"/>
+      </w:pPr>
+      <w:r>
+        <w:t xml:space="preserve">Nous voyons donc que pour les 5 composantes retenues, la régression sur les composantes principales explique 75.93% de la variable dépendante et environ 43% des variables explicatives.</w:t>
+      </w:r>
+    </w:p>
+    <w:p>
+      <w:pPr>
+        <w:pStyle w:val="Corpsdetexte"/>
+      </w:pPr>
+      <w:r>
+        <w:t xml:space="preserve">Cela signifie que les 5 composantes retenues qui arrivent à expliquer 43% de la variance des variables explicatives sont capables d’expliquer 75.93% de la variance des prix.</w:t>
+      </w:r>
+    </w:p>
+    <w:p>
+      <w:pPr>
+        <w:pStyle w:val="Corpsdetexte"/>
+      </w:pPr>
+      <w:r>
+        <w:t xml:space="preserve">Les résultats de SAS ne nous donnent pas les coefficients associés à chaque composante. Nous pouvons donc les estimer avec R en utilisant le même nombre de composantes que la validation croisée avec SAS a indiqué.</w:t>
+      </w:r>
+    </w:p>
+    <w:p>
+      <w:pPr>
+        <w:pStyle w:val="SourceCode"/>
+      </w:pPr>
+      <w:r>
+        <w:br w:type="textWrapping"/>
+      </w:r>
+      <w:r>
+        <w:rPr>
+          <w:rStyle w:val="VerbatimChar"/>
+        </w:rPr>
+        <w:t xml:space="preserve">Call:</w:t>
+      </w:r>
+      <w:r>
+        <w:br w:type="textWrapping"/>
+      </w:r>
+      <w:r>
+        <w:rPr>
+          <w:rStyle w:val="VerbatimChar"/>
+        </w:rPr>
+        <w:t xml:space="preserve">lm(formula = Sale_Price ~ ., data = coord_pc)</w:t>
+      </w:r>
+      <w:r>
+        <w:br w:type="textWrapping"/>
+      </w:r>
+      <w:r>
+        <w:br w:type="textWrapping"/>
+      </w:r>
+      <w:r>
+        <w:rPr>
+          <w:rStyle w:val="VerbatimChar"/>
+        </w:rPr>
+        <w:t xml:space="preserve">Residuals:</w:t>
+      </w:r>
+      <w:r>
+        <w:br w:type="textWrapping"/>
+      </w:r>
+      <w:r>
+        <w:rPr>
+          <w:rStyle w:val="VerbatimChar"/>
+        </w:rPr>
+        <w:t xml:space="preserve">    Min      1Q  Median      3Q     Max </w:t>
+      </w:r>
+      <w:r>
+        <w:br w:type="textWrapping"/>
+      </w:r>
+      <w:r>
+        <w:rPr>
+          <w:rStyle w:val="VerbatimChar"/>
+        </w:rPr>
+        <w:t xml:space="preserve">-535355  -20542   -3320   17245  304779 </w:t>
+      </w:r>
+      <w:r>
+        <w:br w:type="textWrapping"/>
+      </w:r>
+      <w:r>
+        <w:br w:type="textWrapping"/>
+      </w:r>
+      <w:r>
+        <w:rPr>
+          <w:rStyle w:val="VerbatimChar"/>
+        </w:rPr>
+        <w:t xml:space="preserve">Coefficients:</w:t>
+      </w:r>
+      <w:r>
+        <w:br w:type="textWrapping"/>
+      </w:r>
+      <w:r>
+        <w:rPr>
+          <w:rStyle w:val="VerbatimChar"/>
+        </w:rPr>
+        <w:t xml:space="preserve">             Estimate Std. Error  t value      Pr(&gt;|t|)    </w:t>
+      </w:r>
+      <w:r>
+        <w:br w:type="textWrapping"/>
+      </w:r>
+      <w:r>
+        <w:rPr>
+          <w:rStyle w:val="VerbatimChar"/>
+        </w:rPr>
+        <w:t xml:space="preserve">(Intercept) 180796.06     724.62 249.5033     &lt; 2.2e-16 ***</w:t>
+      </w:r>
+      <w:r>
+        <w:br w:type="textWrapping"/>
+      </w:r>
+      <w:r>
+        <w:rPr>
+          <w:rStyle w:val="VerbatimChar"/>
+        </w:rPr>
+        <w:t xml:space="preserve">Dim.1        27395.65     291.64  93.9374     &lt; 2.2e-16 ***</w:t>
+      </w:r>
+      <w:r>
+        <w:br w:type="textWrapping"/>
+      </w:r>
+      <w:r>
+        <w:rPr>
+          <w:rStyle w:val="VerbatimChar"/>
+        </w:rPr>
+        <w:t xml:space="preserve">Dim.2        -7046.03     415.69 -16.9502     &lt; 2.2e-16 ***</w:t>
+      </w:r>
+      <w:r>
+        <w:br w:type="textWrapping"/>
+      </w:r>
+      <w:r>
+        <w:rPr>
+          <w:rStyle w:val="VerbatimChar"/>
+        </w:rPr>
+        <w:t xml:space="preserve">Dim.3          478.57     497.63   0.9617        0.3363    </w:t>
+      </w:r>
+      <w:r>
+        <w:br w:type="textWrapping"/>
+      </w:r>
+      <w:r>
+        <w:rPr>
+          <w:rStyle w:val="VerbatimChar"/>
+        </w:rPr>
+        <w:t xml:space="preserve">Dim.4         2778.86     513.24   5.4144 0.00000006649 ***</w:t>
+      </w:r>
+      <w:r>
+        <w:br w:type="textWrapping"/>
+      </w:r>
+      <w:r>
+        <w:rPr>
+          <w:rStyle w:val="VerbatimChar"/>
+        </w:rPr>
+        <w:t xml:space="preserve">Dim.5         5769.77     628.86   9.1750     &lt; 2.2e-16 ***</w:t>
+      </w:r>
+      <w:r>
+        <w:br w:type="textWrapping"/>
+      </w:r>
+      <w:r>
+        <w:rPr>
+          <w:rStyle w:val="VerbatimChar"/>
+        </w:rPr>
+        <w:t xml:space="preserve">---</w:t>
+      </w:r>
+      <w:r>
+        <w:br w:type="textWrapping"/>
+      </w:r>
+      <w:r>
+        <w:rPr>
+          <w:rStyle w:val="VerbatimChar"/>
+        </w:rPr>
+        <w:t xml:space="preserve">Signif. codes:  0 '***' 0.001 '**' 0.01 '*' 0.05 '.' 0.1 ' ' 1</w:t>
+      </w:r>
+      <w:r>
+        <w:br w:type="textWrapping"/>
+      </w:r>
+      <w:r>
+        <w:br w:type="textWrapping"/>
+      </w:r>
+      <w:r>
+        <w:rPr>
+          <w:rStyle w:val="VerbatimChar"/>
+        </w:rPr>
+        <w:t xml:space="preserve">Residual standard error: 39224 on 2924 degrees of freedom</w:t>
+      </w:r>
+      <w:r>
+        <w:br w:type="textWrapping"/>
+      </w:r>
+      <w:r>
+        <w:rPr>
+          <w:rStyle w:val="VerbatimChar"/>
+        </w:rPr>
+        <w:t xml:space="preserve">Multiple R-squared:  0.75934,   Adjusted R-squared:  0.75893 </w:t>
+      </w:r>
+      <w:r>
+        <w:br w:type="textWrapping"/>
+      </w:r>
+      <w:r>
+        <w:rPr>
+          <w:rStyle w:val="VerbatimChar"/>
+        </w:rPr>
+        <w:t xml:space="preserve">F-statistic: 1845.2 on 5 and 2924 DF,  p-value: &lt; 2.22e-16</w:t>
+      </w:r>
+    </w:p>
+    <w:p>
+      <w:pPr>
+        <w:pStyle w:val="FirstParagraph"/>
+      </w:pPr>
+      <w:r>
+        <w:t xml:space="preserve">Les résultats globaux du modèle que nous trouvons sont les mêmes avec R. Les 5 composantes retenues expliquent bien 75,93% de la variance des prix de vente de la maison.</w:t>
+      </w:r>
+    </w:p>
+    <w:p>
+      <w:pPr>
+        <w:pStyle w:val="Corpsdetexte"/>
+      </w:pPr>
+      <w:r>
+        <w:t xml:space="preserve">Nous pouvons écrire ce résultat sous forme d’une équation :</w:t>
+      </w:r>
+    </w:p>
+    <w:p>
+      <w:pPr>
+        <w:pStyle w:val="Corpsdetexte"/>
+      </w:pPr>
+      <m:oMathPara>
+        <m:oMathParaPr>
+          <m:jc m:val="center"/>
+        </m:oMathParaPr>
+        <m:oMath>
+          <m:r>
+            <m:t>S</m:t>
+          </m:r>
+          <m:r>
+            <m:t>a</m:t>
+          </m:r>
+          <m:r>
+            <m:t>l</m:t>
+          </m:r>
+          <m:r>
+            <m:t>e</m:t>
+          </m:r>
+          <m:r>
+            <m:t>P</m:t>
+          </m:r>
+          <m:r>
+            <m:t>r</m:t>
+          </m:r>
+          <m:r>
+            <m:t>i</m:t>
+          </m:r>
+          <m:r>
+            <m:t>c</m:t>
+          </m:r>
+          <m:r>
+            <m:t>e</m:t>
+          </m:r>
+          <m:r>
+            <m:t>=</m:t>
+          </m:r>
+          <m:r>
+            <m:t>1800796.06</m:t>
+          </m:r>
+          <m:r>
+            <m:t>+</m:t>
+          </m:r>
+          <m:r>
+            <m:t>27395.65</m:t>
+          </m:r>
+          <m:r>
+            <m:t>*</m:t>
+          </m:r>
+          <m:r>
+            <m:t>D</m:t>
+          </m:r>
+          <m:r>
+            <m:t>i</m:t>
+          </m:r>
+          <m:r>
+            <m:t>m</m:t>
+          </m:r>
+          <m:r>
+            <m:t>1</m:t>
+          </m:r>
+          <m:r>
+            <m:t>−</m:t>
+          </m:r>
+          <m:r>
+            <m:t>7046.03</m:t>
+          </m:r>
+          <m:r>
+            <m:t>*</m:t>
+          </m:r>
+          <m:r>
+            <m:t>D</m:t>
+          </m:r>
+          <m:r>
+            <m:t>i</m:t>
+          </m:r>
+          <m:r>
+            <m:t>m</m:t>
+          </m:r>
+          <m:r>
+            <m:t>2</m:t>
+          </m:r>
+          <m:r>
+            <m:t>+</m:t>
+          </m:r>
+          <m:r>
+            <m:t>478.57</m:t>
+          </m:r>
+          <m:r>
+            <m:t>*</m:t>
+          </m:r>
+          <m:r>
+            <m:t>D</m:t>
+          </m:r>
+          <m:r>
+            <m:t>i</m:t>
+          </m:r>
+          <m:r>
+            <m:t>m</m:t>
+          </m:r>
+          <m:r>
+            <m:t>3</m:t>
+          </m:r>
+          <m:r>
+            <m:t>+</m:t>
+          </m:r>
+          <m:r>
+            <m:t>2778.86</m:t>
+          </m:r>
+          <m:r>
+            <m:t>*</m:t>
+          </m:r>
+          <m:r>
+            <m:t>D</m:t>
+          </m:r>
+          <m:r>
+            <m:t>i</m:t>
+          </m:r>
+          <m:r>
+            <m:t>m</m:t>
+          </m:r>
+          <m:r>
+            <m:t>4</m:t>
+          </m:r>
+          <m:r>
+            <m:t>+</m:t>
+          </m:r>
+          <m:r>
+            <m:t>5769.77</m:t>
+          </m:r>
+          <m:r>
+            <m:t>*</m:t>
+          </m:r>
+          <m:r>
+            <m:t>D</m:t>
+          </m:r>
+          <m:r>
+            <m:t>i</m:t>
+          </m:r>
+          <m:r>
+            <m:t>m</m:t>
+          </m:r>
+          <m:r>
+            <m:t>5</m:t>
+          </m:r>
+        </m:oMath>
+      </m:oMathPara>
+    </w:p>
+    <w:p>
+      <w:pPr>
+        <w:pStyle w:val="FirstParagraph"/>
+      </w:pPr>
+      <w:r>
+        <w:t xml:space="preserve">Tous les coefficients sont positifs, à l’exception du coefficient de la dimension 2.</w:t>
+      </w:r>
+    </w:p>
+    <w:p>
+      <w:pPr>
+        <w:pStyle w:val="Corpsdetexte"/>
+      </w:pPr>
+      <w:r>
+        <w:t xml:space="preserve">Le coefficient de la dimension 3 est le plus faible et est non significatif (p-value &gt; 5%).</w:t>
+      </w:r>
+    </w:p>
+    <w:p>
+      <w:pPr>
+        <w:pStyle w:val="Corpsdetexte"/>
+      </w:pPr>
+      <w:r>
+        <w:t xml:space="preserve">Pour pouvoir interpréter les coefficients, il importe de savoir ce que mesure chaque composante. A l’aide de R nous pouvons, comme nous l’avons fait dans la section 2.3, afficher ce que mesure chaque composante en affichant les 10 premières contributions à chaque composante.</w:t>
+      </w:r>
+    </w:p>
+    <w:p>
+      <w:pPr>
+        <w:pStyle w:val="Corpsdetexte"/>
+      </w:pPr>
+      <w:r>
+        <w:t xml:space="preserve">Nous décidons de représenter ces composantes sur un graphique.</w:t>
+      </w:r>
+    </w:p>
+    <w:p>
+      <w:pPr>
+        <w:pStyle w:val="Corpsdetexte"/>
+      </w:pPr>
+      <w:r>
+        <w:t xml:space="preserve">Les contributions des variables aux différents axes factoriels sont :</w:t>
       </w:r>
     </w:p>
     <w:p>
@@ -6802,14 +7343,14 @@
       <w:r>
         <w:drawing>
           <wp:inline>
-            <wp:extent cx="5265018" cy="3330341"/>
+            <wp:extent cx="6591300" cy="6591300"/>
             <wp:effectExtent b="0" l="0" r="0" t="0"/>
             <wp:docPr descr="" title="" id="1" name="Picture"/>
             <a:graphic>
               <a:graphicData uri="http://schemas.openxmlformats.org/drawingml/2006/picture">
                 <pic:pic>
                   <pic:nvPicPr>
-                    <pic:cNvPr descr="pcr-img/pcr_general_info.PNG" id="0" name="Picture"/>
+                    <pic:cNvPr descr="main_files/figure-docx/unnamed-chunk-24-1.png" id="0" name="Picture"/>
                     <pic:cNvPicPr>
                       <a:picLocks noChangeArrowheads="1" noChangeAspect="1"/>
                     </pic:cNvPicPr>
@@ -6823,7 +7364,7 @@
                   <pic:spPr bwMode="auto">
                     <a:xfrm>
                       <a:off x="0" y="0"/>
-                      <a:ext cx="5265018" cy="3330341"/>
+                      <a:ext cx="6591300" cy="6591300"/>
                     </a:xfrm>
                     <a:prstGeom prst="rect">
                       <a:avLst/>
@@ -6847,16 +7388,32 @@
         <w:pStyle w:val="Corpsdetexte"/>
       </w:pPr>
       <w:r>
+        <w:t xml:space="preserve">Le poids des variables sur les trois premières dimensions est assez équilibrée. Les deux dernières dimensions sont chacune fortement dominées par une variable.</w:t>
+      </w:r>
+    </w:p>
+    <w:p>
+      <w:pPr>
+        <w:pStyle w:val="Corpsdetexte"/>
+      </w:pPr>
+      <w:r>
+        <w:t xml:space="preserve">Les variables synthétiques que produit l’ACP sont orthogonales entre elles. Pour le vérifier nous pouvons représenter les corrélations entre les dimensions.</w:t>
+      </w:r>
+    </w:p>
+    <w:p>
+      <w:pPr>
+        <w:pStyle w:val="Corpsdetexte"/>
+      </w:pPr>
+      <w:r>
         <w:drawing>
           <wp:inline>
-            <wp:extent cx="5938787" cy="5053263"/>
+            <wp:extent cx="6591300" cy="6591300"/>
             <wp:effectExtent b="0" l="0" r="0" t="0"/>
             <wp:docPr descr="" title="" id="1" name="Picture"/>
             <a:graphic>
               <a:graphicData uri="http://schemas.openxmlformats.org/drawingml/2006/picture">
                 <pic:pic>
                   <pic:nvPicPr>
-                    <pic:cNvPr descr="pcr-img/pcr_split-sample.PNG" id="0" name="Picture"/>
+                    <pic:cNvPr descr="main_files/figure-docx/unnamed-chunk-25-1.png" id="0" name="Picture"/>
                     <pic:cNvPicPr>
                       <a:picLocks noChangeArrowheads="1" noChangeAspect="1"/>
                     </pic:cNvPicPr>
@@ -6870,7 +7427,7 @@
                   <pic:spPr bwMode="auto">
                     <a:xfrm>
                       <a:off x="0" y="0"/>
-                      <a:ext cx="5938787" cy="5053263"/>
+                      <a:ext cx="6591300" cy="6591300"/>
                     </a:xfrm>
                     <a:prstGeom prst="rect">
                       <a:avLst/>
@@ -6891,10 +7448,210 @@
     </w:p>
     <w:p>
       <w:pPr>
+        <w:pStyle w:val="Titre3"/>
+      </w:pPr>
+      <w:bookmarkStart w:id="46" w:name="dimension-1"/>
+      <w:r>
+        <w:t xml:space="preserve">Dimension 1</w:t>
+      </w:r>
+      <w:bookmarkEnd w:id="46"/>
+    </w:p>
+    <w:p>
+      <w:pPr>
+        <w:pStyle w:val="FirstParagraph"/>
+      </w:pPr>
+      <w:r>
+        <w:t xml:space="preserve">La dimension 1 fait référence à la superficie de la maison, que ce soit la taille de la résidence et des pièces qui composent la maison. Cette composante est également dans une certaine mesure influencée par l’âge de la maison (l’année où la maison a été construite et l’année où elle a été renovée.)</w:t>
+      </w:r>
+    </w:p>
+    <w:p>
+      <w:pPr>
+        <w:pStyle w:val="Titre3"/>
+      </w:pPr>
+      <w:bookmarkStart w:id="47" w:name="dimension-2"/>
+      <w:r>
+        <w:t xml:space="preserve">Dimension 2</w:t>
+      </w:r>
+      <w:bookmarkEnd w:id="47"/>
+    </w:p>
+    <w:p>
+      <w:pPr>
+        <w:pStyle w:val="FirstParagraph"/>
+      </w:pPr>
+      <w:r>
+        <w:t xml:space="preserve">La deuxième dimension se refère aux caractéristiques des maisons telles que la superficie du deuxième étage, et le nombres de pièces (salles de bain, chambres, cuisines) se trouvant au deuxième étage. Cette composante détermine donc le prestige de la maison.</w:t>
+      </w:r>
+    </w:p>
+    <w:p>
+      <w:pPr>
+        <w:pStyle w:val="Titre3"/>
+      </w:pPr>
+      <w:bookmarkStart w:id="48" w:name="dimension-3"/>
+      <w:r>
+        <w:t xml:space="preserve">Dimension 3</w:t>
+      </w:r>
+      <w:bookmarkEnd w:id="48"/>
+    </w:p>
+    <w:p>
+      <w:pPr>
+        <w:pStyle w:val="FirstParagraph"/>
+      </w:pPr>
+      <w:r>
+        <w:t xml:space="preserve">La troisième composante mesure l’âge de la maison et la condition de la maison au moment de la vente.</w:t>
+      </w:r>
+    </w:p>
+    <w:p>
+      <w:pPr>
+        <w:pStyle w:val="Titre3"/>
+      </w:pPr>
+      <w:bookmarkStart w:id="49" w:name="dimension-4"/>
+      <w:r>
+        <w:t xml:space="preserve">Dimension 4</w:t>
+      </w:r>
+      <w:bookmarkEnd w:id="49"/>
+    </w:p>
+    <w:p>
+      <w:pPr>
+        <w:pStyle w:val="FirstParagraph"/>
+      </w:pPr>
+      <w:r>
+        <w:t xml:space="preserve">Cette composante est principalement dominée par le fait que la maison contient des parties inachevées.</w:t>
+      </w:r>
+    </w:p>
+    <w:p>
+      <w:pPr>
+        <w:pStyle w:val="Titre3"/>
+      </w:pPr>
+      <w:bookmarkStart w:id="50" w:name="dimension-5"/>
+      <w:r>
+        <w:t xml:space="preserve">Dimension 5</w:t>
+      </w:r>
+      <w:bookmarkEnd w:id="50"/>
+    </w:p>
+    <w:p>
+      <w:pPr>
+        <w:pStyle w:val="FirstParagraph"/>
+      </w:pPr>
+      <w:r>
+        <w:t xml:space="preserve">Cette composante est fortement dominée par le fait s’il y a une cuisine à l’étage et par la condition générale de la maison.</w:t>
+      </w:r>
+    </w:p>
+    <w:p>
+      <w:pPr>
+        <w:pStyle w:val="Titre2"/>
+      </w:pPr>
+      <w:bookmarkStart w:id="51" w:name="limite-de-la-régression-sur-les-composantes-principales"/>
+      <w:r>
+        <w:t xml:space="preserve">Limite de la régression sur les composantes principales</w:t>
+      </w:r>
+      <w:bookmarkEnd w:id="51"/>
+    </w:p>
+    <w:p>
+      <w:pPr>
+        <w:pStyle w:val="FirstParagraph"/>
+      </w:pPr>
+      <w:r>
+        <w:t xml:space="preserve">Nous venons de voir l’intérêt de la régression sur les composantes principales. Nous avons vu notamment que les composantes issues de l’ACP sont orthogonales en ce sens qu’il cette méthode permet d’obtenir des composantes orthogonales entre elles. Toutefois, l’analyse en composante principale que nous avons effectuée maximise les variances des variables</w:t>
+      </w:r>
+      <w:r>
+        <w:t xml:space="preserve"> </w:t>
+      </w:r>
+      <m:oMath>
+        <m:r>
+          <m:t>X</m:t>
+        </m:r>
+      </m:oMath>
+      <w:r>
+        <w:t xml:space="preserve"> </w:t>
+      </w:r>
+      <w:r>
+        <w:t xml:space="preserve">indépendamment des variations de Y : la variance de Y n’est pas maximisée. Ceci peut surestimer le poids de certaines explicatives et conduire</w:t>
+      </w:r>
+      <w:r>
+        <w:t xml:space="preserve"> </w:t>
+      </w:r>
+      <w:r>
+        <w:t xml:space="preserve">de ce fait à de mauvaises interprétations des résultats.</w:t>
+      </w:r>
+    </w:p>
+    <w:p>
+      <w:pPr>
         <w:pStyle w:val="Corpsdetexte"/>
       </w:pPr>
       <w:r>
-        <w:t xml:space="preserve">Pour pouvoir déterminer avec confiance le nombre de composantes principales (ou facteurs) à retenir dans la PCR, l’algorithme utilise une technique de validation croisée. Une technique de validation croisée consiste à diviser l’échantillon en plusieurs groupes sur lesquels des ajustements successifs sont effectués. L’ajustement du modèle est effectué sur le groupe d’apprentissage et les résultats sont comparés aux observations du groupe test. L’efficaité prédictive est évaluée à l’aide l’indicateur PRESS (Predicted REsidual Sum of Squares).</w:t>
+        <w:t xml:space="preserve">Nous pouvons donc utiliser la deuxième méthode de cette famille.</w:t>
+      </w:r>
+    </w:p>
+    <w:p>
+      <w:pPr>
+        <w:pStyle w:val="Titre2"/>
+      </w:pPr>
+      <w:bookmarkStart w:id="52" w:name="régéressions-sur-les-moindres-carrés-partiels"/>
+      <w:r>
+        <w:t xml:space="preserve">Régéressions sur les moindres carrés partiels</w:t>
+      </w:r>
+      <w:bookmarkEnd w:id="52"/>
+    </w:p>
+    <w:p>
+      <w:pPr>
+        <w:pStyle w:val="FirstParagraph"/>
+      </w:pPr>
+      <w:r>
+        <w:t xml:space="preserve">Comme pour la régression PCR, calcul de T dont les éléments sont les « scores » et les colonnes les « composantes » :</w:t>
+      </w:r>
+      <w:r>
+        <w:t xml:space="preserve"> </w:t>
+      </w:r>
+      <m:oMath>
+        <m:r>
+          <m:t>T</m:t>
+        </m:r>
+        <m:r>
+          <m:t>=</m:t>
+        </m:r>
+        <m:r>
+          <m:t>X</m:t>
+        </m:r>
+        <m:r>
+          <m:t>.</m:t>
+        </m:r>
+        <m:r>
+          <m:t>W</m:t>
+        </m:r>
+      </m:oMath>
+      <w:r>
+        <w:t xml:space="preserve"> </w:t>
+      </w:r>
+      <w:r>
+        <w:t xml:space="preserve">avec</w:t>
+      </w:r>
+      <w:r>
+        <w:t xml:space="preserve"> </w:t>
+      </w:r>
+      <m:oMath>
+        <m:r>
+          <m:t>W</m:t>
+        </m:r>
+      </m:oMath>
+      <w:r>
+        <w:t xml:space="preserve"> </w:t>
+      </w:r>
+      <w:r>
+        <w:t xml:space="preserve">matrice des poids (ou loadings) et</w:t>
+      </w:r>
+      <w:r>
+        <w:t xml:space="preserve"> </w:t>
+      </w:r>
+      <m:oMath>
+        <m:r>
+          <m:t>X</m:t>
+        </m:r>
+      </m:oMath>
+      <w:r>
+        <w:t xml:space="preserve"> </w:t>
+      </w:r>
+      <w:r>
+        <w:t xml:space="preserve">matrice des variables explicatives centrées (n,m).</w:t>
       </w:r>
     </w:p>
     <w:p>
@@ -6902,490 +7659,21 @@
         <w:pStyle w:val="Corpsdetexte"/>
       </w:pPr>
       <w:r>
-        <w:t xml:space="preserve">Le tableau suivant nous montre que la valeur minimale de la validation croisée est atteinte si le nombre de composantes principales est 8. Toutefois il est préférable de se fier au test qui indique si oui ou non il existe une différence significative entre les 8 composantes.</w:t>
-      </w:r>
-    </w:p>
-    <w:p>
-      <w:pPr>
-        <w:pStyle w:val="Corpsdetexte"/>
-      </w:pPr>
-      <w:r>
-        <w:t xml:space="preserve">Le test nous indique qu’à partir de la 4e composante il n’existe plus de différences significatives entre les composantes. Nous allons donc retenir 5 composantes pour la suite de l’analyse.</w:t>
-      </w:r>
-    </w:p>
-    <w:p>
-      <w:pPr>
-        <w:pStyle w:val="Corpsdetexte"/>
-      </w:pPr>
-      <w:r>
-        <w:drawing>
-          <wp:inline>
-            <wp:extent cx="6160168" cy="4629751"/>
-            <wp:effectExtent b="0" l="0" r="0" t="0"/>
-            <wp:docPr descr="" title="" id="1" name="Picture"/>
-            <a:graphic>
-              <a:graphicData uri="http://schemas.openxmlformats.org/drawingml/2006/picture">
-                <pic:pic>
-                  <pic:nvPicPr>
-                    <pic:cNvPr descr="pcr-img/pcr_analysis_val_crois.png" id="0" name="Picture"/>
-                    <pic:cNvPicPr>
-                      <a:picLocks noChangeArrowheads="1" noChangeAspect="1"/>
-                    </pic:cNvPicPr>
-                  </pic:nvPicPr>
-                  <pic:blipFill>
-                    <a:blip r:embed="rId46"/>
-                    <a:stretch>
-                      <a:fillRect/>
-                    </a:stretch>
-                  </pic:blipFill>
-                  <pic:spPr bwMode="auto">
-                    <a:xfrm>
-                      <a:off x="0" y="0"/>
-                      <a:ext cx="6160168" cy="4629751"/>
-                    </a:xfrm>
-                    <a:prstGeom prst="rect">
-                      <a:avLst/>
-                    </a:prstGeom>
-                    <a:noFill/>
-                    <a:ln w="9525">
-                      <a:noFill/>
-                      <a:headEnd/>
-                      <a:tailEnd/>
-                    </a:ln>
-                  </pic:spPr>
-                </pic:pic>
-              </a:graphicData>
-            </a:graphic>
-          </wp:inline>
-        </w:drawing>
-      </w:r>
-    </w:p>
-    <w:p>
-      <w:pPr>
-        <w:pStyle w:val="Corpsdetexte"/>
-      </w:pPr>
-      <w:r>
-        <w:t xml:space="preserve">Il convient maintenant d’interpréter les résultats du modèle construit.</w:t>
-      </w:r>
-      <w:r>
-        <w:br w:type="textWrapping"/>
-      </w:r>
-      <w:r>
-        <w:t xml:space="preserve">Le tableau suivant affiche la variation de pourcentage expliquée par composantes principales</w:t>
-      </w:r>
-    </w:p>
-    <w:p>
-      <w:pPr>
-        <w:pStyle w:val="Corpsdetexte"/>
-      </w:pPr>
-      <w:r>
-        <w:drawing>
-          <wp:inline>
-            <wp:extent cx="5775157" cy="2569945"/>
-            <wp:effectExtent b="0" l="0" r="0" t="0"/>
-            <wp:docPr descr="" title="" id="1" name="Picture"/>
-            <a:graphic>
-              <a:graphicData uri="http://schemas.openxmlformats.org/drawingml/2006/picture">
-                <pic:pic>
-                  <pic:nvPicPr>
-                    <pic:cNvPr descr="pcr-img/pcr_results.PNG" id="0" name="Picture"/>
-                    <pic:cNvPicPr>
-                      <a:picLocks noChangeArrowheads="1" noChangeAspect="1"/>
-                    </pic:cNvPicPr>
-                  </pic:nvPicPr>
-                  <pic:blipFill>
-                    <a:blip r:embed="rId47"/>
-                    <a:stretch>
-                      <a:fillRect/>
-                    </a:stretch>
-                  </pic:blipFill>
-                  <pic:spPr bwMode="auto">
-                    <a:xfrm>
-                      <a:off x="0" y="0"/>
-                      <a:ext cx="5775157" cy="2569945"/>
-                    </a:xfrm>
-                    <a:prstGeom prst="rect">
-                      <a:avLst/>
-                    </a:prstGeom>
-                    <a:noFill/>
-                    <a:ln w="9525">
-                      <a:noFill/>
-                      <a:headEnd/>
-                      <a:tailEnd/>
-                    </a:ln>
-                  </pic:spPr>
-                </pic:pic>
-              </a:graphicData>
-            </a:graphic>
-          </wp:inline>
-        </w:drawing>
-      </w:r>
-    </w:p>
-    <w:p>
-      <w:pPr>
-        <w:pStyle w:val="Corpsdetexte"/>
-      </w:pPr>
-      <w:r>
-        <w:t xml:space="preserve">Le tableau affiche deux catégories de résultats : la variation de pourcentage expliquée par composantes principales sur les effets du modèle (les variables explicatives) et la variation de pourcentage expliquée de la variable dépendante pour chaque facteur (ou composante) ajouté.</w:t>
-      </w:r>
-    </w:p>
-    <w:p>
-      <w:pPr>
-        <w:pStyle w:val="Corpsdetexte"/>
-      </w:pPr>
-      <w:r>
-        <w:t xml:space="preserve">Nous voyons donc que pour les 5 composantes retenues, la régression sur les composantes principales explique 75.93% de la variable dépendante et environ 43% des variables explicatives.</w:t>
-      </w:r>
-    </w:p>
-    <w:p>
-      <w:pPr>
-        <w:pStyle w:val="Corpsdetexte"/>
-      </w:pPr>
-      <w:r>
-        <w:t xml:space="preserve">Cela signifie que les 5 composantes retenues qui arrivent à expliquer 43% de la variance des variables explicatives sont capables d’expliquer 75.93% de la variance des prix.</w:t>
-      </w:r>
-    </w:p>
-    <w:p>
-      <w:pPr>
-        <w:pStyle w:val="Corpsdetexte"/>
-      </w:pPr>
-      <w:r>
-        <w:t xml:space="preserve">Les résultats de SAS ne nous donnent pas les coefficients associés à chaque composante. Nous pouvons donc les estimer avec R en utilisant le même nombre de composantes que la validation croisée avec SAS a indiqué.</w:t>
-      </w:r>
-    </w:p>
-    <w:p>
-      <w:pPr>
-        <w:pStyle w:val="SourceCode"/>
-      </w:pPr>
-      <w:r>
-        <w:br w:type="textWrapping"/>
-      </w:r>
-      <w:r>
-        <w:rPr>
-          <w:rStyle w:val="VerbatimChar"/>
-        </w:rPr>
-        <w:t xml:space="preserve">Call:</w:t>
-      </w:r>
-      <w:r>
-        <w:br w:type="textWrapping"/>
-      </w:r>
-      <w:r>
-        <w:rPr>
-          <w:rStyle w:val="VerbatimChar"/>
-        </w:rPr>
-        <w:t xml:space="preserve">lm(formula = Sale_Price ~ ., data = coord_pc)</w:t>
-      </w:r>
-      <w:r>
-        <w:br w:type="textWrapping"/>
-      </w:r>
-      <w:r>
-        <w:br w:type="textWrapping"/>
-      </w:r>
-      <w:r>
-        <w:rPr>
-          <w:rStyle w:val="VerbatimChar"/>
-        </w:rPr>
-        <w:t xml:space="preserve">Residuals:</w:t>
-      </w:r>
-      <w:r>
-        <w:br w:type="textWrapping"/>
-      </w:r>
-      <w:r>
-        <w:rPr>
-          <w:rStyle w:val="VerbatimChar"/>
-        </w:rPr>
-        <w:t xml:space="preserve">    Min      1Q  Median      3Q     Max </w:t>
-      </w:r>
-      <w:r>
-        <w:br w:type="textWrapping"/>
-      </w:r>
-      <w:r>
-        <w:rPr>
-          <w:rStyle w:val="VerbatimChar"/>
-        </w:rPr>
-        <w:t xml:space="preserve">-535355  -20542   -3320   17245  304779 </w:t>
-      </w:r>
-      <w:r>
-        <w:br w:type="textWrapping"/>
-      </w:r>
-      <w:r>
-        <w:br w:type="textWrapping"/>
-      </w:r>
-      <w:r>
-        <w:rPr>
-          <w:rStyle w:val="VerbatimChar"/>
-        </w:rPr>
-        <w:t xml:space="preserve">Coefficients:</w:t>
-      </w:r>
-      <w:r>
-        <w:br w:type="textWrapping"/>
-      </w:r>
-      <w:r>
-        <w:rPr>
-          <w:rStyle w:val="VerbatimChar"/>
-        </w:rPr>
-        <w:t xml:space="preserve">             Estimate Std. Error  t value      Pr(&gt;|t|)    </w:t>
-      </w:r>
-      <w:r>
-        <w:br w:type="textWrapping"/>
-      </w:r>
-      <w:r>
-        <w:rPr>
-          <w:rStyle w:val="VerbatimChar"/>
-        </w:rPr>
-        <w:t xml:space="preserve">(Intercept) 180796.06     724.62 249.5033     &lt; 2.2e-16 ***</w:t>
-      </w:r>
-      <w:r>
-        <w:br w:type="textWrapping"/>
-      </w:r>
-      <w:r>
-        <w:rPr>
-          <w:rStyle w:val="VerbatimChar"/>
-        </w:rPr>
-        <w:t xml:space="preserve">Dim.1        27395.65     291.64  93.9374     &lt; 2.2e-16 ***</w:t>
-      </w:r>
-      <w:r>
-        <w:br w:type="textWrapping"/>
-      </w:r>
-      <w:r>
-        <w:rPr>
-          <w:rStyle w:val="VerbatimChar"/>
-        </w:rPr>
-        <w:t xml:space="preserve">Dim.2        -7046.03     415.69 -16.9502     &lt; 2.2e-16 ***</w:t>
-      </w:r>
-      <w:r>
-        <w:br w:type="textWrapping"/>
-      </w:r>
-      <w:r>
-        <w:rPr>
-          <w:rStyle w:val="VerbatimChar"/>
-        </w:rPr>
-        <w:t xml:space="preserve">Dim.3          478.57     497.63   0.9617        0.3363    </w:t>
-      </w:r>
-      <w:r>
-        <w:br w:type="textWrapping"/>
-      </w:r>
-      <w:r>
-        <w:rPr>
-          <w:rStyle w:val="VerbatimChar"/>
-        </w:rPr>
-        <w:t xml:space="preserve">Dim.4         2778.86     513.24   5.4144 0.00000006649 ***</w:t>
-      </w:r>
-      <w:r>
-        <w:br w:type="textWrapping"/>
-      </w:r>
-      <w:r>
-        <w:rPr>
-          <w:rStyle w:val="VerbatimChar"/>
-        </w:rPr>
-        <w:t xml:space="preserve">Dim.5         5769.77     628.86   9.1750     &lt; 2.2e-16 ***</w:t>
-      </w:r>
-      <w:r>
-        <w:br w:type="textWrapping"/>
-      </w:r>
-      <w:r>
-        <w:rPr>
-          <w:rStyle w:val="VerbatimChar"/>
-        </w:rPr>
-        <w:t xml:space="preserve">---</w:t>
-      </w:r>
-      <w:r>
-        <w:br w:type="textWrapping"/>
-      </w:r>
-      <w:r>
-        <w:rPr>
-          <w:rStyle w:val="VerbatimChar"/>
-        </w:rPr>
-        <w:t xml:space="preserve">Signif. codes:  0 '***' 0.001 '**' 0.01 '*' 0.05 '.' 0.1 ' ' 1</w:t>
-      </w:r>
-      <w:r>
-        <w:br w:type="textWrapping"/>
-      </w:r>
-      <w:r>
-        <w:br w:type="textWrapping"/>
-      </w:r>
-      <w:r>
-        <w:rPr>
-          <w:rStyle w:val="VerbatimChar"/>
-        </w:rPr>
-        <w:t xml:space="preserve">Residual standard error: 39224 on 2924 degrees of freedom</w:t>
-      </w:r>
-      <w:r>
-        <w:br w:type="textWrapping"/>
-      </w:r>
-      <w:r>
-        <w:rPr>
-          <w:rStyle w:val="VerbatimChar"/>
-        </w:rPr>
-        <w:t xml:space="preserve">Multiple R-squared:  0.75934,   Adjusted R-squared:  0.75893 </w:t>
-      </w:r>
-      <w:r>
-        <w:br w:type="textWrapping"/>
-      </w:r>
-      <w:r>
-        <w:rPr>
-          <w:rStyle w:val="VerbatimChar"/>
-        </w:rPr>
-        <w:t xml:space="preserve">F-statistic: 1845.2 on 5 and 2924 DF,  p-value: &lt; 2.22e-16</w:t>
-      </w:r>
-    </w:p>
-    <w:p>
-      <w:pPr>
-        <w:pStyle w:val="FirstParagraph"/>
-      </w:pPr>
-      <w:r>
-        <w:t xml:space="preserve">Les résultats globaux du modèle que nous trouvons sont les mêmes avec R. Les 5 composantes retenues expliquent bien 75,93% de la variance des prix de vente de la maison.</w:t>
-      </w:r>
-    </w:p>
-    <w:p>
-      <w:pPr>
-        <w:pStyle w:val="Corpsdetexte"/>
-      </w:pPr>
-      <w:r>
-        <w:t xml:space="preserve">Pour pouvoir interpréter les coefficients, il importe de savoir ce que mesure chaque composante. A l’aide de R nous pouvons, comme nous l’avons fait dans la section 2.3, afficher ce que mesure chaque composante en affichant les 10 premières contributions à chaque composante.</w:t>
-      </w:r>
-    </w:p>
-    <w:p>
-      <w:pPr>
-        <w:pStyle w:val="Corpsdetexte"/>
-      </w:pPr>
-      <w:r>
-        <w:t xml:space="preserve">Nous décidons de représenter ces composantes sur un graphique.</w:t>
-      </w:r>
-    </w:p>
-    <w:p>
-      <w:pPr>
-        <w:pStyle w:val="Corpsdetexte"/>
-      </w:pPr>
-      <w:r>
-        <w:t xml:space="preserve">Les contributions des variables aux différents axes factoriels sont :</w:t>
-      </w:r>
-    </w:p>
-    <w:p>
-      <w:pPr>
-        <w:pStyle w:val="Corpsdetexte"/>
-      </w:pPr>
-      <w:r>
-        <w:drawing>
-          <wp:inline>
-            <wp:extent cx="6591300" cy="3295650"/>
-            <wp:effectExtent b="0" l="0" r="0" t="0"/>
-            <wp:docPr descr="" title="" id="1" name="Picture"/>
-            <a:graphic>
-              <a:graphicData uri="http://schemas.openxmlformats.org/drawingml/2006/picture">
-                <pic:pic>
-                  <pic:nvPicPr>
-                    <pic:cNvPr descr="main_files/figure-docx/unnamed-chunk-24-1.png" id="0" name="Picture"/>
-                    <pic:cNvPicPr>
-                      <a:picLocks noChangeArrowheads="1" noChangeAspect="1"/>
-                    </pic:cNvPicPr>
-                  </pic:nvPicPr>
-                  <pic:blipFill>
-                    <a:blip r:embed="rId48"/>
-                    <a:stretch>
-                      <a:fillRect/>
-                    </a:stretch>
-                  </pic:blipFill>
-                  <pic:spPr bwMode="auto">
-                    <a:xfrm>
-                      <a:off x="0" y="0"/>
-                      <a:ext cx="6591300" cy="3295650"/>
-                    </a:xfrm>
-                    <a:prstGeom prst="rect">
-                      <a:avLst/>
-                    </a:prstGeom>
-                    <a:noFill/>
-                    <a:ln w="9525">
-                      <a:noFill/>
-                      <a:headEnd/>
-                      <a:tailEnd/>
-                    </a:ln>
-                  </pic:spPr>
-                </pic:pic>
-              </a:graphicData>
-            </a:graphic>
-          </wp:inline>
-        </w:drawing>
-      </w:r>
-    </w:p>
-    <w:p>
-      <w:pPr>
-        <w:pStyle w:val="Corpsdetexte"/>
-      </w:pPr>
-      <w:r>
-        <w:t xml:space="preserve">Le poids des variables sur les trois premières dimensions est assez équilibrée.</w:t>
-      </w:r>
-    </w:p>
-    <w:p>
-      <w:pPr>
-        <w:pStyle w:val="Titre2"/>
-      </w:pPr>
-      <w:bookmarkStart w:id="49" w:name="régéressions-sur-les-moindres-carrés-partiels"/>
-      <w:r>
-        <w:t xml:space="preserve">Régéressions sur les moindres carrés partiels</w:t>
-      </w:r>
-      <w:bookmarkEnd w:id="49"/>
-    </w:p>
-    <w:p>
-      <w:pPr>
-        <w:pStyle w:val="Compact"/>
-        <w:numPr>
-          <w:numId w:val="1002"/>
-          <w:ilvl w:val="0"/>
-        </w:numPr>
-      </w:pPr>
-      <w:r>
-        <w:t xml:space="preserve">Régressions PLS</w:t>
+        <w:t xml:space="preserve">Mais, contrairement à la PCR, le calcul de</w:t>
       </w:r>
       <w:r>
         <w:t xml:space="preserve"> </w:t>
       </w:r>
-      <w:r>
-        <w:t xml:space="preserve">Deux modèles PLS : PLS simple (ou PLS 1) et PLS 2</w:t>
-      </w:r>
-    </w:p>
-    <w:p>
-      <w:pPr>
-        <w:pStyle w:val="Compact"/>
-        <w:numPr>
-          <w:numId w:val="1003"/>
-          <w:ilvl w:val="0"/>
-        </w:numPr>
-      </w:pPr>
-      <w:r>
-        <w:t xml:space="preserve">PLS 1</w:t>
-      </w:r>
+      <m:oMath>
+        <m:r>
+          <m:t>T</m:t>
+        </m:r>
+      </m:oMath>
       <w:r>
         <w:t xml:space="preserve"> </w:t>
       </w:r>
       <w:r>
-        <w:t xml:space="preserve">Comme pour la régression PCR, calcul de T dont les éléments</w:t>
-      </w:r>
-      <w:r>
-        <w:t xml:space="preserve"> </w:t>
-      </w:r>
-      <w:r>
-        <w:t xml:space="preserve">sont les « scores » et les colonnes les « composantes » : T =</w:t>
-      </w:r>
-      <w:r>
-        <w:t xml:space="preserve"> </w:t>
-      </w:r>
-      <w:r>
-        <w:t xml:space="preserve">XW avec W matrice des poids (ou loadings) et X matrice des</w:t>
-      </w:r>
-      <w:r>
-        <w:t xml:space="preserve"> </w:t>
-      </w:r>
-      <w:r>
-        <w:t xml:space="preserve">variables explicatives centrées (n,m).</w:t>
-      </w:r>
-    </w:p>
-    <w:p>
-      <w:pPr>
-        <w:pStyle w:val="FirstParagraph"/>
-      </w:pPr>
-      <w:r>
-        <w:t xml:space="preserve">Mais, contrairement à la PCR, le calcul de T se fait en tenant compte de la variable à prédire</w:t>
+        <w:t xml:space="preserve">se fait en tenant compte de la variable à prédire</w:t>
       </w:r>
       <w:r>
         <w:t xml:space="preserve"> </w:t>
@@ -7397,42 +7685,6 @@
       </m:oMath>
       <w:r>
         <w:t xml:space="preserve">. Double modélisation :</w:t>
-      </w:r>
-    </w:p>
-    <w:p>
-      <w:pPr>
-        <w:pStyle w:val="Corpsdetexte"/>
-      </w:pPr>
-      <w:r>
-        <w:t xml:space="preserve">X = TP + R (1)</w:t>
-      </w:r>
-      <w:r>
-        <w:t xml:space="preserve"> </w:t>
-      </w:r>
-      <w:r>
-        <w:t xml:space="preserve">Y = TQ + F (2)</w:t>
-      </w:r>
-    </w:p>
-    <w:p>
-      <w:pPr>
-        <w:pStyle w:val="Corpsdetexte"/>
-      </w:pPr>
-      <w:r>
-        <w:t xml:space="preserve">Avec : R matrice des résidus associées à la prédiction de X ;</w:t>
-      </w:r>
-      <w:r>
-        <w:t xml:space="preserve"> </w:t>
-      </w:r>
-      <w:r>
-        <w:t xml:space="preserve">F vecteur des résidus associé à la prédiction de Y.</w:t>
-      </w:r>
-    </w:p>
-    <w:p>
-      <w:pPr>
-        <w:pStyle w:val="Corpsdetexte"/>
-      </w:pPr>
-      <w:r>
-        <w:t xml:space="preserve">Première étape : calculer t1 la première composante principale, puis estimer (1) et (2) à une seule composante :</w:t>
       </w:r>
     </w:p>
     <w:p>
@@ -7446,52 +7698,30 @@
         <m:r>
           <m:t>=</m:t>
         </m:r>
-        <m:sSub>
-          <m:e>
-            <m:r>
-              <m:t>t</m:t>
-            </m:r>
-          </m:e>
-          <m:sub>
-            <m:r>
-              <m:t>1</m:t>
-            </m:r>
-          </m:sub>
-        </m:sSub>
         <m:r>
-          <m:t>.</m:t>
+          <m:t>T</m:t>
         </m:r>
-        <m:sSub>
-          <m:e>
-            <m:r>
-              <m:t>p</m:t>
-            </m:r>
-          </m:e>
-          <m:sub>
-            <m:r>
-              <m:t>1</m:t>
-            </m:r>
-          </m:sub>
-        </m:sSub>
+        <m:r>
+          <m:t>P</m:t>
+        </m:r>
         <m:r>
           <m:t>+</m:t>
         </m:r>
         <m:r>
           <m:t>R</m:t>
         </m:r>
-        <m:r>
-          <m:t>1</m:t>
-        </m:r>
       </m:oMath>
       <w:r>
         <w:t xml:space="preserve"> </w:t>
       </w:r>
       <w:r>
-        <w:t xml:space="preserve">et</w:t>
-      </w:r>
-      <w:r>
-        <w:t xml:space="preserve"> </w:t>
-      </w:r>
+        <w:t xml:space="preserve">(1)</w:t>
+      </w:r>
+    </w:p>
+    <w:p>
+      <w:pPr>
+        <w:pStyle w:val="Corpsdetexte"/>
+      </w:pPr>
       <m:oMath>
         <m:r>
           <m:t>Y</m:t>
@@ -7499,53 +7729,92 @@
         <m:r>
           <m:t>=</m:t>
         </m:r>
-        <m:sSub>
-          <m:e>
-            <m:r>
-              <m:t>t</m:t>
-            </m:r>
-          </m:e>
-          <m:sub>
-            <m:r>
-              <m:t>1</m:t>
-            </m:r>
-          </m:sub>
-        </m:sSub>
         <m:r>
-          <m:t>.</m:t>
+          <m:t>T</m:t>
         </m:r>
-        <m:sSub>
-          <m:e>
-            <m:r>
-              <m:t>q</m:t>
-            </m:r>
-          </m:e>
-          <m:sub>
-            <m:r>
-              <m:t>1</m:t>
-            </m:r>
-          </m:sub>
-        </m:sSub>
+        <m:r>
+          <m:t>Q</m:t>
+        </m:r>
         <m:r>
           <m:t>+</m:t>
         </m:r>
-        <m:sSub>
-          <m:e>
-            <m:r>
-              <m:t>F</m:t>
-            </m:r>
-          </m:e>
-          <m:sub>
-            <m:r>
-              <m:t>1</m:t>
-            </m:r>
-          </m:sub>
-        </m:sSub>
+        <m:r>
+          <m:t>F</m:t>
+        </m:r>
       </m:oMath>
+      <w:r>
+        <w:t xml:space="preserve"> </w:t>
+      </w:r>
+      <w:r>
+        <w:t xml:space="preserve">(2)</w:t>
+      </w:r>
     </w:p>
     <w:p>
       <w:pPr>
         <w:pStyle w:val="Corpsdetexte"/>
+      </w:pPr>
+      <w:r>
+        <w:t xml:space="preserve">Avec : R matrice des résidus associées à la prédiction de</w:t>
+      </w:r>
+      <w:r>
+        <w:t xml:space="preserve"> </w:t>
+      </w:r>
+      <m:oMath>
+        <m:r>
+          <m:t>X</m:t>
+        </m:r>
+      </m:oMath>
+      <w:r>
+        <w:t xml:space="preserve"> </w:t>
+      </w:r>
+      <w:r>
+        <w:t xml:space="preserve">;</w:t>
+      </w:r>
+      <w:r>
+        <w:t xml:space="preserve"> </w:t>
+      </w:r>
+      <m:oMath>
+        <m:r>
+          <m:t>F</m:t>
+        </m:r>
+      </m:oMath>
+      <w:r>
+        <w:t xml:space="preserve"> </w:t>
+      </w:r>
+      <w:r>
+        <w:t xml:space="preserve">vecteur des résidus associé à la prédiction de</w:t>
+      </w:r>
+      <w:r>
+        <w:t xml:space="preserve"> </w:t>
+      </w:r>
+      <m:oMath>
+        <m:r>
+          <m:t>y</m:t>
+        </m:r>
+      </m:oMath>
+      <w:r>
+        <w:t xml:space="preserve">.</w:t>
+      </w:r>
+    </w:p>
+    <w:p>
+      <w:pPr>
+        <w:pStyle w:val="Corpsdetexte"/>
+      </w:pPr>
+      <w:r>
+        <w:t xml:space="preserve">Première étape : calculer t1 la première composante principale, puis estimer (1) et (2) à une seule composante :</w:t>
+      </w:r>
+    </w:p>
+    <w:p>
+      <w:pPr>
+        <w:pStyle w:val="Corpsdetexte"/>
+      </w:pPr>
+      <w:r>
+        <w:t xml:space="preserve">$$X = t_1 . p_1 + R1$ et $Y = t_1 . q_1 + F_1$$</w:t>
+      </w:r>
+    </w:p>
+    <w:p>
+      <w:pPr>
+        <w:pStyle w:val="FirstParagraph"/>
       </w:pPr>
       <w:r>
         <w:t xml:space="preserve">Avec</w:t>
@@ -7668,7 +7937,21 @@
         <w:t xml:space="preserve"> </w:t>
       </w:r>
       <w:r>
-        <w:t xml:space="preserve">de X est égale à :</w:t>
+        <w:t xml:space="preserve">de</w:t>
+      </w:r>
+      <w:r>
+        <w:t xml:space="preserve"> </w:t>
+      </w:r>
+      <m:oMath>
+        <m:r>
+          <m:t>X</m:t>
+        </m:r>
+      </m:oMath>
+      <w:r>
+        <w:t xml:space="preserve"> </w:t>
+      </w:r>
+      <w:r>
+        <w:t xml:space="preserve">est égale à :</w:t>
       </w:r>
       <w:r>
         <w:t xml:space="preserve"> </w:t>
@@ -7749,170 +8032,19 @@
       <w:r>
         <w:t xml:space="preserve">L’introduction de nouvelles composantes se fait selon la même procédure : partant d’un modèle à k composantes, on créé un nouveau modèle à k+1 composantes en calculant une nouvelle composante tk, puis les paramètres des deux modèles couplés :</w:t>
       </w:r>
-      <w:r>
-        <w:t xml:space="preserve"> </w:t>
-      </w:r>
-      <m:oMath>
-        <m:r>
-          <m:t>X</m:t>
-        </m:r>
-        <m:r>
-          <m:t>=</m:t>
-        </m:r>
-        <m:sSub>
-          <m:e>
-            <m:r>
-              <m:t>t</m:t>
-            </m:r>
-          </m:e>
-          <m:sub>
-            <m:r>
-              <m:t>1</m:t>
-            </m:r>
-          </m:sub>
-        </m:sSub>
-        <m:sSub>
-          <m:e>
-            <m:r>
-              <m:t>p</m:t>
-            </m:r>
-          </m:e>
-          <m:sub>
-            <m:r>
-              <m:t>1</m:t>
-            </m:r>
-          </m:sub>
-        </m:sSub>
-        <m:r>
-          <m:t>+</m:t>
-        </m:r>
-        <m:sSub>
-          <m:e>
-            <m:r>
-              <m:t>t</m:t>
-            </m:r>
-          </m:e>
-          <m:sub>
-            <m:r>
-              <m:t>2</m:t>
-            </m:r>
-          </m:sub>
-        </m:sSub>
-        <m:sSub>
-          <m:e>
-            <m:r>
-              <m:t>p</m:t>
-            </m:r>
-          </m:e>
-          <m:sub>
-            <m:r>
-              <m:t>2</m:t>
-            </m:r>
-          </m:sub>
-        </m:sSub>
-        <m:r>
-          <m:t>+</m:t>
-        </m:r>
-        <m:r>
-          <m:t>…</m:t>
-        </m:r>
-        <m:r>
-          <m:t>+</m:t>
-        </m:r>
-        <m:sSub>
-          <m:e>
-            <m:r>
-              <m:t>t</m:t>
-            </m:r>
-          </m:e>
-          <m:sub>
-            <m:r>
-              <m:t>k</m:t>
-            </m:r>
-          </m:sub>
-        </m:sSub>
-        <m:sSub>
-          <m:e>
-            <m:r>
-              <m:t>p</m:t>
-            </m:r>
-          </m:e>
-          <m:sub>
-            <m:r>
-              <m:t>k</m:t>
-            </m:r>
-          </m:sub>
-        </m:sSub>
-        <m:r>
-          <m:t>+</m:t>
-        </m:r>
-        <m:sSub>
-          <m:e>
-            <m:r>
-              <m:t>t</m:t>
-            </m:r>
-          </m:e>
-          <m:sub>
-            <m:sSub>
-              <m:e>
-                <m:r>
-                  <m:t>k</m:t>
-                </m:r>
-              </m:e>
-              <m:sub>
-                <m:r>
-                  <m:t>+</m:t>
-                </m:r>
-              </m:sub>
-            </m:sSub>
-          </m:sub>
-        </m:sSub>
-        <m:r>
-          <m:t>1</m:t>
-        </m:r>
-        <m:sSub>
-          <m:e>
-            <m:r>
-              <m:t>p</m:t>
-            </m:r>
-          </m:e>
-          <m:sub>
-            <m:r>
-              <m:t>k</m:t>
-            </m:r>
-          </m:sub>
-        </m:sSub>
-        <m:r>
-          <m:t>+</m:t>
-        </m:r>
-        <m:r>
-          <m:t>1</m:t>
-        </m:r>
-        <m:r>
-          <m:t>+</m:t>
-        </m:r>
-        <m:sSub>
-          <m:e>
-            <m:r>
-              <m:t>R</m:t>
-            </m:r>
-          </m:e>
-          <m:sub>
-            <m:r>
-              <m:t>k</m:t>
-            </m:r>
-          </m:sub>
-        </m:sSub>
-        <m:r>
-          <m:t>+</m:t>
-        </m:r>
-        <m:r>
-          <m:t>1</m:t>
-        </m:r>
-      </m:oMath>
-      <w:r>
-        <w:t xml:space="preserve"> </w:t>
-      </w:r>
+    </w:p>
+    <w:p>
+      <w:pPr>
+        <w:pStyle w:val="Corpsdetexte"/>
+      </w:pPr>
+      <w:r>
+        <w:t xml:space="preserve">$ X = t_1p_1+t_2 p_2 +…+t_k p_k + t_k_+1 p_k+1 + R_k+1 $</w:t>
+      </w:r>
+    </w:p>
+    <w:p>
+      <w:pPr>
+        <w:pStyle w:val="Corpsdetexte"/>
+      </w:pPr>
       <m:oMath>
         <m:r>
           <m:t>Y</m:t>
@@ -8070,11 +8202,11 @@
       <w:pPr>
         <w:pStyle w:val="Titre3"/>
       </w:pPr>
-      <w:bookmarkStart w:id="50" w:name="les-loadings-et-les-weights"/>
+      <w:bookmarkStart w:id="53" w:name="les-loadings-et-les-weights"/>
       <w:r>
         <w:t xml:space="preserve">Les loadings et les weights</w:t>
       </w:r>
-      <w:bookmarkEnd w:id="50"/>
+      <w:bookmarkEnd w:id="53"/>
     </w:p>
     <w:p>
       <w:r>
@@ -8085,21 +8217,21 @@
       <w:pPr>
         <w:pStyle w:val="Titre1"/>
       </w:pPr>
-      <w:bookmarkStart w:id="51" w:name="comparaison-des-performances-des-différentes-méthodes-destimation"/>
+      <w:bookmarkStart w:id="54" w:name="comparaison-des-performances-des-différentes-méthodes-destimation"/>
       <w:r>
         <w:t xml:space="preserve">Comparaison des performances des différentes méthodes d’estimation</w:t>
       </w:r>
-      <w:bookmarkEnd w:id="51"/>
+      <w:bookmarkEnd w:id="54"/>
     </w:p>
     <w:p>
       <w:pPr>
         <w:pStyle w:val="Titre1"/>
       </w:pPr>
-      <w:bookmarkStart w:id="52" w:name="bibliographie"/>
+      <w:bookmarkStart w:id="55" w:name="bibliographie"/>
       <w:r>
         <w:t xml:space="preserve">Bibliographie</w:t>
       </w:r>
-      <w:bookmarkEnd w:id="52"/>
+      <w:bookmarkEnd w:id="55"/>
     </w:p>
     <w:p>
       <w:pPr>
@@ -8123,7 +8255,7 @@
       <w:r>
         <w:t xml:space="preserve"> </w:t>
       </w:r>
-      <w:hyperlink r:id="rId53">
+      <w:hyperlink r:id="rId56">
         <w:r>
           <w:rPr>
             <w:rStyle w:val="Lienhypertexte"/>
@@ -8148,7 +8280,7 @@
       <w:r>
         <w:t xml:space="preserve"> </w:t>
       </w:r>
-      <w:hyperlink r:id="rId54">
+      <w:hyperlink r:id="rId57">
         <w:r>
           <w:rPr>
             <w:rStyle w:val="Lienhypertexte"/>
@@ -8162,7 +8294,7 @@
       <w:r>
         <w:t xml:space="preserve"> </w:t>
       </w:r>
-      <w:hyperlink r:id="rId55">
+      <w:hyperlink r:id="rId58">
         <w:r>
           <w:rPr>
             <w:rStyle w:val="Lienhypertexte"/>
@@ -8230,16 +8362,18 @@
       <w:r>
         <w:t xml:space="preserve">version 0.0.3.</w:t>
       </w:r>
+    </w:p>
+    <w:p>
+      <w:pPr>
+        <w:pStyle w:val="Corpsdetexte"/>
+      </w:pPr>
+      <w:r>
+        <w:t xml:space="preserve">The PLS Procedure, SAS/STAT® 13.1 User’s Guide</w:t>
+      </w:r>
       <w:r>
         <w:t xml:space="preserve"> </w:t>
       </w:r>
-      <w:r>
-        <w:t xml:space="preserve">The PLS Procedure, SAS/STAT® 13.1 User’s Guide</w:t>
-      </w:r>
-      <w:r>
-        <w:t xml:space="preserve"> </w:t>
-      </w:r>
-      <w:hyperlink r:id="rId56">
+      <w:hyperlink r:id="rId59">
         <w:r>
           <w:rPr>
             <w:rStyle w:val="Lienhypertexte"/>
@@ -8257,21 +8391,21 @@
       <w:pPr>
         <w:pStyle w:val="Titre1"/>
       </w:pPr>
-      <w:bookmarkStart w:id="57" w:name="annexes"/>
+      <w:bookmarkStart w:id="60" w:name="annexes"/>
       <w:r>
         <w:t xml:space="preserve">Annexes</w:t>
       </w:r>
-      <w:bookmarkEnd w:id="57"/>
+      <w:bookmarkEnd w:id="60"/>
     </w:p>
     <w:p>
       <w:pPr>
         <w:pStyle w:val="Titre2"/>
       </w:pPr>
-      <w:bookmarkStart w:id="58" w:name="annexe-1-liste-exhaustive-des-colonnes"/>
+      <w:bookmarkStart w:id="61" w:name="annexe-1-liste-exhaustive-des-colonnes"/>
       <w:r>
         <w:t xml:space="preserve">Annexe 1 : Liste exhaustive des colonnes</w:t>
       </w:r>
-      <w:bookmarkEnd w:id="58"/>
+      <w:bookmarkEnd w:id="61"/>
     </w:p>
     <w:p>
       <w:pPr>
@@ -10659,230 +10793,6 @@
       </w:pPr>
     </w:lvl>
   </w:abstractNum>
-  <w:abstractNum w:abstractNumId="99422">
-    <w:nsid w:val="71315dca"/>
-    <w:multiLevelType w:val="multilevel"/>
-    <w:lvl w:ilvl="0">
-      <w:start w:val="2"/>
-      <w:numFmt w:val="decimal"/>
-      <w:lvlText w:val="%1)"/>
-      <w:lvlJc w:val="left"/>
-      <w:pPr>
-        <w:tabs>
-          <w:tab w:val="num" w:pos="0"/>
-        </w:tabs>
-        <w:ind w:left="480" w:hanging="480"/>
-      </w:pPr>
-    </w:lvl>
-    <w:lvl w:ilvl="1">
-      <w:start w:val="2"/>
-      <w:numFmt w:val="decimal"/>
-      <w:lvlText w:val="%2)"/>
-      <w:lvlJc w:val="left"/>
-      <w:pPr>
-        <w:tabs>
-          <w:tab w:val="num" w:pos="720"/>
-        </w:tabs>
-        <w:ind w:left="1200" w:hanging="480"/>
-      </w:pPr>
-    </w:lvl>
-    <w:lvl w:ilvl="2">
-      <w:start w:val="2"/>
-      <w:numFmt w:val="decimal"/>
-      <w:lvlText w:val="%3)"/>
-      <w:lvlJc w:val="left"/>
-      <w:pPr>
-        <w:tabs>
-          <w:tab w:val="num" w:pos="1440"/>
-        </w:tabs>
-        <w:ind w:left="1920" w:hanging="480"/>
-      </w:pPr>
-    </w:lvl>
-    <w:lvl w:ilvl="3">
-      <w:start w:val="2"/>
-      <w:numFmt w:val="decimal"/>
-      <w:lvlText w:val="%4)"/>
-      <w:lvlJc w:val="left"/>
-      <w:pPr>
-        <w:tabs>
-          <w:tab w:val="num" w:pos="2160"/>
-        </w:tabs>
-        <w:ind w:left="2640" w:hanging="480"/>
-      </w:pPr>
-    </w:lvl>
-    <w:lvl w:ilvl="4">
-      <w:start w:val="2"/>
-      <w:numFmt w:val="decimal"/>
-      <w:lvlText w:val="%5)"/>
-      <w:lvlJc w:val="left"/>
-      <w:pPr>
-        <w:tabs>
-          <w:tab w:val="num" w:pos="2880"/>
-        </w:tabs>
-        <w:ind w:left="3360" w:hanging="480"/>
-      </w:pPr>
-    </w:lvl>
-    <w:lvl w:ilvl="5">
-      <w:start w:val="2"/>
-      <w:numFmt w:val="decimal"/>
-      <w:lvlText w:val="%6)"/>
-      <w:lvlJc w:val="left"/>
-      <w:pPr>
-        <w:tabs>
-          <w:tab w:val="num" w:pos="3600"/>
-        </w:tabs>
-        <w:ind w:left="4080" w:hanging="480"/>
-      </w:pPr>
-    </w:lvl>
-    <w:lvl w:ilvl="6">
-      <w:start w:val="2"/>
-      <w:numFmt w:val="decimal"/>
-      <w:lvlText w:val="%7)"/>
-      <w:lvlJc w:val="left"/>
-      <w:pPr>
-        <w:tabs>
-          <w:tab w:val="num" w:pos="4320"/>
-        </w:tabs>
-        <w:ind w:left="4800" w:hanging="480"/>
-      </w:pPr>
-    </w:lvl>
-    <w:lvl w:ilvl="7">
-      <w:start w:val="2"/>
-      <w:numFmt w:val="decimal"/>
-      <w:lvlText w:val="%8)"/>
-      <w:lvlJc w:val="left"/>
-      <w:pPr>
-        <w:tabs>
-          <w:tab w:val="num" w:pos="5040"/>
-        </w:tabs>
-        <w:ind w:left="5520" w:hanging="480"/>
-      </w:pPr>
-    </w:lvl>
-    <w:lvl w:ilvl="8">
-      <w:start w:val="2"/>
-      <w:numFmt w:val="decimal"/>
-      <w:lvlText w:val="%9)"/>
-      <w:lvlJc w:val="left"/>
-      <w:pPr>
-        <w:tabs>
-          <w:tab w:val="num" w:pos="5760"/>
-        </w:tabs>
-        <w:ind w:left="6240" w:hanging="480"/>
-      </w:pPr>
-    </w:lvl>
-  </w:abstractNum>
-  <w:abstractNum w:abstractNumId="99721">
-    <w:nsid w:val="47261bad"/>
-    <w:multiLevelType w:val="multilevel"/>
-    <w:lvl w:ilvl="0">
-      <w:start w:val="1"/>
-      <w:numFmt w:val="lowerLetter"/>
-      <w:lvlText w:val="%1)"/>
-      <w:lvlJc w:val="left"/>
-      <w:pPr>
-        <w:tabs>
-          <w:tab w:val="num" w:pos="0"/>
-        </w:tabs>
-        <w:ind w:left="480" w:hanging="480"/>
-      </w:pPr>
-    </w:lvl>
-    <w:lvl w:ilvl="1">
-      <w:start w:val="1"/>
-      <w:numFmt w:val="lowerLetter"/>
-      <w:lvlText w:val="%2)"/>
-      <w:lvlJc w:val="left"/>
-      <w:pPr>
-        <w:tabs>
-          <w:tab w:val="num" w:pos="720"/>
-        </w:tabs>
-        <w:ind w:left="1200" w:hanging="480"/>
-      </w:pPr>
-    </w:lvl>
-    <w:lvl w:ilvl="2">
-      <w:start w:val="1"/>
-      <w:numFmt w:val="lowerLetter"/>
-      <w:lvlText w:val="%3)"/>
-      <w:lvlJc w:val="left"/>
-      <w:pPr>
-        <w:tabs>
-          <w:tab w:val="num" w:pos="1440"/>
-        </w:tabs>
-        <w:ind w:left="1920" w:hanging="480"/>
-      </w:pPr>
-    </w:lvl>
-    <w:lvl w:ilvl="3">
-      <w:start w:val="1"/>
-      <w:numFmt w:val="lowerLetter"/>
-      <w:lvlText w:val="%4)"/>
-      <w:lvlJc w:val="left"/>
-      <w:pPr>
-        <w:tabs>
-          <w:tab w:val="num" w:pos="2160"/>
-        </w:tabs>
-        <w:ind w:left="2640" w:hanging="480"/>
-      </w:pPr>
-    </w:lvl>
-    <w:lvl w:ilvl="4">
-      <w:start w:val="1"/>
-      <w:numFmt w:val="lowerLetter"/>
-      <w:lvlText w:val="%5)"/>
-      <w:lvlJc w:val="left"/>
-      <w:pPr>
-        <w:tabs>
-          <w:tab w:val="num" w:pos="2880"/>
-        </w:tabs>
-        <w:ind w:left="3360" w:hanging="480"/>
-      </w:pPr>
-    </w:lvl>
-    <w:lvl w:ilvl="5">
-      <w:start w:val="1"/>
-      <w:numFmt w:val="lowerLetter"/>
-      <w:lvlText w:val="%6)"/>
-      <w:lvlJc w:val="left"/>
-      <w:pPr>
-        <w:tabs>
-          <w:tab w:val="num" w:pos="3600"/>
-        </w:tabs>
-        <w:ind w:left="4080" w:hanging="480"/>
-      </w:pPr>
-    </w:lvl>
-    <w:lvl w:ilvl="6">
-      <w:start w:val="1"/>
-      <w:numFmt w:val="lowerLetter"/>
-      <w:lvlText w:val="%7)"/>
-      <w:lvlJc w:val="left"/>
-      <w:pPr>
-        <w:tabs>
-          <w:tab w:val="num" w:pos="4320"/>
-        </w:tabs>
-        <w:ind w:left="4800" w:hanging="480"/>
-      </w:pPr>
-    </w:lvl>
-    <w:lvl w:ilvl="7">
-      <w:start w:val="1"/>
-      <w:numFmt w:val="lowerLetter"/>
-      <w:lvlText w:val="%8)"/>
-      <w:lvlJc w:val="left"/>
-      <w:pPr>
-        <w:tabs>
-          <w:tab w:val="num" w:pos="5040"/>
-        </w:tabs>
-        <w:ind w:left="5520" w:hanging="480"/>
-      </w:pPr>
-    </w:lvl>
-    <w:lvl w:ilvl="8">
-      <w:start w:val="1"/>
-      <w:numFmt w:val="lowerLetter"/>
-      <w:lvlText w:val="%9)"/>
-      <w:lvlJc w:val="left"/>
-      <w:pPr>
-        <w:tabs>
-          <w:tab w:val="num" w:pos="5760"/>
-        </w:tabs>
-        <w:ind w:left="6240" w:hanging="480"/>
-      </w:pPr>
-    </w:lvl>
-  </w:abstractNum>
   <w:num w:numId="1">
     <w:abstractNumId w:val="1"/>
   </w:num>
@@ -10897,66 +10807,6 @@
   </w:num>
   <w:num w:numId="1001">
     <w:abstractNumId w:val="991"/>
-  </w:num>
-  <w:num w:numId="1002">
-    <w:abstractNumId w:val="99422"/>
-    <w:lvlOverride w:ilvl="0">
-      <w:startOverride w:val="2"/>
-    </w:lvlOverride>
-    <w:lvlOverride w:ilvl="1">
-      <w:startOverride w:val="2"/>
-    </w:lvlOverride>
-    <w:lvlOverride w:ilvl="2">
-      <w:startOverride w:val="2"/>
-    </w:lvlOverride>
-    <w:lvlOverride w:ilvl="3">
-      <w:startOverride w:val="2"/>
-    </w:lvlOverride>
-    <w:lvlOverride w:ilvl="4">
-      <w:startOverride w:val="2"/>
-    </w:lvlOverride>
-    <w:lvlOverride w:ilvl="5">
-      <w:startOverride w:val="2"/>
-    </w:lvlOverride>
-    <w:lvlOverride w:ilvl="6">
-      <w:startOverride w:val="2"/>
-    </w:lvlOverride>
-    <w:lvlOverride w:ilvl="7">
-      <w:startOverride w:val="2"/>
-    </w:lvlOverride>
-    <w:lvlOverride w:ilvl="8">
-      <w:startOverride w:val="2"/>
-    </w:lvlOverride>
-  </w:num>
-  <w:num w:numId="1003">
-    <w:abstractNumId w:val="99721"/>
-    <w:lvlOverride w:ilvl="0">
-      <w:startOverride w:val="1"/>
-    </w:lvlOverride>
-    <w:lvlOverride w:ilvl="1">
-      <w:startOverride w:val="1"/>
-    </w:lvlOverride>
-    <w:lvlOverride w:ilvl="2">
-      <w:startOverride w:val="1"/>
-    </w:lvlOverride>
-    <w:lvlOverride w:ilvl="3">
-      <w:startOverride w:val="1"/>
-    </w:lvlOverride>
-    <w:lvlOverride w:ilvl="4">
-      <w:startOverride w:val="1"/>
-    </w:lvlOverride>
-    <w:lvlOverride w:ilvl="5">
-      <w:startOverride w:val="1"/>
-    </w:lvlOverride>
-    <w:lvlOverride w:ilvl="6">
-      <w:startOverride w:val="1"/>
-    </w:lvlOverride>
-    <w:lvlOverride w:ilvl="7">
-      <w:startOverride w:val="1"/>
-    </w:lvlOverride>
-    <w:lvlOverride w:ilvl="8">
-      <w:startOverride w:val="1"/>
-    </w:lvlOverride>
   </w:num>
 </w:numbering>
 </file>

</xml_diff>

<commit_message>
Mise à jour de la partie sur les moindres carrés partiels.
</commit_message>
<xml_diff>
--- a/main.docx
+++ b/main.docx
@@ -7343,7 +7343,7 @@
       <w:r>
         <w:drawing>
           <wp:inline>
-            <wp:extent cx="6591300" cy="6591300"/>
+            <wp:extent cx="6591300" cy="4394200"/>
             <wp:effectExtent b="0" l="0" r="0" t="0"/>
             <wp:docPr descr="" title="" id="1" name="Picture"/>
             <a:graphic>
@@ -7364,7 +7364,7 @@
                   <pic:spPr bwMode="auto">
                     <a:xfrm>
                       <a:off x="0" y="0"/>
-                      <a:ext cx="6591300" cy="6591300"/>
+                      <a:ext cx="6591300" cy="4394200"/>
                     </a:xfrm>
                     <a:prstGeom prst="rect">
                       <a:avLst/>
@@ -7584,7 +7584,7 @@
     </w:p>
     <w:p>
       <w:pPr>
-        <w:pStyle w:val="Titre2"/>
+        <w:pStyle w:val="Titre1"/>
       </w:pPr>
       <w:bookmarkStart w:id="52" w:name="régéressions-sur-les-moindres-carrés-partiels"/>
       <w:r>
@@ -7597,11 +7597,27 @@
         <w:pStyle w:val="FirstParagraph"/>
       </w:pPr>
       <w:r>
-        <w:t xml:space="preserve">Comme pour la régression PCR, calcul de T dont les éléments sont les « scores » et les colonnes les « composantes » :</w:t>
+        <w:t xml:space="preserve">Comme pour la régression PCR, calcul de</w:t>
       </w:r>
       <w:r>
         <w:t xml:space="preserve"> </w:t>
       </w:r>
+      <m:oMath>
+        <m:r>
+          <m:t>T</m:t>
+        </m:r>
+      </m:oMath>
+      <w:r>
+        <w:t xml:space="preserve"> </w:t>
+      </w:r>
+      <w:r>
+        <w:t xml:space="preserve">dont les éléments sont les « scores » et les colonnes les « composantes » :</w:t>
+      </w:r>
+    </w:p>
+    <w:p>
+      <w:pPr>
+        <w:pStyle w:val="Corpsdetexte"/>
+      </w:pPr>
       <m:oMath>
         <m:r>
           <m:t>T</m:t>
@@ -7808,13 +7824,113 @@
       <w:pPr>
         <w:pStyle w:val="Corpsdetexte"/>
       </w:pPr>
-      <w:r>
-        <w:t xml:space="preserve">$$X = t_1 . p_1 + R1$ et $Y = t_1 . q_1 + F_1$$</w:t>
-      </w:r>
-    </w:p>
-    <w:p>
-      <w:pPr>
-        <w:pStyle w:val="FirstParagraph"/>
+      <m:oMath>
+        <m:r>
+          <m:t>X</m:t>
+        </m:r>
+        <m:r>
+          <m:t>=</m:t>
+        </m:r>
+        <m:sSub>
+          <m:e>
+            <m:r>
+              <m:t>t</m:t>
+            </m:r>
+          </m:e>
+          <m:sub>
+            <m:r>
+              <m:t>1</m:t>
+            </m:r>
+          </m:sub>
+        </m:sSub>
+        <m:r>
+          <m:t>.</m:t>
+        </m:r>
+        <m:sSub>
+          <m:e>
+            <m:r>
+              <m:t>p</m:t>
+            </m:r>
+          </m:e>
+          <m:sub>
+            <m:r>
+              <m:t>1</m:t>
+            </m:r>
+          </m:sub>
+        </m:sSub>
+        <m:r>
+          <m:t>+</m:t>
+        </m:r>
+        <m:r>
+          <m:t>R</m:t>
+        </m:r>
+        <m:r>
+          <m:t>1</m:t>
+        </m:r>
+      </m:oMath>
+      <w:r>
+        <w:t xml:space="preserve"> </w:t>
+      </w:r>
+      <w:r>
+        <w:t xml:space="preserve">et</w:t>
+      </w:r>
+      <w:r>
+        <w:t xml:space="preserve"> </w:t>
+      </w:r>
+      <m:oMath>
+        <m:r>
+          <m:t>Y</m:t>
+        </m:r>
+        <m:r>
+          <m:t>=</m:t>
+        </m:r>
+        <m:sSub>
+          <m:e>
+            <m:r>
+              <m:t>t</m:t>
+            </m:r>
+          </m:e>
+          <m:sub>
+            <m:r>
+              <m:t>1</m:t>
+            </m:r>
+          </m:sub>
+        </m:sSub>
+        <m:r>
+          <m:t>.</m:t>
+        </m:r>
+        <m:sSub>
+          <m:e>
+            <m:r>
+              <m:t>q</m:t>
+            </m:r>
+          </m:e>
+          <m:sub>
+            <m:r>
+              <m:t>1</m:t>
+            </m:r>
+          </m:sub>
+        </m:sSub>
+        <m:r>
+          <m:t>+</m:t>
+        </m:r>
+        <m:sSub>
+          <m:e>
+            <m:r>
+              <m:t>F</m:t>
+            </m:r>
+          </m:e>
+          <m:sub>
+            <m:r>
+              <m:t>1</m:t>
+            </m:r>
+          </m:sub>
+        </m:sSub>
+      </m:oMath>
+    </w:p>
+    <w:p>
+      <w:pPr>
+        <w:pStyle w:val="Corpsdetexte"/>
       </w:pPr>
       <w:r>
         <w:t xml:space="preserve">Avec</w:t>
@@ -8037,9 +8153,164 @@
       <w:pPr>
         <w:pStyle w:val="Corpsdetexte"/>
       </w:pPr>
-      <w:r>
-        <w:t xml:space="preserve">$ X = t_1p_1+t_2 p_2 +…+t_k p_k + t_k_+1 p_k+1 + R_k+1 $</w:t>
-      </w:r>
+      <m:oMath>
+        <m:r>
+          <m:t>X</m:t>
+        </m:r>
+        <m:r>
+          <m:t>=</m:t>
+        </m:r>
+        <m:sSub>
+          <m:e>
+            <m:r>
+              <m:t>t</m:t>
+            </m:r>
+          </m:e>
+          <m:sub>
+            <m:r>
+              <m:t>1</m:t>
+            </m:r>
+          </m:sub>
+        </m:sSub>
+        <m:sSub>
+          <m:e>
+            <m:r>
+              <m:t>p</m:t>
+            </m:r>
+          </m:e>
+          <m:sub>
+            <m:r>
+              <m:t>1</m:t>
+            </m:r>
+          </m:sub>
+        </m:sSub>
+        <m:r>
+          <m:t>+</m:t>
+        </m:r>
+        <m:sSub>
+          <m:e>
+            <m:r>
+              <m:t>t</m:t>
+            </m:r>
+          </m:e>
+          <m:sub>
+            <m:r>
+              <m:t>2</m:t>
+            </m:r>
+          </m:sub>
+        </m:sSub>
+        <m:sSub>
+          <m:e>
+            <m:r>
+              <m:t>p</m:t>
+            </m:r>
+          </m:e>
+          <m:sub>
+            <m:r>
+              <m:t>2</m:t>
+            </m:r>
+          </m:sub>
+        </m:sSub>
+        <m:r>
+          <m:t>+</m:t>
+        </m:r>
+        <m:r>
+          <m:t>…</m:t>
+        </m:r>
+        <m:r>
+          <m:t>+</m:t>
+        </m:r>
+        <m:sSub>
+          <m:e>
+            <m:r>
+              <m:t>t</m:t>
+            </m:r>
+          </m:e>
+          <m:sub>
+            <m:r>
+              <m:t>k</m:t>
+            </m:r>
+          </m:sub>
+        </m:sSub>
+        <m:sSub>
+          <m:e>
+            <m:r>
+              <m:t>p</m:t>
+            </m:r>
+          </m:e>
+          <m:sub>
+            <m:r>
+              <m:t>k</m:t>
+            </m:r>
+          </m:sub>
+        </m:sSub>
+        <m:r>
+          <m:t>+</m:t>
+        </m:r>
+        <m:sSub>
+          <m:e>
+            <m:r>
+              <m:t>t</m:t>
+            </m:r>
+          </m:e>
+          <m:sub>
+            <m:sSub>
+              <m:e>
+                <m:r>
+                  <m:t>k</m:t>
+                </m:r>
+              </m:e>
+              <m:sub>
+                <m:r>
+                  <m:t>+</m:t>
+                </m:r>
+              </m:sub>
+            </m:sSub>
+          </m:sub>
+        </m:sSub>
+        <m:r>
+          <m:t>1</m:t>
+        </m:r>
+        <m:sSub>
+          <m:e>
+            <m:r>
+              <m:t>p</m:t>
+            </m:r>
+          </m:e>
+          <m:sub>
+            <m:r>
+              <m:t>k</m:t>
+            </m:r>
+          </m:sub>
+        </m:sSub>
+        <m:r>
+          <m:t>+</m:t>
+        </m:r>
+        <m:r>
+          <m:t>1</m:t>
+        </m:r>
+        <m:r>
+          <m:t>+</m:t>
+        </m:r>
+        <m:sSub>
+          <m:e>
+            <m:r>
+              <m:t>R</m:t>
+            </m:r>
+          </m:e>
+          <m:sub>
+            <m:r>
+              <m:t>k</m:t>
+            </m:r>
+          </m:sub>
+        </m:sSub>
+        <m:r>
+          <m:t>+</m:t>
+        </m:r>
+        <m:r>
+          <m:t>1</m:t>
+        </m:r>
+      </m:oMath>
     </w:p>
     <w:p>
       <w:pPr>
@@ -8200,38 +8471,1008 @@
     </w:p>
     <w:p>
       <w:pPr>
-        <w:pStyle w:val="Titre3"/>
-      </w:pPr>
-      <w:bookmarkStart w:id="53" w:name="les-loadings-et-les-weights"/>
-      <w:r>
-        <w:t xml:space="preserve">Les loadings et les weights</w:t>
+        <w:pStyle w:val="Titre2"/>
+      </w:pPr>
+      <w:bookmarkStart w:id="53" w:name="modèle-plsr-avec-validation-croisée"/>
+      <w:r>
+        <w:t xml:space="preserve">Modèle PLSR avec validation croisée</w:t>
       </w:r>
       <w:bookmarkEnd w:id="53"/>
     </w:p>
     <w:p>
-      <w:r>
-        <w:br w:type="page"/>
+      <w:pPr>
+        <w:pStyle w:val="FirstParagraph"/>
+      </w:pPr>
+      <w:r>
+        <w:t xml:space="preserve">La validation croisée nous permet de sélectionner le nombre de composantes à retenir dans le modèle.</w:t>
+      </w:r>
+    </w:p>
+    <w:p>
+      <w:pPr>
+        <w:pStyle w:val="SourceCode"/>
+      </w:pPr>
+      <w:r>
+        <w:rPr>
+          <w:rStyle w:val="VerbatimChar"/>
+        </w:rPr>
+        <w:t xml:space="preserve">Data:   X dimension: 2930 34 </w:t>
+      </w:r>
+      <w:r>
+        <w:br w:type="textWrapping"/>
+      </w:r>
+      <w:r>
+        <w:rPr>
+          <w:rStyle w:val="VerbatimChar"/>
+        </w:rPr>
+        <w:t xml:space="preserve">    Y dimension: 2930 1</w:t>
+      </w:r>
+      <w:r>
+        <w:br w:type="textWrapping"/>
+      </w:r>
+      <w:r>
+        <w:rPr>
+          <w:rStyle w:val="VerbatimChar"/>
+        </w:rPr>
+        <w:t xml:space="preserve">Fit method: kernelpls</w:t>
+      </w:r>
+      <w:r>
+        <w:br w:type="textWrapping"/>
+      </w:r>
+      <w:r>
+        <w:rPr>
+          <w:rStyle w:val="VerbatimChar"/>
+        </w:rPr>
+        <w:t xml:space="preserve">Number of components considered: 10</w:t>
+      </w:r>
+      <w:r>
+        <w:br w:type="textWrapping"/>
+      </w:r>
+      <w:r>
+        <w:br w:type="textWrapping"/>
+      </w:r>
+      <w:r>
+        <w:rPr>
+          <w:rStyle w:val="VerbatimChar"/>
+        </w:rPr>
+        <w:t xml:space="preserve">VALIDATION: RMSEP</w:t>
+      </w:r>
+      <w:r>
+        <w:br w:type="textWrapping"/>
+      </w:r>
+      <w:r>
+        <w:rPr>
+          <w:rStyle w:val="VerbatimChar"/>
+        </w:rPr>
+        <w:t xml:space="preserve">Cross-validated using 2930 leave-one-out segments.</w:t>
+      </w:r>
+      <w:r>
+        <w:br w:type="textWrapping"/>
+      </w:r>
+      <w:r>
+        <w:rPr>
+          <w:rStyle w:val="VerbatimChar"/>
+        </w:rPr>
+        <w:t xml:space="preserve">       (Intercept)  1 comps  2 comps  3 comps  4 comps  5 comps  6 comps</w:t>
+      </w:r>
+      <w:r>
+        <w:br w:type="textWrapping"/>
+      </w:r>
+      <w:r>
+        <w:rPr>
+          <w:rStyle w:val="VerbatimChar"/>
+        </w:rPr>
+        <w:t xml:space="preserve">CV           79900    77084    48250    46459    44618    43416    44012</w:t>
+      </w:r>
+      <w:r>
+        <w:br w:type="textWrapping"/>
+      </w:r>
+      <w:r>
+        <w:rPr>
+          <w:rStyle w:val="VerbatimChar"/>
+        </w:rPr>
+        <w:t xml:space="preserve">adjCV        79900    77084    48250    46459    44618    43416    44005</w:t>
+      </w:r>
+      <w:r>
+        <w:br w:type="textWrapping"/>
+      </w:r>
+      <w:r>
+        <w:rPr>
+          <w:rStyle w:val="VerbatimChar"/>
+        </w:rPr>
+        <w:t xml:space="preserve">       7 comps  8 comps  9 comps  10 comps</w:t>
+      </w:r>
+      <w:r>
+        <w:br w:type="textWrapping"/>
+      </w:r>
+      <w:r>
+        <w:rPr>
+          <w:rStyle w:val="VerbatimChar"/>
+        </w:rPr>
+        <w:t xml:space="preserve">CV       43140    42424    41269     40807</w:t>
+      </w:r>
+      <w:r>
+        <w:br w:type="textWrapping"/>
+      </w:r>
+      <w:r>
+        <w:rPr>
+          <w:rStyle w:val="VerbatimChar"/>
+        </w:rPr>
+        <w:t xml:space="preserve">adjCV    43140    42424    41268     40805</w:t>
+      </w:r>
+      <w:r>
+        <w:br w:type="textWrapping"/>
+      </w:r>
+      <w:r>
+        <w:br w:type="textWrapping"/>
+      </w:r>
+      <w:r>
+        <w:rPr>
+          <w:rStyle w:val="VerbatimChar"/>
+        </w:rPr>
+        <w:t xml:space="preserve">TRAINING: % variance explained</w:t>
+      </w:r>
+      <w:r>
+        <w:br w:type="textWrapping"/>
+      </w:r>
+      <w:r>
+        <w:rPr>
+          <w:rStyle w:val="VerbatimChar"/>
+        </w:rPr>
+        <w:t xml:space="preserve">            1 comps  2 comps  3 comps  4 comps  5 comps  6 comps  7 comps</w:t>
+      </w:r>
+      <w:r>
+        <w:br w:type="textWrapping"/>
+      </w:r>
+      <w:r>
+        <w:rPr>
+          <w:rStyle w:val="VerbatimChar"/>
+        </w:rPr>
+        <w:t xml:space="preserve">X            97.780    98.53    98.84    99.22    99.34    99.45    99.85</w:t>
+      </w:r>
+      <w:r>
+        <w:br w:type="textWrapping"/>
+      </w:r>
+      <w:r>
+        <w:rPr>
+          <w:rStyle w:val="VerbatimChar"/>
+        </w:rPr>
+        <w:t xml:space="preserve">Sale_Price    8.027    64.11    68.84    70.33    72.22    72.86    73.08</w:t>
+      </w:r>
+      <w:r>
+        <w:br w:type="textWrapping"/>
+      </w:r>
+      <w:r>
+        <w:rPr>
+          <w:rStyle w:val="VerbatimChar"/>
+        </w:rPr>
+        <w:t xml:space="preserve">            8 comps  9 comps  10 comps</w:t>
+      </w:r>
+      <w:r>
+        <w:br w:type="textWrapping"/>
+      </w:r>
+      <w:r>
+        <w:rPr>
+          <w:rStyle w:val="VerbatimChar"/>
+        </w:rPr>
+        <w:t xml:space="preserve">X             99.89    99.90     99.91</w:t>
+      </w:r>
+      <w:r>
+        <w:br w:type="textWrapping"/>
+      </w:r>
+      <w:r>
+        <w:rPr>
+          <w:rStyle w:val="VerbatimChar"/>
+        </w:rPr>
+        <w:t xml:space="preserve">Sale_Price    74.37    75.76     77.46</w:t>
+      </w:r>
+    </w:p>
+    <w:p>
+      <w:pPr>
+        <w:pStyle w:val="Titre2"/>
+      </w:pPr>
+      <w:bookmarkStart w:id="54" w:name="le-nombre-de-composantes"/>
+      <w:r>
+        <w:t xml:space="preserve">Le nombre de composantes</w:t>
+      </w:r>
+      <w:bookmarkEnd w:id="54"/>
+    </w:p>
+    <w:p>
+      <w:pPr>
+        <w:pStyle w:val="FirstParagraph"/>
+      </w:pPr>
+      <w:r>
+        <w:t xml:space="preserve">A mesure que nous ajoutons des composantes les erreurs de prédictions baissent. Toutefois nous ne voulons pas avoir beaucoup trop de composantes pour expliquer notre variable dépendante.</w:t>
+      </w:r>
+    </w:p>
+    <w:p>
+      <w:pPr>
+        <w:pStyle w:val="Corpsdetexte"/>
+      </w:pPr>
+      <w:r>
+        <w:drawing>
+          <wp:inline>
+            <wp:extent cx="6591300" cy="3295650"/>
+            <wp:effectExtent b="0" l="0" r="0" t="0"/>
+            <wp:docPr descr="" title="" id="1" name="Picture"/>
+            <a:graphic>
+              <a:graphicData uri="http://schemas.openxmlformats.org/drawingml/2006/picture">
+                <pic:pic>
+                  <pic:nvPicPr>
+                    <pic:cNvPr descr="main_files/figure-docx/unnamed-chunk-27-1.png" id="0" name="Picture"/>
+                    <pic:cNvPicPr>
+                      <a:picLocks noChangeArrowheads="1" noChangeAspect="1"/>
+                    </pic:cNvPicPr>
+                  </pic:nvPicPr>
+                  <pic:blipFill>
+                    <a:blip r:embed="rId55"/>
+                    <a:stretch>
+                      <a:fillRect/>
+                    </a:stretch>
+                  </pic:blipFill>
+                  <pic:spPr bwMode="auto">
+                    <a:xfrm>
+                      <a:off x="0" y="0"/>
+                      <a:ext cx="6591300" cy="3295650"/>
+                    </a:xfrm>
+                    <a:prstGeom prst="rect">
+                      <a:avLst/>
+                    </a:prstGeom>
+                    <a:noFill/>
+                    <a:ln w="9525">
+                      <a:noFill/>
+                      <a:headEnd/>
+                      <a:tailEnd/>
+                    </a:ln>
+                  </pic:spPr>
+                </pic:pic>
+              </a:graphicData>
+            </a:graphic>
+          </wp:inline>
+        </w:drawing>
+      </w:r>
+    </w:p>
+    <w:p>
+      <w:pPr>
+        <w:pStyle w:val="Corpsdetexte"/>
+      </w:pPr>
+      <w:r>
+        <w:t xml:space="preserve">La validation croisée nous suggère de retenir 9 composantes dans la construction d’un modèle PLS. Nous n’allons pas retenir autant de composantes car le pouvoir explicatif de celles-ci baisse, ce qui fait que les composantes éloignées peuvent ne pas être significatives. Nous n’allons donc retenir 5 composantes qui nous offrent un bon compromis en ce sens que la 5e composantes explique 72.2% de la variance de l’endogène alors que la 6e explique seulement 72.86, soit un apport marginal très faible.</w:t>
+      </w:r>
+    </w:p>
+    <w:p>
+      <w:pPr>
+        <w:pStyle w:val="Corpsdetexte"/>
+      </w:pPr>
+      <w:r>
+        <w:t xml:space="preserve">Nous estimons donc le modèle en sélectionnant 5 composantes.</w:t>
+      </w:r>
+    </w:p>
+    <w:p>
+      <w:pPr>
+        <w:pStyle w:val="SourceCode"/>
+      </w:pPr>
+      <w:r>
+        <w:rPr>
+          <w:rStyle w:val="VerbatimChar"/>
+        </w:rPr>
+        <w:t xml:space="preserve">Data:   X dimension: 2930 34 </w:t>
+      </w:r>
+      <w:r>
+        <w:br w:type="textWrapping"/>
+      </w:r>
+      <w:r>
+        <w:rPr>
+          <w:rStyle w:val="VerbatimChar"/>
+        </w:rPr>
+        <w:t xml:space="preserve">    Y dimension: 2930 1</w:t>
+      </w:r>
+      <w:r>
+        <w:br w:type="textWrapping"/>
+      </w:r>
+      <w:r>
+        <w:rPr>
+          <w:rStyle w:val="VerbatimChar"/>
+        </w:rPr>
+        <w:t xml:space="preserve">Fit method: kernelpls</w:t>
+      </w:r>
+      <w:r>
+        <w:br w:type="textWrapping"/>
+      </w:r>
+      <w:r>
+        <w:rPr>
+          <w:rStyle w:val="VerbatimChar"/>
+        </w:rPr>
+        <w:t xml:space="preserve">Number of components considered: 5</w:t>
+      </w:r>
+      <w:r>
+        <w:br w:type="textWrapping"/>
+      </w:r>
+      <w:r>
+        <w:rPr>
+          <w:rStyle w:val="VerbatimChar"/>
+        </w:rPr>
+        <w:t xml:space="preserve">TRAINING: % variance explained</w:t>
+      </w:r>
+      <w:r>
+        <w:br w:type="textWrapping"/>
+      </w:r>
+      <w:r>
+        <w:rPr>
+          <w:rStyle w:val="VerbatimChar"/>
+        </w:rPr>
+        <w:t xml:space="preserve">            1 comps  2 comps  3 comps  4 comps  5 comps</w:t>
+      </w:r>
+      <w:r>
+        <w:br w:type="textWrapping"/>
+      </w:r>
+      <w:r>
+        <w:rPr>
+          <w:rStyle w:val="VerbatimChar"/>
+        </w:rPr>
+        <w:t xml:space="preserve">X            97.780    98.53    98.84    99.22    99.34</w:t>
+      </w:r>
+      <w:r>
+        <w:br w:type="textWrapping"/>
+      </w:r>
+      <w:r>
+        <w:rPr>
+          <w:rStyle w:val="VerbatimChar"/>
+        </w:rPr>
+        <w:t xml:space="preserve">Sale_Price    8.027    64.11    68.84    70.33    72.22</w:t>
+      </w:r>
+    </w:p>
+    <w:p>
+      <w:pPr>
+        <w:pStyle w:val="Titre2"/>
+      </w:pPr>
+      <w:bookmarkStart w:id="56" w:name="les-coefficients-estimés-par-le-pls"/>
+      <w:r>
+        <w:t xml:space="preserve">Les coefficients estimés par le PLS</w:t>
+      </w:r>
+      <w:bookmarkEnd w:id="56"/>
+    </w:p>
+    <w:p>
+      <w:pPr>
+        <w:pStyle w:val="FirstParagraph"/>
+      </w:pPr>
+      <w:r>
+        <w:t xml:space="preserve">Les coefficients varient suivant le nombre de composantes retenues dans l’estimation. Nous allons représenter un graphique qui affiche l’amplitude des coefficients à chaque fois que les composantes sont ajoutées.</w:t>
+      </w:r>
+    </w:p>
+    <w:p>
+      <w:pPr>
+        <w:pStyle w:val="Corpsdetexte"/>
+      </w:pPr>
+      <w:r>
+        <w:drawing>
+          <wp:inline>
+            <wp:extent cx="6591300" cy="3844925"/>
+            <wp:effectExtent b="0" l="0" r="0" t="0"/>
+            <wp:docPr descr="" title="" id="1" name="Picture"/>
+            <a:graphic>
+              <a:graphicData uri="http://schemas.openxmlformats.org/drawingml/2006/picture">
+                <pic:pic>
+                  <pic:nvPicPr>
+                    <pic:cNvPr descr="main_files/figure-docx/unnamed-chunk-29-1.png" id="0" name="Picture"/>
+                    <pic:cNvPicPr>
+                      <a:picLocks noChangeArrowheads="1" noChangeAspect="1"/>
+                    </pic:cNvPicPr>
+                  </pic:nvPicPr>
+                  <pic:blipFill>
+                    <a:blip r:embed="rId57"/>
+                    <a:stretch>
+                      <a:fillRect/>
+                    </a:stretch>
+                  </pic:blipFill>
+                  <pic:spPr bwMode="auto">
+                    <a:xfrm>
+                      <a:off x="0" y="0"/>
+                      <a:ext cx="6591300" cy="3844925"/>
+                    </a:xfrm>
+                    <a:prstGeom prst="rect">
+                      <a:avLst/>
+                    </a:prstGeom>
+                    <a:noFill/>
+                    <a:ln w="9525">
+                      <a:noFill/>
+                      <a:headEnd/>
+                      <a:tailEnd/>
+                    </a:ln>
+                  </pic:spPr>
+                </pic:pic>
+              </a:graphicData>
+            </a:graphic>
+          </wp:inline>
+        </w:drawing>
+      </w:r>
+    </w:p>
+    <w:p>
+      <w:pPr>
+        <w:pStyle w:val="Corpsdetexte"/>
+      </w:pPr>
+      <w:r>
+        <w:t xml:space="preserve">Ce graphique est souvent représenté de la manière suivante dans plusieurs logiciels. Toutefois cette dernière n’est pas très lisible. Nous allons donc commenter le premier graphique.</w:t>
+      </w:r>
+    </w:p>
+    <w:p>
+      <w:pPr>
+        <w:pStyle w:val="Corpsdetexte"/>
+      </w:pPr>
+      <w:r>
+        <w:drawing>
+          <wp:inline>
+            <wp:extent cx="6591300" cy="3295650"/>
+            <wp:effectExtent b="0" l="0" r="0" t="0"/>
+            <wp:docPr descr="" title="" id="1" name="Picture"/>
+            <a:graphic>
+              <a:graphicData uri="http://schemas.openxmlformats.org/drawingml/2006/picture">
+                <pic:pic>
+                  <pic:nvPicPr>
+                    <pic:cNvPr descr="main_files/figure-docx/unnamed-chunk-30-1.png" id="0" name="Picture"/>
+                    <pic:cNvPicPr>
+                      <a:picLocks noChangeArrowheads="1" noChangeAspect="1"/>
+                    </pic:cNvPicPr>
+                  </pic:nvPicPr>
+                  <pic:blipFill>
+                    <a:blip r:embed="rId58"/>
+                    <a:stretch>
+                      <a:fillRect/>
+                    </a:stretch>
+                  </pic:blipFill>
+                  <pic:spPr bwMode="auto">
+                    <a:xfrm>
+                      <a:off x="0" y="0"/>
+                      <a:ext cx="6591300" cy="3295650"/>
+                    </a:xfrm>
+                    <a:prstGeom prst="rect">
+                      <a:avLst/>
+                    </a:prstGeom>
+                    <a:noFill/>
+                    <a:ln w="9525">
+                      <a:noFill/>
+                      <a:headEnd/>
+                      <a:tailEnd/>
+                    </a:ln>
+                  </pic:spPr>
+                </pic:pic>
+              </a:graphicData>
+            </a:graphic>
+          </wp:inline>
+        </w:drawing>
+      </w:r>
+    </w:p>
+    <w:p>
+      <w:pPr>
+        <w:pStyle w:val="Corpsdetexte"/>
+      </w:pPr>
+      <w:r>
+        <w:t xml:space="preserve">Ce qu’il en ressort</w:t>
+      </w:r>
+    </w:p>
+    <w:p>
+      <w:pPr>
+        <w:pStyle w:val="SourceCode"/>
+      </w:pPr>
+      <w:r>
+        <w:rPr>
+          <w:rStyle w:val="VerbatimChar"/>
+        </w:rPr>
+        <w:t xml:space="preserve">     Comp 1      Comp 2      Comp 3      Comp 4      Comp 5 </w:t>
+      </w:r>
+      <w:r>
+        <w:br w:type="textWrapping"/>
+      </w:r>
+      <w:r>
+        <w:rPr>
+          <w:rStyle w:val="VerbatimChar"/>
+        </w:rPr>
+        <w:t xml:space="preserve">97.77952589  0.75168865  0.31301673  0.37862665  0.11859674 </w:t>
+      </w:r>
+    </w:p>
+    <w:p>
+      <w:pPr>
+        <w:pStyle w:val="Titre2"/>
+      </w:pPr>
+      <w:bookmarkStart w:id="59" w:name="loadings-chargements-and-weights-poids"/>
+      <w:r>
+        <w:t xml:space="preserve">Loadings (chargements) and weights (poids)</w:t>
+      </w:r>
+      <w:bookmarkEnd w:id="59"/>
+    </w:p>
+    <w:p>
+      <w:pPr>
+        <w:pStyle w:val="FirstParagraph"/>
+      </w:pPr>
+      <w:r>
+        <w:t xml:space="preserve">Les « Loadings » reflètent (mais ne sont pas) les corrélations entre les composantes et les variables explicatives. Ils correspondent aux coordonnées sur les axes factoriels. On considère qu’une valeur supérieure à 0,4 (en valeur absolue) indique une liaison significative. Ce seuil est arbitraire (on</w:t>
+      </w:r>
+      <w:r>
+        <w:t xml:space="preserve"> </w:t>
+      </w:r>
+      <w:r>
+        <w:t xml:space="preserve">descend parfois à 0,25). Les variables les plus excentrées sont les plus représentatives (ont une CTR plus élevée).</w:t>
+      </w:r>
+    </w:p>
+    <w:p>
+      <w:pPr>
+        <w:pStyle w:val="Corpsdetexte"/>
+      </w:pPr>
+      <w:r>
+        <w:t xml:space="preserve">Le poids des variables expliquées reflètent les corrélations entre ces variables et les scores uh. Ils permettent de cerner ce qui est expliqué sur ces facteurs.</w:t>
+      </w:r>
+    </w:p>
+    <w:p>
+      <w:pPr>
+        <w:pStyle w:val="Corpsdetexte"/>
+      </w:pPr>
+      <w:r>
+        <w:t xml:space="preserve">Le poids des variables explicatives reflètent la corrélation de ces variables avec les scores uh. Ils indiquent le rôle de chaque explicative dans l’explication globale de chaque axe.</w:t>
+      </w:r>
+      <w:r>
+        <w:t xml:space="preserve"> </w:t>
+      </w:r>
+      <w:r>
+        <w:t xml:space="preserve">Dans la pratique, poids et loadings positionnent les variables de manière similaire, les interprétations sont identiques.</w:t>
+      </w:r>
+    </w:p>
+    <w:p>
+      <w:pPr>
+        <w:pStyle w:val="SourceCode"/>
+      </w:pPr>
+      <w:r>
+        <w:br w:type="textWrapping"/>
+      </w:r>
+      <w:r>
+        <w:rPr>
+          <w:rStyle w:val="VerbatimChar"/>
+        </w:rPr>
+        <w:t xml:space="preserve">Loadings:</w:t>
+      </w:r>
+      <w:r>
+        <w:br w:type="textWrapping"/>
+      </w:r>
+      <w:r>
+        <w:rPr>
+          <w:rStyle w:val="VerbatimChar"/>
+        </w:rPr>
+        <w:t xml:space="preserve">                   Comp 1 Comp 2 Comp 3 Comp 4 Comp 5</w:t>
+      </w:r>
+      <w:r>
+        <w:br w:type="textWrapping"/>
+      </w:r>
+      <w:r>
+        <w:rPr>
+          <w:rStyle w:val="VerbatimChar"/>
+        </w:rPr>
+        <w:t xml:space="preserve">Lot_Frontage                                         </w:t>
+      </w:r>
+      <w:r>
+        <w:br w:type="textWrapping"/>
+      </w:r>
+      <w:r>
+        <w:rPr>
+          <w:rStyle w:val="VerbatimChar"/>
+        </w:rPr>
+        <w:t xml:space="preserve">Lot_Area            0.966 -0.258                     </w:t>
+      </w:r>
+      <w:r>
+        <w:br w:type="textWrapping"/>
+      </w:r>
+      <w:r>
+        <w:rPr>
+          <w:rStyle w:val="VerbatimChar"/>
+        </w:rPr>
+        <w:t xml:space="preserve">Year_Built                               0.142  0.158</w:t>
+      </w:r>
+      <w:r>
+        <w:br w:type="textWrapping"/>
+      </w:r>
+      <w:r>
+        <w:rPr>
+          <w:rStyle w:val="VerbatimChar"/>
+        </w:rPr>
+        <w:t xml:space="preserve">Year_Remod_Add                                  0.119</w:t>
+      </w:r>
+      <w:r>
+        <w:br w:type="textWrapping"/>
+      </w:r>
+      <w:r>
+        <w:rPr>
+          <w:rStyle w:val="VerbatimChar"/>
+        </w:rPr>
+        <w:t xml:space="preserve">Mas_Vnr_Area               0.162  0.220  0.236  0.152</w:t>
+      </w:r>
+      <w:r>
+        <w:br w:type="textWrapping"/>
+      </w:r>
+      <w:r>
+        <w:rPr>
+          <w:rStyle w:val="VerbatimChar"/>
+        </w:rPr>
+        <w:t xml:space="preserve">BsmtFin_SF_1                                         </w:t>
+      </w:r>
+      <w:r>
+        <w:br w:type="textWrapping"/>
+      </w:r>
+      <w:r>
+        <w:rPr>
+          <w:rStyle w:val="VerbatimChar"/>
+        </w:rPr>
+        <w:t xml:space="preserve">BsmtFin_SF_2                            -0.160 -0.245</w:t>
+      </w:r>
+      <w:r>
+        <w:br w:type="textWrapping"/>
+      </w:r>
+      <w:r>
+        <w:rPr>
+          <w:rStyle w:val="VerbatimChar"/>
+        </w:rPr>
+        <w:t xml:space="preserve">Bsmt_Unf_SF                0.150 -0.790         0.507</w:t>
+      </w:r>
+      <w:r>
+        <w:br w:type="textWrapping"/>
+      </w:r>
+      <w:r>
+        <w:rPr>
+          <w:rStyle w:val="VerbatimChar"/>
+        </w:rPr>
+        <w:t xml:space="preserve">Total_Bsmt_SF       0.128  0.480         0.257       </w:t>
+      </w:r>
+      <w:r>
+        <w:br w:type="textWrapping"/>
+      </w:r>
+      <w:r>
+        <w:rPr>
+          <w:rStyle w:val="VerbatimChar"/>
+        </w:rPr>
+        <w:t xml:space="preserve">First_Flr_SF        0.112  0.401        -0.106 -0.399</w:t>
+      </w:r>
+      <w:r>
+        <w:br w:type="textWrapping"/>
+      </w:r>
+      <w:r>
+        <w:rPr>
+          <w:rStyle w:val="VerbatimChar"/>
+        </w:rPr>
+        <w:t xml:space="preserve">Second_Flr_SF              0.216        -0.156  0.323</w:t>
+      </w:r>
+      <w:r>
+        <w:br w:type="textWrapping"/>
+      </w:r>
+      <w:r>
+        <w:rPr>
+          <w:rStyle w:val="VerbatimChar"/>
+        </w:rPr>
+        <w:t xml:space="preserve">Low_Qual_Fin_SF                                      </w:t>
+      </w:r>
+      <w:r>
+        <w:br w:type="textWrapping"/>
+      </w:r>
+      <w:r>
+        <w:rPr>
+          <w:rStyle w:val="VerbatimChar"/>
+        </w:rPr>
+        <w:t xml:space="preserve">Gr_Liv_Area         0.164  0.614        -0.311 -0.123</w:t>
+      </w:r>
+      <w:r>
+        <w:br w:type="textWrapping"/>
+      </w:r>
+      <w:r>
+        <w:rPr>
+          <w:rStyle w:val="VerbatimChar"/>
+        </w:rPr>
+        <w:t xml:space="preserve">Bsmt_Full_Bath                                       </w:t>
+      </w:r>
+      <w:r>
+        <w:br w:type="textWrapping"/>
+      </w:r>
+      <w:r>
+        <w:rPr>
+          <w:rStyle w:val="VerbatimChar"/>
+        </w:rPr>
+        <w:t xml:space="preserve">Bsmt_Half_Bath                                       </w:t>
+      </w:r>
+      <w:r>
+        <w:br w:type="textWrapping"/>
+      </w:r>
+      <w:r>
+        <w:rPr>
+          <w:rStyle w:val="VerbatimChar"/>
+        </w:rPr>
+        <w:t xml:space="preserve">Full_Bath                                            </w:t>
+      </w:r>
+      <w:r>
+        <w:br w:type="textWrapping"/>
+      </w:r>
+      <w:r>
+        <w:rPr>
+          <w:rStyle w:val="VerbatimChar"/>
+        </w:rPr>
+        <w:t xml:space="preserve">Half_Bath                                            </w:t>
+      </w:r>
+      <w:r>
+        <w:br w:type="textWrapping"/>
+      </w:r>
+      <w:r>
+        <w:rPr>
+          <w:rStyle w:val="VerbatimChar"/>
+        </w:rPr>
+        <w:t xml:space="preserve">Bedroom_AbvGr                                        </w:t>
+      </w:r>
+      <w:r>
+        <w:br w:type="textWrapping"/>
+      </w:r>
+      <w:r>
+        <w:rPr>
+          <w:rStyle w:val="VerbatimChar"/>
+        </w:rPr>
+        <w:t xml:space="preserve">Kitchen_AbvGr                                        </w:t>
+      </w:r>
+      <w:r>
+        <w:br w:type="textWrapping"/>
+      </w:r>
+      <w:r>
+        <w:rPr>
+          <w:rStyle w:val="VerbatimChar"/>
+        </w:rPr>
+        <w:t xml:space="preserve">TotRms_AbvGrd                                        </w:t>
+      </w:r>
+      <w:r>
+        <w:br w:type="textWrapping"/>
+      </w:r>
+      <w:r>
+        <w:rPr>
+          <w:rStyle w:val="VerbatimChar"/>
+        </w:rPr>
+        <w:t xml:space="preserve">Fireplaces                                           </w:t>
+      </w:r>
+      <w:r>
+        <w:br w:type="textWrapping"/>
+      </w:r>
+      <w:r>
+        <w:rPr>
+          <w:rStyle w:val="VerbatimChar"/>
+        </w:rPr>
+        <w:t xml:space="preserve">Garage_Cars                                          </w:t>
+      </w:r>
+      <w:r>
+        <w:br w:type="textWrapping"/>
+      </w:r>
+      <w:r>
+        <w:rPr>
+          <w:rStyle w:val="VerbatimChar"/>
+        </w:rPr>
+        <w:t xml:space="preserve">Garage_Area                0.243  0.364  0.416  0.314</w:t>
+      </w:r>
+      <w:r>
+        <w:br w:type="textWrapping"/>
+      </w:r>
+      <w:r>
+        <w:rPr>
+          <w:rStyle w:val="VerbatimChar"/>
+        </w:rPr>
+        <w:t xml:space="preserve">Wood_Deck_SF                      0.145  0.159  0.123</w:t>
+      </w:r>
+      <w:r>
+        <w:br w:type="textWrapping"/>
+      </w:r>
+      <w:r>
+        <w:rPr>
+          <w:rStyle w:val="VerbatimChar"/>
+        </w:rPr>
+        <w:t xml:space="preserve">Open_Porch_SF                                        </w:t>
+      </w:r>
+      <w:r>
+        <w:br w:type="textWrapping"/>
+      </w:r>
+      <w:r>
+        <w:rPr>
+          <w:rStyle w:val="VerbatimChar"/>
+        </w:rPr>
+        <w:t xml:space="preserve">Enclosed_Porch                                       </w:t>
+      </w:r>
+      <w:r>
+        <w:br w:type="textWrapping"/>
+      </w:r>
+      <w:r>
+        <w:rPr>
+          <w:rStyle w:val="VerbatimChar"/>
+        </w:rPr>
+        <w:t xml:space="preserve">Three_season_porch                                   </w:t>
+      </w:r>
+      <w:r>
+        <w:br w:type="textWrapping"/>
+      </w:r>
+      <w:r>
+        <w:rPr>
+          <w:rStyle w:val="VerbatimChar"/>
+        </w:rPr>
+        <w:t xml:space="preserve">Screen_Porch                                         </w:t>
+      </w:r>
+      <w:r>
+        <w:br w:type="textWrapping"/>
+      </w:r>
+      <w:r>
+        <w:rPr>
+          <w:rStyle w:val="VerbatimChar"/>
+        </w:rPr>
+        <w:t xml:space="preserve">Pool_Area                                            </w:t>
+      </w:r>
+      <w:r>
+        <w:br w:type="textWrapping"/>
+      </w:r>
+      <w:r>
+        <w:rPr>
+          <w:rStyle w:val="VerbatimChar"/>
+        </w:rPr>
+        <w:t xml:space="preserve">Misc_Val                         -0.373  0.688 -0.449</w:t>
+      </w:r>
+      <w:r>
+        <w:br w:type="textWrapping"/>
+      </w:r>
+      <w:r>
+        <w:rPr>
+          <w:rStyle w:val="VerbatimChar"/>
+        </w:rPr>
+        <w:t xml:space="preserve">Mo_Sold                                              </w:t>
+      </w:r>
+      <w:r>
+        <w:br w:type="textWrapping"/>
+      </w:r>
+      <w:r>
+        <w:rPr>
+          <w:rStyle w:val="VerbatimChar"/>
+        </w:rPr>
+        <w:t xml:space="preserve">Year_Sold                                            </w:t>
+      </w:r>
+      <w:r>
+        <w:br w:type="textWrapping"/>
+      </w:r>
+      <w:r>
+        <w:rPr>
+          <w:rStyle w:val="VerbatimChar"/>
+        </w:rPr>
+        <w:t xml:space="preserve">Overall_Qual                                         </w:t>
+      </w:r>
+      <w:r>
+        <w:br w:type="textWrapping"/>
+      </w:r>
+      <w:r>
+        <w:rPr>
+          <w:rStyle w:val="VerbatimChar"/>
+        </w:rPr>
+        <w:t xml:space="preserve">Overall_Cond                                         </w:t>
+      </w:r>
+      <w:r>
+        <w:br w:type="textWrapping"/>
+      </w:r>
+      <w:r>
+        <w:br w:type="textWrapping"/>
+      </w:r>
+      <w:r>
+        <w:rPr>
+          <w:rStyle w:val="VerbatimChar"/>
+        </w:rPr>
+        <w:t xml:space="preserve">               Comp 1 Comp 2 Comp 3 Comp 4 Comp 5</w:t>
+      </w:r>
+      <w:r>
+        <w:br w:type="textWrapping"/>
+      </w:r>
+      <w:r>
+        <w:rPr>
+          <w:rStyle w:val="VerbatimChar"/>
+        </w:rPr>
+        <w:t xml:space="preserve">SS loadings     1.000  1.000  1.000  1.000  1.000</w:t>
+      </w:r>
+      <w:r>
+        <w:br w:type="textWrapping"/>
+      </w:r>
+      <w:r>
+        <w:rPr>
+          <w:rStyle w:val="VerbatimChar"/>
+        </w:rPr>
+        <w:t xml:space="preserve">Proportion Var  0.029  0.029  0.029  0.029  0.029</w:t>
+      </w:r>
+      <w:r>
+        <w:br w:type="textWrapping"/>
+      </w:r>
+      <w:r>
+        <w:rPr>
+          <w:rStyle w:val="VerbatimChar"/>
+        </w:rPr>
+        <w:t xml:space="preserve">Cumulative Var  0.029  0.059  0.088  0.118  0.147</w:t>
+      </w:r>
+    </w:p>
+    <w:p>
+      <w:pPr>
+        <w:pStyle w:val="SourceCode"/>
+      </w:pPr>
+      <w:r>
+        <w:br w:type="textWrapping"/>
+      </w:r>
+      <w:r>
+        <w:rPr>
+          <w:rStyle w:val="VerbatimChar"/>
+        </w:rPr>
+        <w:t xml:space="preserve">Loadings:</w:t>
+      </w:r>
+      <w:r>
+        <w:br w:type="textWrapping"/>
+      </w:r>
+      <w:r>
+        <w:rPr>
+          <w:rStyle w:val="VerbatimChar"/>
+        </w:rPr>
+        <w:t xml:space="preserve">           Comp 1 Comp 2 Comp 3 Comp 4 Comp 5</w:t>
+      </w:r>
+      <w:r>
+        <w:br w:type="textWrapping"/>
+      </w:r>
+      <w:r>
+        <w:rPr>
+          <w:rStyle w:val="VerbatimChar"/>
+        </w:rPr>
+        <w:t xml:space="preserve">Sale_Price  2.950 87.750 44.614 25.186 41.210</w:t>
+      </w:r>
+      <w:r>
+        <w:br w:type="textWrapping"/>
+      </w:r>
+      <w:r>
+        <w:br w:type="textWrapping"/>
+      </w:r>
+      <w:r>
+        <w:rPr>
+          <w:rStyle w:val="VerbatimChar"/>
+        </w:rPr>
+        <w:t xml:space="preserve">               Comp 1   Comp 2   Comp 3    Comp 4    Comp 5</w:t>
+      </w:r>
+      <w:r>
+        <w:br w:type="textWrapping"/>
+      </w:r>
+      <w:r>
+        <w:rPr>
+          <w:rStyle w:val="VerbatimChar"/>
+        </w:rPr>
+        <w:t xml:space="preserve">SS loadings       8.7 7700.075 1990.377   634.354  1698.287</w:t>
+      </w:r>
+      <w:r>
+        <w:br w:type="textWrapping"/>
+      </w:r>
+      <w:r>
+        <w:rPr>
+          <w:rStyle w:val="VerbatimChar"/>
+        </w:rPr>
+        <w:t xml:space="preserve">Proportion Var    8.7 7700.075 1990.377   634.354  1698.287</w:t>
+      </w:r>
+      <w:r>
+        <w:br w:type="textWrapping"/>
+      </w:r>
+      <w:r>
+        <w:rPr>
+          <w:rStyle w:val="VerbatimChar"/>
+        </w:rPr>
+        <w:t xml:space="preserve">Cumulative Var    8.7 7708.775 9699.152 10333.506 12031.793</w:t>
       </w:r>
     </w:p>
     <w:p>
       <w:pPr>
         <w:pStyle w:val="Titre1"/>
       </w:pPr>
-      <w:bookmarkStart w:id="54" w:name="comparaison-des-performances-des-différentes-méthodes-destimation"/>
+      <w:bookmarkStart w:id="60" w:name="comparaison-des-performances-des-différentes-méthodes-destimation"/>
       <w:r>
         <w:t xml:space="preserve">Comparaison des performances des différentes méthodes d’estimation</w:t>
       </w:r>
-      <w:bookmarkEnd w:id="54"/>
+      <w:bookmarkEnd w:id="60"/>
     </w:p>
     <w:p>
       <w:pPr>
         <w:pStyle w:val="Titre1"/>
       </w:pPr>
-      <w:bookmarkStart w:id="55" w:name="bibliographie"/>
+      <w:bookmarkStart w:id="61" w:name="bibliographie"/>
       <w:r>
         <w:t xml:space="preserve">Bibliographie</w:t>
       </w:r>
-      <w:bookmarkEnd w:id="55"/>
+      <w:bookmarkEnd w:id="61"/>
     </w:p>
     <w:p>
       <w:pPr>
@@ -8255,7 +9496,7 @@
       <w:r>
         <w:t xml:space="preserve"> </w:t>
       </w:r>
-      <w:hyperlink r:id="rId56">
+      <w:hyperlink r:id="rId62">
         <w:r>
           <w:rPr>
             <w:rStyle w:val="Lienhypertexte"/>
@@ -8280,7 +9521,7 @@
       <w:r>
         <w:t xml:space="preserve"> </w:t>
       </w:r>
-      <w:hyperlink r:id="rId57">
+      <w:hyperlink r:id="rId63">
         <w:r>
           <w:rPr>
             <w:rStyle w:val="Lienhypertexte"/>
@@ -8294,7 +9535,7 @@
       <w:r>
         <w:t xml:space="preserve"> </w:t>
       </w:r>
-      <w:hyperlink r:id="rId58">
+      <w:hyperlink r:id="rId64">
         <w:r>
           <w:rPr>
             <w:rStyle w:val="Lienhypertexte"/>
@@ -8373,7 +9614,7 @@
       <w:r>
         <w:t xml:space="preserve"> </w:t>
       </w:r>
-      <w:hyperlink r:id="rId59">
+      <w:hyperlink r:id="rId65">
         <w:r>
           <w:rPr>
             <w:rStyle w:val="Lienhypertexte"/>
@@ -8391,21 +9632,21 @@
       <w:pPr>
         <w:pStyle w:val="Titre1"/>
       </w:pPr>
-      <w:bookmarkStart w:id="60" w:name="annexes"/>
+      <w:bookmarkStart w:id="66" w:name="annexes"/>
       <w:r>
         <w:t xml:space="preserve">Annexes</w:t>
       </w:r>
-      <w:bookmarkEnd w:id="60"/>
+      <w:bookmarkEnd w:id="66"/>
     </w:p>
     <w:p>
       <w:pPr>
         <w:pStyle w:val="Titre2"/>
       </w:pPr>
-      <w:bookmarkStart w:id="61" w:name="annexe-1-liste-exhaustive-des-colonnes"/>
+      <w:bookmarkStart w:id="67" w:name="annexe-1-liste-exhaustive-des-colonnes"/>
       <w:r>
         <w:t xml:space="preserve">Annexe 1 : Liste exhaustive des colonnes</w:t>
       </w:r>
-      <w:bookmarkEnd w:id="61"/>
+      <w:bookmarkEnd w:id="67"/>
     </w:p>
     <w:p>
       <w:pPr>

</xml_diff>